<commit_message>
Added 2-2.4 with it description
</commit_message>
<xml_diff>
--- a/Lab1/Results_Lab1.docx
+++ b/Lab1/Results_Lab1.docx
@@ -1,6 +1,6 @@
 
 <file path=word/document.xml><?xml version="1.0" encoding="utf-8"?>
-<w:document xmlns:wpc="http://schemas.microsoft.com/office/word/2010/wordprocessingCanvas" xmlns:cx="http://schemas.microsoft.com/office/drawing/2014/chartex" xmlns:cx1="http://schemas.microsoft.com/office/drawing/2015/9/8/chartex" xmlns:cx2="http://schemas.microsoft.com/office/drawing/2015/10/21/chartex" xmlns:cx3="http://schemas.microsoft.com/office/drawing/2016/5/9/chartex" xmlns:cx4="http://schemas.microsoft.com/office/drawing/2016/5/10/chartex" xmlns:cx5="http://schemas.microsoft.com/office/drawing/2016/5/11/chartex" xmlns:cx6="http://schemas.microsoft.com/office/drawing/2016/5/12/chartex" xmlns:cx7="http://schemas.microsoft.com/office/drawing/2016/5/13/chartex" xmlns:cx8="http://schemas.microsoft.com/office/drawing/2016/5/14/chartex" xmlns:mc="http://schemas.openxmlformats.org/markup-compatibility/2006" xmlns:aink="http://schemas.microsoft.com/office/drawing/2016/ink" xmlns:am3d="http://schemas.microsoft.com/office/drawing/2017/model3d" xmlns:o="urn:schemas-microsoft-com:office:office" xmlns:r="http://schemas.openxmlformats.org/officeDocument/2006/relationships" xmlns:m="http://schemas.openxmlformats.org/officeDocument/2006/math" xmlns:v="urn:schemas-microsoft-com:vml" xmlns:wp14="http://schemas.microsoft.com/office/word/2010/wordprocessingDrawing" xmlns:wp="http://schemas.openxmlformats.org/drawingml/2006/wordprocessingDrawing" xmlns:w10="urn:schemas-microsoft-com:office:word" xmlns:w="http://schemas.openxmlformats.org/wordprocessingml/2006/main" xmlns:w14="http://schemas.microsoft.com/office/word/2010/wordml" xmlns:w15="http://schemas.microsoft.com/office/word/2012/wordml" xmlns:w16cex="http://schemas.microsoft.com/office/word/2018/wordml/cex" xmlns:w16cid="http://schemas.microsoft.com/office/word/2016/wordml/cid" xmlns:w16="http://schemas.microsoft.com/office/word/2018/wordml" xmlns:w16sdtdh="http://schemas.microsoft.com/office/word/2020/wordml/sdtdatahash" xmlns:w16se="http://schemas.microsoft.com/office/word/2015/wordml/symex" xmlns:wpg="http://schemas.microsoft.com/office/word/2010/wordprocessingGroup" xmlns:wpi="http://schemas.microsoft.com/office/word/2010/wordprocessingInk" xmlns:wne="http://schemas.microsoft.com/office/word/2006/wordml" xmlns:wps="http://schemas.microsoft.com/office/word/2010/wordprocessingShape" mc:Ignorable="w14 w15 w16se w16cid w16 w16cex w16sdtdh wp14">
+<w:document xmlns:wpc="http://schemas.microsoft.com/office/word/2010/wordprocessingCanvas" xmlns:cx="http://schemas.microsoft.com/office/drawing/2014/chartex" xmlns:cx1="http://schemas.microsoft.com/office/drawing/2015/9/8/chartex" xmlns:mc="http://schemas.openxmlformats.org/markup-compatibility/2006" xmlns:o="urn:schemas-microsoft-com:office:office" xmlns:r="http://schemas.openxmlformats.org/officeDocument/2006/relationships" xmlns:m="http://schemas.openxmlformats.org/officeDocument/2006/math" xmlns:v="urn:schemas-microsoft-com:vml" xmlns:wp14="http://schemas.microsoft.com/office/word/2010/wordprocessingDrawing" xmlns:wp="http://schemas.openxmlformats.org/drawingml/2006/wordprocessingDrawing" xmlns:w10="urn:schemas-microsoft-com:office:word" xmlns:w="http://schemas.openxmlformats.org/wordprocessingml/2006/main" xmlns:w14="http://schemas.microsoft.com/office/word/2010/wordml" xmlns:w15="http://schemas.microsoft.com/office/word/2012/wordml" xmlns:w16se="http://schemas.microsoft.com/office/word/2015/wordml/symex" xmlns:wpg="http://schemas.microsoft.com/office/word/2010/wordprocessingGroup" xmlns:wpi="http://schemas.microsoft.com/office/word/2010/wordprocessingInk" xmlns:wne="http://schemas.microsoft.com/office/word/2006/wordml" xmlns:wps="http://schemas.microsoft.com/office/word/2010/wordprocessingShape" mc:Ignorable="w14 w15 w16se wp14">
   <w:body>
     <w:p>
       <w:pPr>
@@ -479,14 +479,25 @@
           <w:lang w:val="uk-UA"/>
         </w:rPr>
       </w:pPr>
-      <w:r>
-        <w:rPr>
-          <w:rFonts w:ascii="Times New Roman" w:hAnsi="Times New Roman" w:cs="Times New Roman"/>
-          <w:sz w:val="28"/>
-          <w:szCs w:val="28"/>
-          <w:lang w:val="uk-UA"/>
-        </w:rPr>
-        <w:t>Бордун Михайло</w:t>
+      <w:proofErr w:type="spellStart"/>
+      <w:r>
+        <w:rPr>
+          <w:rFonts w:ascii="Times New Roman" w:hAnsi="Times New Roman" w:cs="Times New Roman"/>
+          <w:sz w:val="28"/>
+          <w:szCs w:val="28"/>
+          <w:lang w:val="uk-UA"/>
+        </w:rPr>
+        <w:t>Бордун</w:t>
+      </w:r>
+      <w:proofErr w:type="spellEnd"/>
+      <w:r>
+        <w:rPr>
+          <w:rFonts w:ascii="Times New Roman" w:hAnsi="Times New Roman" w:cs="Times New Roman"/>
+          <w:sz w:val="28"/>
+          <w:szCs w:val="28"/>
+          <w:lang w:val="uk-UA"/>
+        </w:rPr>
+        <w:t xml:space="preserve"> Михайло</w:t>
       </w:r>
     </w:p>
     <w:p>
@@ -961,7 +972,7 @@
     </w:p>
     <w:p>
       <w:pPr>
-        <w:pStyle w:val="a3"/>
+        <w:pStyle w:val="ListParagraph"/>
         <w:spacing w:after="0" w:line="360" w:lineRule="auto"/>
         <w:ind w:left="0"/>
         <w:jc w:val="center"/>
@@ -1026,7 +1037,7 @@
     </w:p>
     <w:p>
       <w:pPr>
-        <w:pStyle w:val="a3"/>
+        <w:pStyle w:val="ListParagraph"/>
         <w:spacing w:after="0" w:line="360" w:lineRule="auto"/>
         <w:ind w:left="0"/>
         <w:rPr>
@@ -1093,7 +1104,7 @@
     </w:p>
     <w:p>
       <w:pPr>
-        <w:pStyle w:val="a3"/>
+        <w:pStyle w:val="ListParagraph"/>
         <w:spacing w:after="0" w:line="360" w:lineRule="auto"/>
         <w:ind w:left="0"/>
         <w:jc w:val="both"/>
@@ -1112,7 +1123,6 @@
           <w:noProof/>
           <w:sz w:val="28"/>
           <w:szCs w:val="28"/>
-          <w:lang w:val="ru-RU"/>
         </w:rPr>
         <w:drawing>
           <wp:inline distT="0" distB="0" distL="0" distR="0" wp14:anchorId="1A7FA946" wp14:editId="21BBFD77">
@@ -1153,7 +1163,7 @@
     </w:p>
     <w:p>
       <w:pPr>
-        <w:pStyle w:val="a3"/>
+        <w:pStyle w:val="ListParagraph"/>
         <w:spacing w:after="0" w:line="360" w:lineRule="auto"/>
         <w:ind w:left="0"/>
         <w:jc w:val="both"/>
@@ -1195,7 +1205,25 @@
           <w:rFonts w:cs="Times New Roman"/>
           <w:szCs w:val="28"/>
         </w:rPr>
-        <w:t>&gt; rownames (college )=college [,1]</w:t>
+        <w:t xml:space="preserve">&gt; </w:t>
+      </w:r>
+      <w:proofErr w:type="spellStart"/>
+      <w:proofErr w:type="gramStart"/>
+      <w:r>
+        <w:rPr>
+          <w:rFonts w:cs="Times New Roman"/>
+          <w:szCs w:val="28"/>
+        </w:rPr>
+        <w:t>rownames</w:t>
+      </w:r>
+      <w:proofErr w:type="spellEnd"/>
+      <w:proofErr w:type="gramEnd"/>
+      <w:r>
+        <w:rPr>
+          <w:rFonts w:cs="Times New Roman"/>
+          <w:szCs w:val="28"/>
+        </w:rPr>
+        <w:t xml:space="preserve"> (college )=college [,1]</w:t>
       </w:r>
     </w:p>
     <w:p>
@@ -1216,12 +1244,21 @@
           <w:rFonts w:cs="Times New Roman"/>
           <w:szCs w:val="28"/>
         </w:rPr>
-        <w:t>&gt; fix (college )</w:t>
-      </w:r>
-    </w:p>
-    <w:p>
-      <w:pPr>
-        <w:pStyle w:val="a3"/>
+        <w:t>&gt; fix (</w:t>
+      </w:r>
+      <w:proofErr w:type="gramStart"/>
+      <w:r>
+        <w:rPr>
+          <w:rFonts w:cs="Times New Roman"/>
+          <w:szCs w:val="28"/>
+        </w:rPr>
+        <w:t>college )</w:t>
+      </w:r>
+      <w:proofErr w:type="gramEnd"/>
+    </w:p>
+    <w:p>
+      <w:pPr>
+        <w:pStyle w:val="ListParagraph"/>
         <w:spacing w:after="0" w:line="360" w:lineRule="auto"/>
         <w:ind w:left="0"/>
         <w:jc w:val="both"/>
@@ -1279,7 +1316,7 @@
     </w:p>
     <w:p>
       <w:pPr>
-        <w:pStyle w:val="a3"/>
+        <w:pStyle w:val="ListParagraph"/>
         <w:spacing w:after="0" w:line="360" w:lineRule="auto"/>
         <w:ind w:left="0"/>
         <w:jc w:val="both"/>
@@ -1293,7 +1330,7 @@
     </w:p>
     <w:p>
       <w:pPr>
-        <w:pStyle w:val="a3"/>
+        <w:pStyle w:val="ListParagraph"/>
         <w:spacing w:after="0" w:line="360" w:lineRule="auto"/>
         <w:ind w:left="0" w:firstLine="360"/>
         <w:jc w:val="both"/>
@@ -1323,7 +1360,29 @@
           <w:szCs w:val="28"/>
           <w:lang w:val="uk-UA"/>
         </w:rPr>
-        <w:t xml:space="preserve">назви факультетів здублювались в </w:t>
+        <w:t xml:space="preserve">назви факультетів </w:t>
+      </w:r>
+      <w:proofErr w:type="spellStart"/>
+      <w:r>
+        <w:rPr>
+          <w:rFonts w:ascii="Times New Roman" w:hAnsi="Times New Roman" w:cs="Times New Roman"/>
+          <w:bCs/>
+          <w:sz w:val="28"/>
+          <w:szCs w:val="28"/>
+          <w:lang w:val="uk-UA"/>
+        </w:rPr>
+        <w:t>здублювались</w:t>
+      </w:r>
+      <w:proofErr w:type="spellEnd"/>
+      <w:r>
+        <w:rPr>
+          <w:rFonts w:ascii="Times New Roman" w:hAnsi="Times New Roman" w:cs="Times New Roman"/>
+          <w:bCs/>
+          <w:sz w:val="28"/>
+          <w:szCs w:val="28"/>
+          <w:lang w:val="uk-UA"/>
+        </w:rPr>
+        <w:t xml:space="preserve"> в </w:t>
       </w:r>
       <w:r>
         <w:rPr>
@@ -1402,7 +1461,25 @@
           <w:rFonts w:cs="Times New Roman"/>
           <w:szCs w:val="28"/>
         </w:rPr>
-        <w:t>&gt; rownames (college )=college [,1]</w:t>
+        <w:t xml:space="preserve">&gt; </w:t>
+      </w:r>
+      <w:proofErr w:type="spellStart"/>
+      <w:proofErr w:type="gramStart"/>
+      <w:r>
+        <w:rPr>
+          <w:rFonts w:cs="Times New Roman"/>
+          <w:szCs w:val="28"/>
+        </w:rPr>
+        <w:t>rownames</w:t>
+      </w:r>
+      <w:proofErr w:type="spellEnd"/>
+      <w:proofErr w:type="gramEnd"/>
+      <w:r>
+        <w:rPr>
+          <w:rFonts w:cs="Times New Roman"/>
+          <w:szCs w:val="28"/>
+        </w:rPr>
+        <w:t xml:space="preserve"> (college )=college [,1]</w:t>
       </w:r>
     </w:p>
     <w:p>
@@ -1423,12 +1500,21 @@
           <w:rFonts w:cs="Times New Roman"/>
           <w:szCs w:val="28"/>
         </w:rPr>
-        <w:t>&gt; fix (college )</w:t>
-      </w:r>
-    </w:p>
-    <w:p>
-      <w:pPr>
-        <w:pStyle w:val="a3"/>
+        <w:t>&gt; fix (</w:t>
+      </w:r>
+      <w:proofErr w:type="gramStart"/>
+      <w:r>
+        <w:rPr>
+          <w:rFonts w:cs="Times New Roman"/>
+          <w:szCs w:val="28"/>
+        </w:rPr>
+        <w:t>college )</w:t>
+      </w:r>
+      <w:proofErr w:type="gramEnd"/>
+    </w:p>
+    <w:p>
+      <w:pPr>
+        <w:pStyle w:val="ListParagraph"/>
         <w:spacing w:after="0" w:line="360" w:lineRule="auto"/>
         <w:ind w:left="0"/>
         <w:jc w:val="both"/>
@@ -1501,7 +1587,7 @@
     </w:p>
     <w:p>
       <w:pPr>
-        <w:pStyle w:val="a3"/>
+        <w:pStyle w:val="ListParagraph"/>
         <w:spacing w:after="0" w:line="360" w:lineRule="auto"/>
         <w:ind w:left="0"/>
         <w:jc w:val="center"/>
@@ -1520,7 +1606,6 @@
           <w:noProof/>
           <w:sz w:val="28"/>
           <w:szCs w:val="28"/>
-          <w:lang w:val="uk-UA"/>
         </w:rPr>
         <w:lastRenderedPageBreak/>
         <w:drawing>
@@ -1562,7 +1647,7 @@
     </w:p>
     <w:p>
       <w:pPr>
-        <w:pStyle w:val="a3"/>
+        <w:pStyle w:val="ListParagraph"/>
         <w:spacing w:after="0" w:line="360" w:lineRule="auto"/>
         <w:ind w:left="0"/>
         <w:jc w:val="both"/>
@@ -1666,7 +1751,27 @@
           <w:szCs w:val="28"/>
           <w:lang w:val="uk-UA"/>
         </w:rPr>
-        <w:t>побачити деякі статистичні величини по кожному з рядків</w:t>
+        <w:t>побачити деякі статистичні величини по</w:t>
+      </w:r>
+      <w:r>
+        <w:rPr>
+          <w:rFonts w:ascii="Times New Roman" w:hAnsi="Times New Roman" w:cs="Times New Roman"/>
+          <w:bCs/>
+          <w:sz w:val="28"/>
+          <w:szCs w:val="28"/>
+          <w:lang w:val="uk-UA"/>
+        </w:rPr>
+        <w:t xml:space="preserve"> </w:t>
+      </w:r>
+      <w:r>
+        <w:rPr>
+          <w:rFonts w:ascii="Times New Roman" w:hAnsi="Times New Roman" w:cs="Times New Roman"/>
+          <w:bCs/>
+          <w:sz w:val="28"/>
+          <w:szCs w:val="28"/>
+          <w:lang w:val="uk-UA"/>
+        </w:rPr>
+        <w:t>кожному з рядків</w:t>
       </w:r>
       <w:r>
         <w:rPr>
@@ -1830,15 +1935,49 @@
         </w:rPr>
         <w:t xml:space="preserve">стано функцію </w:t>
       </w:r>
-      <w:r>
-        <w:rPr>
-          <w:rFonts w:ascii="Times New Roman" w:hAnsi="Times New Roman" w:cs="Times New Roman"/>
-          <w:bCs/>
-          <w:sz w:val="28"/>
-          <w:szCs w:val="28"/>
-          <w:lang w:val="uk-UA"/>
-        </w:rPr>
-        <w:t>pairs(college[1:10])</w:t>
+      <w:proofErr w:type="spellStart"/>
+      <w:r>
+        <w:rPr>
+          <w:rFonts w:ascii="Times New Roman" w:hAnsi="Times New Roman" w:cs="Times New Roman"/>
+          <w:bCs/>
+          <w:sz w:val="28"/>
+          <w:szCs w:val="28"/>
+          <w:lang w:val="uk-UA"/>
+        </w:rPr>
+        <w:t>pairs</w:t>
+      </w:r>
+      <w:proofErr w:type="spellEnd"/>
+      <w:r>
+        <w:rPr>
+          <w:rFonts w:ascii="Times New Roman" w:hAnsi="Times New Roman" w:cs="Times New Roman"/>
+          <w:bCs/>
+          <w:sz w:val="28"/>
+          <w:szCs w:val="28"/>
+          <w:lang w:val="uk-UA"/>
+        </w:rPr>
+        <w:t>(</w:t>
+      </w:r>
+      <w:proofErr w:type="spellStart"/>
+      <w:r>
+        <w:rPr>
+          <w:rFonts w:ascii="Times New Roman" w:hAnsi="Times New Roman" w:cs="Times New Roman"/>
+          <w:bCs/>
+          <w:sz w:val="28"/>
+          <w:szCs w:val="28"/>
+          <w:lang w:val="uk-UA"/>
+        </w:rPr>
+        <w:t>college</w:t>
+      </w:r>
+      <w:proofErr w:type="spellEnd"/>
+      <w:r>
+        <w:rPr>
+          <w:rFonts w:ascii="Times New Roman" w:hAnsi="Times New Roman" w:cs="Times New Roman"/>
+          <w:bCs/>
+          <w:sz w:val="28"/>
+          <w:szCs w:val="28"/>
+          <w:lang w:val="uk-UA"/>
+        </w:rPr>
+        <w:t>[1:10])</w:t>
       </w:r>
       <w:r>
         <w:rPr>
@@ -1993,6 +2132,7 @@
         </w:rPr>
         <w:t xml:space="preserve">Для побудови графіку залежності </w:t>
       </w:r>
+      <w:proofErr w:type="spellStart"/>
       <w:r>
         <w:rPr>
           <w:rFonts w:ascii="Times New Roman" w:hAnsi="Times New Roman" w:cs="Times New Roman"/>
@@ -2003,16 +2143,40 @@
         </w:rPr>
         <w:t>college$Private</w:t>
       </w:r>
-      <w:r>
-        <w:rPr>
-          <w:rFonts w:ascii="Times New Roman" w:hAnsi="Times New Roman" w:cs="Times New Roman"/>
-          <w:bCs/>
-          <w:sz w:val="28"/>
-          <w:szCs w:val="28"/>
-          <w:lang w:val="uk-UA"/>
-        </w:rPr>
-        <w:t xml:space="preserve"> та </w:t>
-      </w:r>
+      <w:proofErr w:type="spellEnd"/>
+      <w:r>
+        <w:rPr>
+          <w:rFonts w:ascii="Times New Roman" w:hAnsi="Times New Roman" w:cs="Times New Roman"/>
+          <w:bCs/>
+          <w:sz w:val="28"/>
+          <w:szCs w:val="28"/>
+          <w:lang w:val="uk-UA"/>
+        </w:rPr>
+        <w:t xml:space="preserve"> </w:t>
+      </w:r>
+      <w:proofErr w:type="gramStart"/>
+      <w:r>
+        <w:rPr>
+          <w:rFonts w:ascii="Times New Roman" w:hAnsi="Times New Roman" w:cs="Times New Roman"/>
+          <w:bCs/>
+          <w:sz w:val="28"/>
+          <w:szCs w:val="28"/>
+          <w:lang w:val="uk-UA"/>
+        </w:rPr>
+        <w:t>та</w:t>
+      </w:r>
+      <w:proofErr w:type="gramEnd"/>
+      <w:r>
+        <w:rPr>
+          <w:rFonts w:ascii="Times New Roman" w:hAnsi="Times New Roman" w:cs="Times New Roman"/>
+          <w:bCs/>
+          <w:sz w:val="28"/>
+          <w:szCs w:val="28"/>
+          <w:lang w:val="uk-UA"/>
+        </w:rPr>
+        <w:t xml:space="preserve"> </w:t>
+      </w:r>
+      <w:proofErr w:type="spellStart"/>
       <w:r>
         <w:rPr>
           <w:rFonts w:ascii="Times New Roman" w:hAnsi="Times New Roman" w:cs="Times New Roman"/>
@@ -2023,6 +2187,7 @@
         </w:rPr>
         <w:t>college$Outstate</w:t>
       </w:r>
+      <w:proofErr w:type="spellEnd"/>
       <w:r>
         <w:rPr>
           <w:rFonts w:ascii="Times New Roman" w:hAnsi="Times New Roman" w:cs="Times New Roman"/>
@@ -2033,6 +2198,7 @@
         </w:rPr>
         <w:t xml:space="preserve"> використану функцію </w:t>
       </w:r>
+      <w:proofErr w:type="spellStart"/>
       <w:r>
         <w:rPr>
           <w:rFonts w:ascii="Times New Roman" w:hAnsi="Times New Roman" w:cs="Times New Roman"/>
@@ -2043,6 +2209,7 @@
         </w:rPr>
         <w:t>plot</w:t>
       </w:r>
+      <w:proofErr w:type="spellEnd"/>
       <w:r>
         <w:rPr>
           <w:rFonts w:ascii="Times New Roman" w:hAnsi="Times New Roman" w:cs="Times New Roman"/>
@@ -2145,6 +2312,7 @@
           <w:bCs/>
           <w:sz w:val="28"/>
           <w:szCs w:val="28"/>
+          <w:lang w:val="ru-RU"/>
         </w:rPr>
       </w:pPr>
     </w:p>
@@ -2183,6 +2351,7 @@
         </w:rPr>
         <w:t xml:space="preserve">Створено новий показник </w:t>
       </w:r>
+      <w:proofErr w:type="spellStart"/>
       <w:r>
         <w:rPr>
           <w:rFonts w:ascii="Times New Roman" w:hAnsi="Times New Roman" w:cs="Times New Roman"/>
@@ -2192,6 +2361,7 @@
         </w:rPr>
         <w:t>Elit</w:t>
       </w:r>
+      <w:proofErr w:type="spellEnd"/>
       <w:r>
         <w:rPr>
           <w:rFonts w:ascii="Times New Roman" w:hAnsi="Times New Roman" w:cs="Times New Roman"/>
@@ -2302,7 +2472,6 @@
           <w:noProof/>
           <w:sz w:val="28"/>
           <w:szCs w:val="28"/>
-          <w:lang w:val="ru-RU"/>
         </w:rPr>
         <w:lastRenderedPageBreak/>
         <w:drawing>
@@ -2378,8 +2547,57 @@
           <w:szCs w:val="28"/>
           <w:lang w:val="uk-UA"/>
         </w:rPr>
-        <w:t>Також було побудовано графік залежності college$Elit віж college$Outstate</w:t>
-      </w:r>
+        <w:t>Також було побудовано гр</w:t>
+      </w:r>
+      <w:r>
+        <w:rPr>
+          <w:rFonts w:ascii="Times New Roman" w:hAnsi="Times New Roman" w:cs="Times New Roman"/>
+          <w:sz w:val="28"/>
+          <w:szCs w:val="28"/>
+          <w:lang w:val="uk-UA"/>
+        </w:rPr>
+        <w:t xml:space="preserve">афік залежності </w:t>
+      </w:r>
+      <w:proofErr w:type="spellStart"/>
+      <w:r>
+        <w:rPr>
+          <w:rFonts w:ascii="Times New Roman" w:hAnsi="Times New Roman" w:cs="Times New Roman"/>
+          <w:sz w:val="28"/>
+          <w:szCs w:val="28"/>
+          <w:lang w:val="uk-UA"/>
+        </w:rPr>
+        <w:t>college$Elit</w:t>
+      </w:r>
+      <w:proofErr w:type="spellEnd"/>
+      <w:r>
+        <w:rPr>
+          <w:rFonts w:ascii="Times New Roman" w:hAnsi="Times New Roman" w:cs="Times New Roman"/>
+          <w:sz w:val="28"/>
+          <w:szCs w:val="28"/>
+          <w:lang w:val="uk-UA"/>
+        </w:rPr>
+        <w:t xml:space="preserve"> від</w:t>
+      </w:r>
+      <w:r>
+        <w:rPr>
+          <w:rFonts w:ascii="Times New Roman" w:hAnsi="Times New Roman" w:cs="Times New Roman"/>
+          <w:sz w:val="28"/>
+          <w:szCs w:val="28"/>
+          <w:lang w:val="uk-UA"/>
+        </w:rPr>
+        <w:t xml:space="preserve"> </w:t>
+      </w:r>
+      <w:proofErr w:type="spellStart"/>
+      <w:r>
+        <w:rPr>
+          <w:rFonts w:ascii="Times New Roman" w:hAnsi="Times New Roman" w:cs="Times New Roman"/>
+          <w:sz w:val="28"/>
+          <w:szCs w:val="28"/>
+          <w:lang w:val="uk-UA"/>
+        </w:rPr>
+        <w:t>college$Outstate</w:t>
+      </w:r>
+      <w:proofErr w:type="spellEnd"/>
       <w:r>
         <w:rPr>
           <w:rFonts w:ascii="Times New Roman" w:hAnsi="Times New Roman" w:cs="Times New Roman"/>
@@ -2411,7 +2629,6 @@
           <w:noProof/>
           <w:sz w:val="28"/>
           <w:szCs w:val="28"/>
-          <w:lang w:val="uk-UA"/>
         </w:rPr>
         <w:lastRenderedPageBreak/>
         <w:drawing>
@@ -2532,7 +2749,27 @@
           <w:szCs w:val="28"/>
           <w:lang w:val="uk-UA"/>
         </w:rPr>
-        <w:t xml:space="preserve">ї hist було побудовано 4 гістограми: </w:t>
+        <w:t xml:space="preserve">ї </w:t>
+      </w:r>
+      <w:proofErr w:type="spellStart"/>
+      <w:r>
+        <w:rPr>
+          <w:rFonts w:ascii="Times New Roman" w:hAnsi="Times New Roman" w:cs="Times New Roman"/>
+          <w:sz w:val="28"/>
+          <w:szCs w:val="28"/>
+          <w:lang w:val="uk-UA"/>
+        </w:rPr>
+        <w:t>hist</w:t>
+      </w:r>
+      <w:proofErr w:type="spellEnd"/>
+      <w:r>
+        <w:rPr>
+          <w:rFonts w:ascii="Times New Roman" w:hAnsi="Times New Roman" w:cs="Times New Roman"/>
+          <w:sz w:val="28"/>
+          <w:szCs w:val="28"/>
+          <w:lang w:val="uk-UA"/>
+        </w:rPr>
+        <w:t xml:space="preserve"> було побудовано 4 гістограми: </w:t>
       </w:r>
       <w:r>
         <w:rPr>
@@ -2551,7 +2788,27 @@
           <w:szCs w:val="28"/>
           <w:lang w:val="uk-UA"/>
         </w:rPr>
-        <w:t xml:space="preserve">вартість навчання іноземних студентів, відсоток факультетів з PhD та </w:t>
+        <w:t xml:space="preserve">вартість навчання іноземних студентів, відсоток факультетів з </w:t>
+      </w:r>
+      <w:proofErr w:type="spellStart"/>
+      <w:r>
+        <w:rPr>
+          <w:rFonts w:ascii="Times New Roman" w:hAnsi="Times New Roman" w:cs="Times New Roman"/>
+          <w:sz w:val="28"/>
+          <w:szCs w:val="28"/>
+          <w:lang w:val="uk-UA"/>
+        </w:rPr>
+        <w:t>PhD</w:t>
+      </w:r>
+      <w:proofErr w:type="spellEnd"/>
+      <w:r>
+        <w:rPr>
+          <w:rFonts w:ascii="Times New Roman" w:hAnsi="Times New Roman" w:cs="Times New Roman"/>
+          <w:sz w:val="28"/>
+          <w:szCs w:val="28"/>
+          <w:lang w:val="uk-UA"/>
+        </w:rPr>
+        <w:t xml:space="preserve"> та </w:t>
       </w:r>
       <w:r>
         <w:rPr>
@@ -2596,6 +2853,60 @@
         <w:autoSpaceDN w:val="0"/>
         <w:adjustRightInd w:val="0"/>
         <w:spacing w:after="0" w:line="360" w:lineRule="auto"/>
+        <w:ind w:firstLine="360"/>
+        <w:contextualSpacing/>
+        <w:rPr>
+          <w:rFonts w:cstheme="minorHAnsi"/>
+          <w:lang w:val="uk-UA"/>
+        </w:rPr>
+      </w:pPr>
+      <w:r>
+        <w:rPr>
+          <w:rFonts w:cstheme="minorHAnsi"/>
+        </w:rPr>
+        <w:t xml:space="preserve">&gt; </w:t>
+      </w:r>
+      <w:proofErr w:type="spellStart"/>
+      <w:proofErr w:type="gramStart"/>
+      <w:r>
+        <w:rPr>
+          <w:rFonts w:cstheme="minorHAnsi"/>
+          <w:lang w:val="uk-UA"/>
+        </w:rPr>
+        <w:t>par</w:t>
+      </w:r>
+      <w:proofErr w:type="spellEnd"/>
+      <w:r>
+        <w:rPr>
+          <w:rFonts w:cstheme="minorHAnsi"/>
+          <w:lang w:val="uk-UA"/>
+        </w:rPr>
+        <w:t>(</w:t>
+      </w:r>
+      <w:proofErr w:type="spellStart"/>
+      <w:proofErr w:type="gramEnd"/>
+      <w:r>
+        <w:rPr>
+          <w:rFonts w:cstheme="minorHAnsi"/>
+          <w:lang w:val="uk-UA"/>
+        </w:rPr>
+        <w:t>mfrow</w:t>
+      </w:r>
+      <w:proofErr w:type="spellEnd"/>
+      <w:r>
+        <w:rPr>
+          <w:rFonts w:cstheme="minorHAnsi"/>
+          <w:lang w:val="uk-UA"/>
+        </w:rPr>
+        <w:t>=c(2,2))</w:t>
+      </w:r>
+    </w:p>
+    <w:p>
+      <w:pPr>
+        <w:autoSpaceDE w:val="0"/>
+        <w:autoSpaceDN w:val="0"/>
+        <w:adjustRightInd w:val="0"/>
+        <w:spacing w:after="0" w:line="360" w:lineRule="auto"/>
         <w:ind w:left="360"/>
         <w:contextualSpacing/>
         <w:rPr>
@@ -2609,12 +2920,39 @@
         </w:rPr>
         <w:t xml:space="preserve">&gt; </w:t>
       </w:r>
-      <w:r>
-        <w:rPr>
-          <w:rFonts w:cstheme="minorHAnsi"/>
-          <w:lang w:val="uk-UA"/>
-        </w:rPr>
-        <w:t>par(mfrow=c(2,2))</w:t>
+      <w:proofErr w:type="spellStart"/>
+      <w:proofErr w:type="gramStart"/>
+      <w:r>
+        <w:rPr>
+          <w:rFonts w:cstheme="minorHAnsi"/>
+          <w:lang w:val="uk-UA"/>
+        </w:rPr>
+        <w:t>hist</w:t>
+      </w:r>
+      <w:proofErr w:type="spellEnd"/>
+      <w:r>
+        <w:rPr>
+          <w:rFonts w:cstheme="minorHAnsi"/>
+          <w:lang w:val="uk-UA"/>
+        </w:rPr>
+        <w:t>(</w:t>
+      </w:r>
+      <w:proofErr w:type="spellStart"/>
+      <w:proofErr w:type="gramEnd"/>
+      <w:r>
+        <w:rPr>
+          <w:rFonts w:cstheme="minorHAnsi"/>
+          <w:lang w:val="uk-UA"/>
+        </w:rPr>
+        <w:t>college$Expend</w:t>
+      </w:r>
+      <w:proofErr w:type="spellEnd"/>
+      <w:r>
+        <w:rPr>
+          <w:rFonts w:cstheme="minorHAnsi"/>
+          <w:lang w:val="uk-UA"/>
+        </w:rPr>
+        <w:t>)</w:t>
       </w:r>
     </w:p>
     <w:p>
@@ -2636,12 +2974,39 @@
         </w:rPr>
         <w:t xml:space="preserve">&gt; </w:t>
       </w:r>
-      <w:r>
-        <w:rPr>
-          <w:rFonts w:cstheme="minorHAnsi"/>
-          <w:lang w:val="uk-UA"/>
-        </w:rPr>
-        <w:t>hist(college$Expend)</w:t>
+      <w:proofErr w:type="spellStart"/>
+      <w:proofErr w:type="gramStart"/>
+      <w:r>
+        <w:rPr>
+          <w:rFonts w:cstheme="minorHAnsi"/>
+          <w:lang w:val="uk-UA"/>
+        </w:rPr>
+        <w:t>hist</w:t>
+      </w:r>
+      <w:proofErr w:type="spellEnd"/>
+      <w:r>
+        <w:rPr>
+          <w:rFonts w:cstheme="minorHAnsi"/>
+          <w:lang w:val="uk-UA"/>
+        </w:rPr>
+        <w:t>(</w:t>
+      </w:r>
+      <w:proofErr w:type="spellStart"/>
+      <w:proofErr w:type="gramEnd"/>
+      <w:r>
+        <w:rPr>
+          <w:rFonts w:cstheme="minorHAnsi"/>
+          <w:lang w:val="uk-UA"/>
+        </w:rPr>
+        <w:t>college$Outstate</w:t>
+      </w:r>
+      <w:proofErr w:type="spellEnd"/>
+      <w:r>
+        <w:rPr>
+          <w:rFonts w:cstheme="minorHAnsi"/>
+          <w:lang w:val="uk-UA"/>
+        </w:rPr>
+        <w:t>)</w:t>
       </w:r>
     </w:p>
     <w:p>
@@ -2663,12 +3028,39 @@
         </w:rPr>
         <w:t xml:space="preserve">&gt; </w:t>
       </w:r>
-      <w:r>
-        <w:rPr>
-          <w:rFonts w:cstheme="minorHAnsi"/>
-          <w:lang w:val="uk-UA"/>
-        </w:rPr>
-        <w:t>hist(college$Outstate)</w:t>
+      <w:proofErr w:type="spellStart"/>
+      <w:proofErr w:type="gramStart"/>
+      <w:r>
+        <w:rPr>
+          <w:rFonts w:cstheme="minorHAnsi"/>
+          <w:lang w:val="uk-UA"/>
+        </w:rPr>
+        <w:t>hist</w:t>
+      </w:r>
+      <w:proofErr w:type="spellEnd"/>
+      <w:r>
+        <w:rPr>
+          <w:rFonts w:cstheme="minorHAnsi"/>
+          <w:lang w:val="uk-UA"/>
+        </w:rPr>
+        <w:t>(</w:t>
+      </w:r>
+      <w:proofErr w:type="spellStart"/>
+      <w:proofErr w:type="gramEnd"/>
+      <w:r>
+        <w:rPr>
+          <w:rFonts w:cstheme="minorHAnsi"/>
+          <w:lang w:val="uk-UA"/>
+        </w:rPr>
+        <w:t>college$PhD</w:t>
+      </w:r>
+      <w:proofErr w:type="spellEnd"/>
+      <w:r>
+        <w:rPr>
+          <w:rFonts w:cstheme="minorHAnsi"/>
+          <w:lang w:val="uk-UA"/>
+        </w:rPr>
+        <w:t>)</w:t>
       </w:r>
     </w:p>
     <w:p>
@@ -2690,39 +3082,39 @@
         </w:rPr>
         <w:t xml:space="preserve">&gt; </w:t>
       </w:r>
-      <w:r>
-        <w:rPr>
-          <w:rFonts w:cstheme="minorHAnsi"/>
-          <w:lang w:val="uk-UA"/>
-        </w:rPr>
-        <w:t>hist(college$PhD)</w:t>
-      </w:r>
-    </w:p>
-    <w:p>
-      <w:pPr>
-        <w:autoSpaceDE w:val="0"/>
-        <w:autoSpaceDN w:val="0"/>
-        <w:adjustRightInd w:val="0"/>
-        <w:spacing w:after="0" w:line="360" w:lineRule="auto"/>
-        <w:ind w:left="360"/>
-        <w:contextualSpacing/>
-        <w:rPr>
-          <w:rFonts w:cstheme="minorHAnsi"/>
-          <w:lang w:val="uk-UA"/>
-        </w:rPr>
-      </w:pPr>
-      <w:r>
-        <w:rPr>
-          <w:rFonts w:cstheme="minorHAnsi"/>
-        </w:rPr>
-        <w:t xml:space="preserve">&gt; </w:t>
-      </w:r>
-      <w:r>
-        <w:rPr>
-          <w:rFonts w:cstheme="minorHAnsi"/>
-          <w:lang w:val="uk-UA"/>
-        </w:rPr>
-        <w:t>hist(college$Terminal)</w:t>
+      <w:proofErr w:type="spellStart"/>
+      <w:proofErr w:type="gramStart"/>
+      <w:r>
+        <w:rPr>
+          <w:rFonts w:cstheme="minorHAnsi"/>
+          <w:lang w:val="uk-UA"/>
+        </w:rPr>
+        <w:t>hist</w:t>
+      </w:r>
+      <w:proofErr w:type="spellEnd"/>
+      <w:r>
+        <w:rPr>
+          <w:rFonts w:cstheme="minorHAnsi"/>
+          <w:lang w:val="uk-UA"/>
+        </w:rPr>
+        <w:t>(</w:t>
+      </w:r>
+      <w:proofErr w:type="spellStart"/>
+      <w:proofErr w:type="gramEnd"/>
+      <w:r>
+        <w:rPr>
+          <w:rFonts w:cstheme="minorHAnsi"/>
+          <w:lang w:val="uk-UA"/>
+        </w:rPr>
+        <w:t>college$Terminal</w:t>
+      </w:r>
+      <w:proofErr w:type="spellEnd"/>
+      <w:r>
+        <w:rPr>
+          <w:rFonts w:cstheme="minorHAnsi"/>
+          <w:lang w:val="uk-UA"/>
+        </w:rPr>
+        <w:t>)</w:t>
       </w:r>
     </w:p>
     <w:p>
@@ -2746,7 +3138,6 @@
           <w:noProof/>
           <w:sz w:val="28"/>
           <w:szCs w:val="28"/>
-          <w:lang w:val="uk-UA"/>
         </w:rPr>
         <w:lastRenderedPageBreak/>
         <w:drawing>
@@ -2894,22 +3285,352 @@
           <w:szCs w:val="28"/>
           <w:lang w:val="uk-UA"/>
         </w:rPr>
-        <w:t>Пункт 2 (Auto)</w:t>
-      </w:r>
-    </w:p>
-    <w:p>
-      <w:pPr>
-        <w:spacing w:after="0" w:line="360" w:lineRule="auto"/>
-        <w:contextualSpacing/>
-        <w:rPr>
-          <w:rFonts w:ascii="Times New Roman" w:hAnsi="Times New Roman" w:cs="Times New Roman"/>
-          <w:sz w:val="28"/>
-          <w:szCs w:val="28"/>
-        </w:rPr>
-      </w:pPr>
-    </w:p>
-    <w:p>
-      <w:pPr>
+        <w:t>Пункт 2 (</w:t>
+      </w:r>
+      <w:proofErr w:type="spellStart"/>
+      <w:r>
+        <w:rPr>
+          <w:rFonts w:ascii="Times New Roman" w:hAnsi="Times New Roman" w:cs="Times New Roman"/>
+          <w:b/>
+          <w:bCs/>
+          <w:sz w:val="28"/>
+          <w:szCs w:val="28"/>
+          <w:lang w:val="uk-UA"/>
+        </w:rPr>
+        <w:t>Auto</w:t>
+      </w:r>
+      <w:proofErr w:type="spellEnd"/>
+      <w:r>
+        <w:rPr>
+          <w:rFonts w:ascii="Times New Roman" w:hAnsi="Times New Roman" w:cs="Times New Roman"/>
+          <w:b/>
+          <w:bCs/>
+          <w:sz w:val="28"/>
+          <w:szCs w:val="28"/>
+          <w:lang w:val="uk-UA"/>
+        </w:rPr>
+        <w:t>)</w:t>
+      </w:r>
+    </w:p>
+    <w:p>
+      <w:pPr>
+        <w:autoSpaceDE w:val="0"/>
+        <w:autoSpaceDN w:val="0"/>
+        <w:adjustRightInd w:val="0"/>
+        <w:spacing w:after="0" w:line="360" w:lineRule="auto"/>
+        <w:contextualSpacing/>
+        <w:jc w:val="both"/>
+        <w:rPr>
+          <w:rFonts w:ascii="Times New Roman" w:hAnsi="Times New Roman" w:cs="Times New Roman"/>
+          <w:sz w:val="28"/>
+          <w:szCs w:val="28"/>
+          <w:lang w:val="uk-UA"/>
+        </w:rPr>
+      </w:pPr>
+      <w:r>
+        <w:rPr>
+          <w:rFonts w:ascii="Times New Roman" w:hAnsi="Times New Roman" w:cs="Times New Roman"/>
+          <w:b/>
+          <w:bCs/>
+          <w:sz w:val="28"/>
+          <w:szCs w:val="28"/>
+          <w:lang w:val="uk-UA"/>
+        </w:rPr>
+        <w:t>2</w:t>
+      </w:r>
+      <w:r>
+        <w:rPr>
+          <w:rFonts w:ascii="Times New Roman" w:hAnsi="Times New Roman" w:cs="Times New Roman"/>
+          <w:sz w:val="28"/>
+          <w:szCs w:val="28"/>
+          <w:lang w:val="uk-UA"/>
+        </w:rPr>
+        <w:t xml:space="preserve">. Переконався, що в даних </w:t>
+      </w:r>
+      <w:r>
+        <w:rPr>
+          <w:rFonts w:ascii="Times New Roman" w:hAnsi="Times New Roman" w:cs="Times New Roman"/>
+          <w:sz w:val="28"/>
+          <w:szCs w:val="28"/>
+        </w:rPr>
+        <w:t>Auto</w:t>
+      </w:r>
+      <w:r>
+        <w:rPr>
+          <w:rFonts w:ascii="Times New Roman" w:hAnsi="Times New Roman" w:cs="Times New Roman"/>
+          <w:sz w:val="28"/>
+          <w:szCs w:val="28"/>
+          <w:lang w:val="uk-UA"/>
+        </w:rPr>
+        <w:t xml:space="preserve"> </w:t>
+      </w:r>
+      <w:r>
+        <w:rPr>
+          <w:rFonts w:ascii="Times New Roman" w:hAnsi="Times New Roman" w:cs="Times New Roman"/>
+          <w:sz w:val="28"/>
+          <w:szCs w:val="28"/>
+          <w:lang w:val="uk-UA"/>
+        </w:rPr>
+        <w:t xml:space="preserve">видалені пропущені значення за допомогою функції </w:t>
+      </w:r>
+      <w:proofErr w:type="spellStart"/>
+      <w:r>
+        <w:rPr>
+          <w:rFonts w:ascii="Times New Roman" w:hAnsi="Times New Roman" w:cs="Times New Roman"/>
+          <w:sz w:val="28"/>
+          <w:szCs w:val="28"/>
+        </w:rPr>
+        <w:t>na</w:t>
+      </w:r>
+      <w:proofErr w:type="spellEnd"/>
+      <w:r>
+        <w:rPr>
+          <w:rFonts w:ascii="Times New Roman" w:hAnsi="Times New Roman" w:cs="Times New Roman"/>
+          <w:sz w:val="28"/>
+          <w:szCs w:val="28"/>
+          <w:lang w:val="uk-UA"/>
+        </w:rPr>
+        <w:t>.</w:t>
+      </w:r>
+      <w:r>
+        <w:rPr>
+          <w:rFonts w:ascii="Times New Roman" w:hAnsi="Times New Roman" w:cs="Times New Roman"/>
+          <w:sz w:val="28"/>
+          <w:szCs w:val="28"/>
+        </w:rPr>
+        <w:t>omit</w:t>
+      </w:r>
+      <w:r>
+        <w:rPr>
+          <w:rFonts w:ascii="Times New Roman" w:hAnsi="Times New Roman" w:cs="Times New Roman"/>
+          <w:sz w:val="28"/>
+          <w:szCs w:val="28"/>
+          <w:lang w:val="uk-UA"/>
+        </w:rPr>
+        <w:t>(</w:t>
+      </w:r>
+      <w:r>
+        <w:rPr>
+          <w:rFonts w:ascii="Times New Roman" w:hAnsi="Times New Roman" w:cs="Times New Roman"/>
+          <w:sz w:val="28"/>
+          <w:szCs w:val="28"/>
+          <w:lang w:val="uk-UA"/>
+        </w:rPr>
+        <w:t xml:space="preserve">) </w:t>
+      </w:r>
+      <w:r>
+        <w:rPr>
+          <w:rFonts w:ascii="Times New Roman" w:hAnsi="Times New Roman" w:cs="Times New Roman"/>
+          <w:sz w:val="28"/>
+          <w:szCs w:val="28"/>
+          <w:lang w:val="uk-UA"/>
+        </w:rPr>
+        <w:t xml:space="preserve">та </w:t>
+      </w:r>
+      <w:r>
+        <w:rPr>
+          <w:rFonts w:ascii="Times New Roman" w:hAnsi="Times New Roman" w:cs="Times New Roman"/>
+          <w:sz w:val="28"/>
+          <w:szCs w:val="28"/>
+          <w:lang w:val="uk-UA"/>
+        </w:rPr>
+        <w:t>переглянув дані</w:t>
+      </w:r>
+      <w:r>
+        <w:rPr>
+          <w:rFonts w:ascii="Times New Roman" w:hAnsi="Times New Roman" w:cs="Times New Roman"/>
+          <w:sz w:val="28"/>
+          <w:szCs w:val="28"/>
+          <w:lang w:val="uk-UA"/>
+        </w:rPr>
+        <w:t xml:space="preserve"> за допомогою функції </w:t>
+      </w:r>
+      <w:r>
+        <w:rPr>
+          <w:rFonts w:ascii="Times New Roman" w:hAnsi="Times New Roman" w:cs="Times New Roman"/>
+          <w:sz w:val="28"/>
+          <w:szCs w:val="28"/>
+        </w:rPr>
+        <w:t>fix</w:t>
+      </w:r>
+      <w:r>
+        <w:rPr>
+          <w:rFonts w:ascii="Times New Roman" w:hAnsi="Times New Roman" w:cs="Times New Roman"/>
+          <w:sz w:val="28"/>
+          <w:szCs w:val="28"/>
+          <w:lang w:val="uk-UA"/>
+        </w:rPr>
+        <w:t>(</w:t>
+      </w:r>
+      <w:r>
+        <w:rPr>
+          <w:rFonts w:ascii="Times New Roman" w:hAnsi="Times New Roman" w:cs="Times New Roman"/>
+          <w:sz w:val="28"/>
+          <w:szCs w:val="28"/>
+          <w:lang w:val="uk-UA"/>
+        </w:rPr>
+        <w:t>).</w:t>
+      </w:r>
+    </w:p>
+    <w:p>
+      <w:pPr>
+        <w:autoSpaceDE w:val="0"/>
+        <w:autoSpaceDN w:val="0"/>
+        <w:adjustRightInd w:val="0"/>
+        <w:spacing w:after="0" w:line="360" w:lineRule="auto"/>
+        <w:contextualSpacing/>
+        <w:jc w:val="both"/>
+        <w:rPr>
+          <w:rFonts w:ascii="Times New Roman" w:hAnsi="Times New Roman" w:cs="Times New Roman"/>
+          <w:sz w:val="28"/>
+          <w:szCs w:val="28"/>
+          <w:lang w:val="uk-UA"/>
+        </w:rPr>
+      </w:pPr>
+    </w:p>
+    <w:p>
+      <w:pPr>
+        <w:autoSpaceDE w:val="0"/>
+        <w:autoSpaceDN w:val="0"/>
+        <w:adjustRightInd w:val="0"/>
+        <w:spacing w:after="0" w:line="360" w:lineRule="auto"/>
+        <w:ind w:firstLine="708"/>
+        <w:contextualSpacing/>
+        <w:jc w:val="both"/>
+        <w:rPr>
+          <w:rFonts w:cstheme="minorHAnsi"/>
+        </w:rPr>
+      </w:pPr>
+      <w:r>
+        <w:rPr>
+          <w:rFonts w:cstheme="minorHAnsi"/>
+        </w:rPr>
+        <w:t xml:space="preserve">&gt;autos = </w:t>
+      </w:r>
+      <w:proofErr w:type="gramStart"/>
+      <w:r>
+        <w:rPr>
+          <w:rFonts w:cstheme="minorHAnsi"/>
+        </w:rPr>
+        <w:t>read.csv(</w:t>
+      </w:r>
+      <w:proofErr w:type="gramEnd"/>
+      <w:r>
+        <w:rPr>
+          <w:rFonts w:cstheme="minorHAnsi"/>
+        </w:rPr>
+        <w:t xml:space="preserve">'Auto.csv', header = T, </w:t>
+      </w:r>
+      <w:proofErr w:type="spellStart"/>
+      <w:r>
+        <w:rPr>
+          <w:rFonts w:cstheme="minorHAnsi"/>
+        </w:rPr>
+        <w:t>na.string</w:t>
+      </w:r>
+      <w:proofErr w:type="spellEnd"/>
+      <w:r>
+        <w:rPr>
+          <w:rFonts w:cstheme="minorHAnsi"/>
+        </w:rPr>
+        <w:t xml:space="preserve"> = '?') </w:t>
+      </w:r>
+    </w:p>
+    <w:p>
+      <w:pPr>
+        <w:autoSpaceDE w:val="0"/>
+        <w:autoSpaceDN w:val="0"/>
+        <w:adjustRightInd w:val="0"/>
+        <w:spacing w:after="0" w:line="360" w:lineRule="auto"/>
+        <w:ind w:firstLine="708"/>
+        <w:contextualSpacing/>
+        <w:jc w:val="both"/>
+        <w:rPr>
+          <w:rFonts w:cstheme="minorHAnsi"/>
+        </w:rPr>
+      </w:pPr>
+      <w:r>
+        <w:rPr>
+          <w:rFonts w:cstheme="minorHAnsi"/>
+        </w:rPr>
+        <w:t xml:space="preserve">&gt;autos = </w:t>
+      </w:r>
+      <w:proofErr w:type="spellStart"/>
+      <w:proofErr w:type="gramStart"/>
+      <w:r>
+        <w:rPr>
+          <w:rFonts w:cstheme="minorHAnsi"/>
+        </w:rPr>
+        <w:t>na.omit</w:t>
+      </w:r>
+      <w:proofErr w:type="spellEnd"/>
+      <w:r>
+        <w:rPr>
+          <w:rFonts w:cstheme="minorHAnsi"/>
+        </w:rPr>
+        <w:t>(</w:t>
+      </w:r>
+      <w:proofErr w:type="gramEnd"/>
+      <w:r>
+        <w:rPr>
+          <w:rFonts w:cstheme="minorHAnsi"/>
+        </w:rPr>
+        <w:t xml:space="preserve">autos) </w:t>
+      </w:r>
+    </w:p>
+    <w:p>
+      <w:pPr>
+        <w:autoSpaceDE w:val="0"/>
+        <w:autoSpaceDN w:val="0"/>
+        <w:adjustRightInd w:val="0"/>
+        <w:spacing w:after="0" w:line="360" w:lineRule="auto"/>
+        <w:ind w:firstLine="708"/>
+        <w:contextualSpacing/>
+        <w:jc w:val="both"/>
+        <w:rPr>
+          <w:rFonts w:cstheme="minorHAnsi"/>
+        </w:rPr>
+      </w:pPr>
+      <w:r>
+        <w:rPr>
+          <w:rFonts w:cstheme="minorHAnsi"/>
+        </w:rPr>
+        <w:t>&gt;</w:t>
+      </w:r>
+      <w:proofErr w:type="gramStart"/>
+      <w:r>
+        <w:rPr>
+          <w:rFonts w:cstheme="minorHAnsi"/>
+        </w:rPr>
+        <w:t>fix(</w:t>
+      </w:r>
+      <w:proofErr w:type="gramEnd"/>
+      <w:r>
+        <w:rPr>
+          <w:rFonts w:cstheme="minorHAnsi"/>
+        </w:rPr>
+        <w:t>autos)</w:t>
+      </w:r>
+    </w:p>
+    <w:p>
+      <w:pPr>
+        <w:autoSpaceDE w:val="0"/>
+        <w:autoSpaceDN w:val="0"/>
+        <w:adjustRightInd w:val="0"/>
+        <w:spacing w:after="0" w:line="360" w:lineRule="auto"/>
+        <w:ind w:firstLine="708"/>
+        <w:contextualSpacing/>
+        <w:jc w:val="both"/>
+        <w:rPr>
+          <w:rFonts w:cstheme="minorHAnsi"/>
+        </w:rPr>
+      </w:pPr>
+    </w:p>
+    <w:p>
+      <w:pPr>
+        <w:autoSpaceDE w:val="0"/>
+        <w:autoSpaceDN w:val="0"/>
+        <w:adjustRightInd w:val="0"/>
         <w:spacing w:after="0" w:line="360" w:lineRule="auto"/>
         <w:contextualSpacing/>
         <w:jc w:val="center"/>
@@ -2917,38 +3638,2444 @@
           <w:rFonts w:ascii="Times New Roman" w:hAnsi="Times New Roman" w:cs="Times New Roman"/>
           <w:sz w:val="28"/>
           <w:szCs w:val="28"/>
+          <w:lang w:val="ru-RU"/>
+        </w:rPr>
+      </w:pPr>
+      <w:r>
+        <w:rPr>
+          <w:rFonts w:ascii="Times New Roman" w:hAnsi="Times New Roman" w:cs="Times New Roman"/>
+          <w:sz w:val="28"/>
+          <w:szCs w:val="28"/>
+          <w:lang w:val="ru-RU"/>
+        </w:rPr>
+        <w:lastRenderedPageBreak/>
+        <w:drawing>
+          <wp:inline distT="0" distB="0" distL="0" distR="0" wp14:anchorId="251CD0F8" wp14:editId="451AA93A">
+            <wp:extent cx="4542637" cy="3397250"/>
+            <wp:effectExtent l="0" t="0" r="0" b="0"/>
+            <wp:docPr id="2" name="Picture 2"/>
+            <wp:cNvGraphicFramePr>
+              <a:graphicFrameLocks xmlns:a="http://schemas.openxmlformats.org/drawingml/2006/main" noChangeAspect="1"/>
+            </wp:cNvGraphicFramePr>
+            <a:graphic xmlns:a="http://schemas.openxmlformats.org/drawingml/2006/main">
+              <a:graphicData uri="http://schemas.openxmlformats.org/drawingml/2006/picture">
+                <pic:pic xmlns:pic="http://schemas.openxmlformats.org/drawingml/2006/picture">
+                  <pic:nvPicPr>
+                    <pic:cNvPr id="1" name=""/>
+                    <pic:cNvPicPr/>
+                  </pic:nvPicPr>
+                  <pic:blipFill>
+                    <a:blip r:embed="rId16"/>
+                    <a:stretch>
+                      <a:fillRect/>
+                    </a:stretch>
+                  </pic:blipFill>
+                  <pic:spPr>
+                    <a:xfrm>
+                      <a:off x="0" y="0"/>
+                      <a:ext cx="4569424" cy="3417283"/>
+                    </a:xfrm>
+                    <a:prstGeom prst="rect">
+                      <a:avLst/>
+                    </a:prstGeom>
+                  </pic:spPr>
+                </pic:pic>
+              </a:graphicData>
+            </a:graphic>
+          </wp:inline>
+        </w:drawing>
+      </w:r>
+    </w:p>
+    <w:p>
+      <w:pPr>
+        <w:autoSpaceDE w:val="0"/>
+        <w:autoSpaceDN w:val="0"/>
+        <w:adjustRightInd w:val="0"/>
+        <w:spacing w:after="0" w:line="360" w:lineRule="auto"/>
+        <w:contextualSpacing/>
+        <w:jc w:val="center"/>
+        <w:rPr>
+          <w:rFonts w:ascii="Times New Roman" w:hAnsi="Times New Roman" w:cs="Times New Roman"/>
+          <w:sz w:val="28"/>
+          <w:szCs w:val="28"/>
+          <w:lang w:val="ru-RU"/>
+        </w:rPr>
+      </w:pPr>
+    </w:p>
+    <w:p>
+      <w:pPr>
+        <w:autoSpaceDE w:val="0"/>
+        <w:autoSpaceDN w:val="0"/>
+        <w:adjustRightInd w:val="0"/>
+        <w:spacing w:after="0" w:line="360" w:lineRule="auto"/>
+        <w:contextualSpacing/>
+        <w:jc w:val="both"/>
+        <w:rPr>
+          <w:rFonts w:ascii="Times New Roman" w:hAnsi="Times New Roman" w:cs="Times New Roman"/>
+          <w:sz w:val="28"/>
+          <w:szCs w:val="28"/>
+          <w:lang w:val="uk-UA"/>
         </w:rPr>
       </w:pPr>
       <w:r>
         <w:rPr>
           <w:rFonts w:ascii="Times New Roman" w:hAnsi="Times New Roman" w:cs="Times New Roman"/>
           <w:b/>
-          <w:bCs/>
           <w:sz w:val="28"/>
           <w:szCs w:val="28"/>
           <w:lang w:val="ru-RU"/>
         </w:rPr>
-        <w:t>Пункт</w:t>
+        <w:t>2.1</w:t>
       </w:r>
       <w:r>
         <w:rPr>
           <w:rFonts w:ascii="Times New Roman" w:hAnsi="Times New Roman" w:cs="Times New Roman"/>
           <w:b/>
-          <w:bCs/>
-          <w:sz w:val="28"/>
-          <w:szCs w:val="28"/>
-        </w:rPr>
-        <w:t xml:space="preserve"> 3 (Boston)</w:t>
-      </w:r>
-    </w:p>
-    <w:p>
-      <w:pPr>
-        <w:spacing w:after="0" w:line="360" w:lineRule="auto"/>
-        <w:contextualSpacing/>
-        <w:rPr>
-          <w:rFonts w:ascii="Times New Roman" w:hAnsi="Times New Roman" w:cs="Times New Roman"/>
-          <w:sz w:val="28"/>
-          <w:szCs w:val="28"/>
+          <w:sz w:val="28"/>
+          <w:szCs w:val="28"/>
+          <w:lang w:val="ru-RU"/>
+        </w:rPr>
+        <w:t>.</w:t>
+      </w:r>
+      <w:r>
+        <w:rPr>
+          <w:rFonts w:ascii="Times New Roman" w:hAnsi="Times New Roman" w:cs="Times New Roman"/>
+          <w:b/>
+          <w:sz w:val="28"/>
+          <w:szCs w:val="28"/>
+          <w:lang w:val="ru-RU"/>
+        </w:rPr>
+        <w:t xml:space="preserve"> </w:t>
+      </w:r>
+      <w:proofErr w:type="spellStart"/>
+      <w:r>
+        <w:rPr>
+          <w:rFonts w:ascii="Times New Roman" w:hAnsi="Times New Roman" w:cs="Times New Roman"/>
+          <w:sz w:val="28"/>
+          <w:szCs w:val="28"/>
+          <w:lang w:val="ru-RU"/>
+        </w:rPr>
+        <w:t>Знизу</w:t>
+      </w:r>
+      <w:proofErr w:type="spellEnd"/>
+      <w:r>
+        <w:rPr>
+          <w:rFonts w:ascii="Times New Roman" w:hAnsi="Times New Roman" w:cs="Times New Roman"/>
+          <w:sz w:val="28"/>
+          <w:szCs w:val="28"/>
+          <w:lang w:val="ru-RU"/>
+        </w:rPr>
+        <w:t xml:space="preserve"> наведено </w:t>
+      </w:r>
+      <w:proofErr w:type="spellStart"/>
+      <w:r>
+        <w:rPr>
+          <w:rFonts w:ascii="Times New Roman" w:hAnsi="Times New Roman" w:cs="Times New Roman"/>
+          <w:sz w:val="28"/>
+          <w:szCs w:val="28"/>
+          <w:lang w:val="ru-RU"/>
+        </w:rPr>
+        <w:t>розподіл</w:t>
+      </w:r>
+      <w:proofErr w:type="spellEnd"/>
+      <w:r>
+        <w:rPr>
+          <w:rFonts w:ascii="Times New Roman" w:hAnsi="Times New Roman" w:cs="Times New Roman"/>
+          <w:sz w:val="28"/>
+          <w:szCs w:val="28"/>
+          <w:lang w:val="ru-RU"/>
+        </w:rPr>
+        <w:t xml:space="preserve"> </w:t>
+      </w:r>
+      <w:proofErr w:type="spellStart"/>
+      <w:r>
+        <w:rPr>
+          <w:rFonts w:ascii="Times New Roman" w:hAnsi="Times New Roman" w:cs="Times New Roman"/>
+          <w:sz w:val="28"/>
+          <w:szCs w:val="28"/>
+          <w:lang w:val="ru-RU"/>
+        </w:rPr>
+        <w:t>показників</w:t>
+      </w:r>
+      <w:proofErr w:type="spellEnd"/>
+      <w:r>
+        <w:rPr>
+          <w:rFonts w:ascii="Times New Roman" w:hAnsi="Times New Roman" w:cs="Times New Roman"/>
+          <w:sz w:val="28"/>
+          <w:szCs w:val="28"/>
+          <w:lang w:val="ru-RU"/>
+        </w:rPr>
+        <w:t xml:space="preserve"> за </w:t>
+      </w:r>
+      <w:proofErr w:type="spellStart"/>
+      <w:r>
+        <w:rPr>
+          <w:rFonts w:ascii="Times New Roman" w:hAnsi="Times New Roman" w:cs="Times New Roman"/>
+          <w:sz w:val="28"/>
+          <w:szCs w:val="28"/>
+          <w:lang w:val="ru-RU"/>
+        </w:rPr>
+        <w:t>критерієм</w:t>
+      </w:r>
+      <w:proofErr w:type="spellEnd"/>
+      <w:r>
+        <w:rPr>
+          <w:rFonts w:ascii="Times New Roman" w:hAnsi="Times New Roman" w:cs="Times New Roman"/>
+          <w:sz w:val="28"/>
+          <w:szCs w:val="28"/>
+          <w:lang w:val="ru-RU"/>
+        </w:rPr>
+        <w:t xml:space="preserve"> </w:t>
+      </w:r>
+      <w:proofErr w:type="spellStart"/>
+      <w:r>
+        <w:rPr>
+          <w:rFonts w:ascii="Times New Roman" w:hAnsi="Times New Roman" w:cs="Times New Roman"/>
+          <w:sz w:val="28"/>
+          <w:szCs w:val="28"/>
+          <w:lang w:val="ru-RU"/>
+        </w:rPr>
+        <w:t>кількісні</w:t>
+      </w:r>
+      <w:proofErr w:type="spellEnd"/>
+      <w:r>
+        <w:rPr>
+          <w:rFonts w:ascii="Times New Roman" w:hAnsi="Times New Roman" w:cs="Times New Roman"/>
+          <w:sz w:val="28"/>
+          <w:szCs w:val="28"/>
+          <w:lang w:val="ru-RU"/>
+        </w:rPr>
+        <w:t>/</w:t>
+      </w:r>
+      <w:r>
+        <w:rPr>
+          <w:rFonts w:ascii="Times New Roman" w:hAnsi="Times New Roman" w:cs="Times New Roman"/>
+          <w:sz w:val="28"/>
+          <w:szCs w:val="28"/>
+          <w:lang w:val="uk-UA"/>
+        </w:rPr>
+        <w:t>якісні</w:t>
+      </w:r>
+    </w:p>
+    <w:p>
+      <w:pPr>
+        <w:pStyle w:val="ListParagraph"/>
+        <w:numPr>
+          <w:ilvl w:val="0"/>
+          <w:numId w:val="7"/>
+        </w:numPr>
+        <w:autoSpaceDE w:val="0"/>
+        <w:autoSpaceDN w:val="0"/>
+        <w:adjustRightInd w:val="0"/>
+        <w:spacing w:after="0" w:line="360" w:lineRule="auto"/>
+        <w:jc w:val="both"/>
+        <w:rPr>
+          <w:rFonts w:ascii="Times New Roman" w:hAnsi="Times New Roman" w:cs="Times New Roman"/>
+          <w:sz w:val="28"/>
+          <w:szCs w:val="28"/>
+          <w:lang w:val="ru-RU"/>
+        </w:rPr>
+      </w:pPr>
+      <w:proofErr w:type="spellStart"/>
+      <w:r>
+        <w:rPr>
+          <w:rFonts w:ascii="Times New Roman" w:hAnsi="Times New Roman" w:cs="Times New Roman"/>
+          <w:sz w:val="28"/>
+          <w:szCs w:val="28"/>
+          <w:lang w:val="ru-RU"/>
+        </w:rPr>
+        <w:t>Якісні</w:t>
+      </w:r>
+      <w:proofErr w:type="spellEnd"/>
+      <w:r>
+        <w:rPr>
+          <w:rFonts w:ascii="Times New Roman" w:hAnsi="Times New Roman" w:cs="Times New Roman"/>
+          <w:sz w:val="28"/>
+          <w:szCs w:val="28"/>
+          <w:lang w:val="ru-RU"/>
+        </w:rPr>
+        <w:t xml:space="preserve">: </w:t>
+      </w:r>
+      <w:r>
+        <w:rPr>
+          <w:rFonts w:ascii="Times New Roman" w:hAnsi="Times New Roman" w:cs="Times New Roman"/>
+          <w:sz w:val="28"/>
+          <w:szCs w:val="28"/>
+        </w:rPr>
+        <w:t>origin, year</w:t>
+      </w:r>
+      <w:r>
+        <w:rPr>
+          <w:rFonts w:ascii="Times New Roman" w:hAnsi="Times New Roman" w:cs="Times New Roman"/>
+          <w:sz w:val="28"/>
+          <w:szCs w:val="28"/>
+        </w:rPr>
+        <w:t>, cylinders</w:t>
+      </w:r>
+      <w:r>
+        <w:rPr>
+          <w:rFonts w:ascii="Times New Roman" w:hAnsi="Times New Roman" w:cs="Times New Roman"/>
+          <w:sz w:val="28"/>
+          <w:szCs w:val="28"/>
+        </w:rPr>
+        <w:t>, name</w:t>
+      </w:r>
+    </w:p>
+    <w:p>
+      <w:pPr>
+        <w:pStyle w:val="ListParagraph"/>
+        <w:numPr>
+          <w:ilvl w:val="0"/>
+          <w:numId w:val="7"/>
+        </w:numPr>
+        <w:autoSpaceDE w:val="0"/>
+        <w:autoSpaceDN w:val="0"/>
+        <w:adjustRightInd w:val="0"/>
+        <w:spacing w:after="0" w:line="360" w:lineRule="auto"/>
+        <w:jc w:val="both"/>
+        <w:rPr>
+          <w:rFonts w:ascii="Times New Roman" w:hAnsi="Times New Roman" w:cs="Times New Roman"/>
+          <w:sz w:val="28"/>
+          <w:szCs w:val="28"/>
+        </w:rPr>
+      </w:pPr>
+      <w:proofErr w:type="spellStart"/>
+      <w:r>
+        <w:rPr>
+          <w:rFonts w:ascii="Times New Roman" w:hAnsi="Times New Roman" w:cs="Times New Roman"/>
+          <w:sz w:val="28"/>
+          <w:szCs w:val="28"/>
+          <w:lang w:val="ru-RU"/>
+        </w:rPr>
+        <w:t>Кількісні</w:t>
+      </w:r>
+      <w:proofErr w:type="spellEnd"/>
+      <w:r>
+        <w:rPr>
+          <w:rFonts w:ascii="Times New Roman" w:hAnsi="Times New Roman" w:cs="Times New Roman"/>
+          <w:sz w:val="28"/>
+          <w:szCs w:val="28"/>
+        </w:rPr>
+        <w:t>:</w:t>
+      </w:r>
+      <w:r>
+        <w:rPr>
+          <w:rFonts w:ascii="Times New Roman" w:hAnsi="Times New Roman" w:cs="Times New Roman"/>
+          <w:sz w:val="28"/>
+          <w:szCs w:val="28"/>
+        </w:rPr>
+        <w:t xml:space="preserve"> mpg, </w:t>
+      </w:r>
+      <w:r>
+        <w:rPr>
+          <w:rFonts w:ascii="Times New Roman" w:hAnsi="Times New Roman" w:cs="Times New Roman"/>
+          <w:sz w:val="28"/>
+          <w:szCs w:val="28"/>
+        </w:rPr>
+        <w:t xml:space="preserve">displacement, </w:t>
+      </w:r>
+      <w:r>
+        <w:rPr>
+          <w:rFonts w:ascii="Times New Roman" w:hAnsi="Times New Roman" w:cs="Times New Roman"/>
+          <w:sz w:val="28"/>
+          <w:szCs w:val="28"/>
+        </w:rPr>
+        <w:t>horsepower</w:t>
+      </w:r>
+      <w:r>
+        <w:rPr>
+          <w:rFonts w:ascii="Times New Roman" w:hAnsi="Times New Roman" w:cs="Times New Roman"/>
+          <w:sz w:val="28"/>
+          <w:szCs w:val="28"/>
+        </w:rPr>
+        <w:t>, weight, acceleration</w:t>
+      </w:r>
+    </w:p>
+    <w:p>
+      <w:pPr>
+        <w:autoSpaceDE w:val="0"/>
+        <w:autoSpaceDN w:val="0"/>
+        <w:adjustRightInd w:val="0"/>
+        <w:spacing w:after="0" w:line="360" w:lineRule="auto"/>
+        <w:jc w:val="both"/>
+        <w:rPr>
+          <w:rFonts w:ascii="Times New Roman" w:hAnsi="Times New Roman" w:cs="Times New Roman"/>
+          <w:sz w:val="28"/>
+          <w:szCs w:val="28"/>
+          <w:lang w:val="uk-UA"/>
+        </w:rPr>
+      </w:pPr>
+    </w:p>
+    <w:p>
+      <w:pPr>
+        <w:autoSpaceDE w:val="0"/>
+        <w:autoSpaceDN w:val="0"/>
+        <w:adjustRightInd w:val="0"/>
+        <w:spacing w:after="0" w:line="360" w:lineRule="auto"/>
+        <w:jc w:val="both"/>
+        <w:rPr>
+          <w:rFonts w:ascii="Times New Roman" w:hAnsi="Times New Roman" w:cs="Times New Roman"/>
+          <w:sz w:val="28"/>
+          <w:szCs w:val="28"/>
+          <w:lang w:val="uk-UA"/>
+        </w:rPr>
+      </w:pPr>
+      <w:r>
+        <w:rPr>
+          <w:rFonts w:ascii="Times New Roman" w:hAnsi="Times New Roman" w:cs="Times New Roman"/>
+          <w:sz w:val="28"/>
+          <w:szCs w:val="28"/>
+          <w:lang w:val="uk-UA"/>
+        </w:rPr>
+        <w:t xml:space="preserve">Якісні показники я визначив в середовищі програмування за допомогою функції </w:t>
+      </w:r>
+      <w:r>
+        <w:rPr>
+          <w:rFonts w:ascii="Times New Roman" w:hAnsi="Times New Roman" w:cs="Times New Roman"/>
+          <w:sz w:val="28"/>
+          <w:szCs w:val="28"/>
+        </w:rPr>
+        <w:t>as</w:t>
+      </w:r>
+      <w:r>
+        <w:rPr>
+          <w:rFonts w:ascii="Times New Roman" w:hAnsi="Times New Roman" w:cs="Times New Roman"/>
+          <w:sz w:val="28"/>
+          <w:szCs w:val="28"/>
+          <w:lang w:val="uk-UA"/>
+        </w:rPr>
+        <w:t>.</w:t>
+      </w:r>
+      <w:r>
+        <w:rPr>
+          <w:rFonts w:ascii="Times New Roman" w:hAnsi="Times New Roman" w:cs="Times New Roman"/>
+          <w:sz w:val="28"/>
+          <w:szCs w:val="28"/>
+        </w:rPr>
+        <w:t>factor</w:t>
+      </w:r>
+      <w:r>
+        <w:rPr>
+          <w:rFonts w:ascii="Times New Roman" w:hAnsi="Times New Roman" w:cs="Times New Roman"/>
+          <w:sz w:val="28"/>
+          <w:szCs w:val="28"/>
+          <w:lang w:val="uk-UA"/>
+        </w:rPr>
+        <w:t>() та</w:t>
+      </w:r>
+      <w:r>
+        <w:rPr>
+          <w:rFonts w:ascii="Times New Roman" w:hAnsi="Times New Roman" w:cs="Times New Roman"/>
+          <w:sz w:val="28"/>
+          <w:szCs w:val="28"/>
+          <w:lang w:val="uk-UA"/>
+        </w:rPr>
+        <w:t xml:space="preserve"> вивів підсумок для кожної змінної з таблиці за допомогою функції </w:t>
+      </w:r>
+      <w:r>
+        <w:rPr>
+          <w:rFonts w:ascii="Times New Roman" w:hAnsi="Times New Roman" w:cs="Times New Roman"/>
+          <w:sz w:val="28"/>
+          <w:szCs w:val="28"/>
+        </w:rPr>
+        <w:t>summary</w:t>
+      </w:r>
+      <w:r>
+        <w:rPr>
+          <w:rFonts w:ascii="Times New Roman" w:hAnsi="Times New Roman" w:cs="Times New Roman"/>
+          <w:sz w:val="28"/>
+          <w:szCs w:val="28"/>
+          <w:lang w:val="uk-UA"/>
+        </w:rPr>
+        <w:t>().</w:t>
+      </w:r>
+    </w:p>
+    <w:p>
+      <w:pPr>
+        <w:autoSpaceDE w:val="0"/>
+        <w:autoSpaceDN w:val="0"/>
+        <w:adjustRightInd w:val="0"/>
+        <w:spacing w:after="0" w:line="360" w:lineRule="auto"/>
+        <w:jc w:val="both"/>
+        <w:rPr>
+          <w:rFonts w:ascii="Times New Roman" w:hAnsi="Times New Roman" w:cs="Times New Roman"/>
+          <w:sz w:val="28"/>
+          <w:szCs w:val="28"/>
+          <w:lang w:val="uk-UA"/>
+        </w:rPr>
+      </w:pPr>
+    </w:p>
+    <w:p>
+      <w:pPr>
+        <w:autoSpaceDE w:val="0"/>
+        <w:autoSpaceDN w:val="0"/>
+        <w:adjustRightInd w:val="0"/>
+        <w:spacing w:after="0" w:line="360" w:lineRule="auto"/>
+        <w:ind w:left="708"/>
+        <w:jc w:val="both"/>
+        <w:rPr>
+          <w:rFonts w:cstheme="minorHAnsi"/>
+        </w:rPr>
+      </w:pPr>
+      <w:r>
+        <w:rPr>
+          <w:rFonts w:cstheme="minorHAnsi"/>
+        </w:rPr>
+        <w:t xml:space="preserve">&gt;qualitative = </w:t>
+      </w:r>
+      <w:proofErr w:type="gramStart"/>
+      <w:r>
+        <w:rPr>
+          <w:rFonts w:cstheme="minorHAnsi"/>
+        </w:rPr>
+        <w:t>c(</w:t>
+      </w:r>
+      <w:proofErr w:type="gramEnd"/>
+      <w:r>
+        <w:rPr>
+          <w:rFonts w:cstheme="minorHAnsi"/>
+        </w:rPr>
+        <w:t>2, 7, 8, 9)</w:t>
+      </w:r>
+    </w:p>
+    <w:p>
+      <w:pPr>
+        <w:autoSpaceDE w:val="0"/>
+        <w:autoSpaceDN w:val="0"/>
+        <w:adjustRightInd w:val="0"/>
+        <w:spacing w:after="0" w:line="360" w:lineRule="auto"/>
+        <w:ind w:left="708"/>
+        <w:jc w:val="both"/>
+        <w:rPr>
+          <w:rFonts w:cstheme="minorHAnsi"/>
+        </w:rPr>
+      </w:pPr>
+      <w:r>
+        <w:rPr>
+          <w:rFonts w:cstheme="minorHAnsi"/>
+        </w:rPr>
+        <w:t>&gt;for (</w:t>
+      </w:r>
+      <w:proofErr w:type="spellStart"/>
+      <w:r>
+        <w:rPr>
+          <w:rFonts w:cstheme="minorHAnsi"/>
+        </w:rPr>
+        <w:t>val</w:t>
+      </w:r>
+      <w:proofErr w:type="spellEnd"/>
+      <w:r>
+        <w:rPr>
+          <w:rFonts w:cstheme="minorHAnsi"/>
+        </w:rPr>
+        <w:t xml:space="preserve"> in qualitative) </w:t>
+      </w:r>
+      <w:proofErr w:type="gramStart"/>
+      <w:r>
+        <w:rPr>
+          <w:rFonts w:cstheme="minorHAnsi"/>
+        </w:rPr>
+        <w:t>{</w:t>
+      </w:r>
+      <w:r>
+        <w:rPr>
+          <w:rFonts w:cstheme="minorHAnsi"/>
+        </w:rPr>
+        <w:t xml:space="preserve"> </w:t>
+      </w:r>
+      <w:r>
+        <w:rPr>
+          <w:rFonts w:cstheme="minorHAnsi"/>
+        </w:rPr>
+        <w:t>autos</w:t>
+      </w:r>
+      <w:proofErr w:type="gramEnd"/>
+      <w:r>
+        <w:rPr>
+          <w:rFonts w:cstheme="minorHAnsi"/>
+        </w:rPr>
+        <w:t xml:space="preserve">[, </w:t>
+      </w:r>
+      <w:proofErr w:type="spellStart"/>
+      <w:r>
+        <w:rPr>
+          <w:rFonts w:cstheme="minorHAnsi"/>
+        </w:rPr>
+        <w:t>val</w:t>
+      </w:r>
+      <w:proofErr w:type="spellEnd"/>
+      <w:r>
+        <w:rPr>
+          <w:rFonts w:cstheme="minorHAnsi"/>
+        </w:rPr>
+        <w:t xml:space="preserve">] = </w:t>
+      </w:r>
+      <w:proofErr w:type="spellStart"/>
+      <w:r>
+        <w:rPr>
+          <w:rFonts w:cstheme="minorHAnsi"/>
+        </w:rPr>
+        <w:t>as.factor</w:t>
+      </w:r>
+      <w:proofErr w:type="spellEnd"/>
+      <w:r>
+        <w:rPr>
+          <w:rFonts w:cstheme="minorHAnsi"/>
+        </w:rPr>
+        <w:t xml:space="preserve">(autos[, </w:t>
+      </w:r>
+      <w:proofErr w:type="spellStart"/>
+      <w:r>
+        <w:rPr>
+          <w:rFonts w:cstheme="minorHAnsi"/>
+        </w:rPr>
+        <w:t>val</w:t>
+      </w:r>
+      <w:proofErr w:type="spellEnd"/>
+      <w:r>
+        <w:rPr>
+          <w:rFonts w:cstheme="minorHAnsi"/>
+        </w:rPr>
+        <w:t xml:space="preserve">]) } </w:t>
+      </w:r>
+    </w:p>
+    <w:p>
+      <w:pPr>
+        <w:autoSpaceDE w:val="0"/>
+        <w:autoSpaceDN w:val="0"/>
+        <w:adjustRightInd w:val="0"/>
+        <w:spacing w:after="0" w:line="360" w:lineRule="auto"/>
+        <w:ind w:left="708"/>
+        <w:jc w:val="both"/>
+        <w:rPr>
+          <w:rFonts w:cstheme="minorHAnsi"/>
+        </w:rPr>
+      </w:pPr>
+      <w:r>
+        <w:rPr>
+          <w:rFonts w:cstheme="minorHAnsi"/>
+        </w:rPr>
+        <w:t>&gt;</w:t>
+      </w:r>
+      <w:proofErr w:type="gramStart"/>
+      <w:r>
+        <w:rPr>
+          <w:rFonts w:cstheme="minorHAnsi"/>
+        </w:rPr>
+        <w:t>print(</w:t>
+      </w:r>
+      <w:proofErr w:type="gramEnd"/>
+      <w:r>
+        <w:rPr>
+          <w:rFonts w:cstheme="minorHAnsi"/>
+        </w:rPr>
+        <w:t>summary(autos[]))</w:t>
+      </w:r>
+    </w:p>
+    <w:p>
+      <w:pPr>
+        <w:autoSpaceDE w:val="0"/>
+        <w:autoSpaceDN w:val="0"/>
+        <w:adjustRightInd w:val="0"/>
+        <w:spacing w:after="0" w:line="360" w:lineRule="auto"/>
+        <w:ind w:left="708"/>
+        <w:jc w:val="both"/>
+        <w:rPr>
+          <w:rFonts w:cstheme="minorHAnsi"/>
+        </w:rPr>
+      </w:pPr>
+    </w:p>
+    <w:p>
+      <w:pPr>
+        <w:autoSpaceDE w:val="0"/>
+        <w:autoSpaceDN w:val="0"/>
+        <w:adjustRightInd w:val="0"/>
+        <w:spacing w:after="0" w:line="360" w:lineRule="auto"/>
+        <w:jc w:val="center"/>
+        <w:rPr>
+          <w:rFonts w:cstheme="minorHAnsi"/>
+        </w:rPr>
+      </w:pPr>
+      <w:r>
+        <w:rPr>
+          <w:rFonts w:cstheme="minorHAnsi"/>
+        </w:rPr>
+        <w:lastRenderedPageBreak/>
+        <w:drawing>
+          <wp:inline distT="0" distB="0" distL="0" distR="0" wp14:anchorId="21682EA8" wp14:editId="6CA8FA77">
+            <wp:extent cx="4470372" cy="2312007"/>
+            <wp:effectExtent l="0" t="0" r="6985" b="0"/>
+            <wp:docPr id="13" name="Picture 13"/>
+            <wp:cNvGraphicFramePr>
+              <a:graphicFrameLocks xmlns:a="http://schemas.openxmlformats.org/drawingml/2006/main" noChangeAspect="1"/>
+            </wp:cNvGraphicFramePr>
+            <a:graphic xmlns:a="http://schemas.openxmlformats.org/drawingml/2006/main">
+              <a:graphicData uri="http://schemas.openxmlformats.org/drawingml/2006/picture">
+                <pic:pic xmlns:pic="http://schemas.openxmlformats.org/drawingml/2006/picture">
+                  <pic:nvPicPr>
+                    <pic:cNvPr id="1" name=""/>
+                    <pic:cNvPicPr/>
+                  </pic:nvPicPr>
+                  <pic:blipFill>
+                    <a:blip r:embed="rId17"/>
+                    <a:stretch>
+                      <a:fillRect/>
+                    </a:stretch>
+                  </pic:blipFill>
+                  <pic:spPr>
+                    <a:xfrm>
+                      <a:off x="0" y="0"/>
+                      <a:ext cx="4519470" cy="2337400"/>
+                    </a:xfrm>
+                    <a:prstGeom prst="rect">
+                      <a:avLst/>
+                    </a:prstGeom>
+                  </pic:spPr>
+                </pic:pic>
+              </a:graphicData>
+            </a:graphic>
+          </wp:inline>
+        </w:drawing>
+      </w:r>
+    </w:p>
+    <w:p>
+      <w:pPr>
+        <w:autoSpaceDE w:val="0"/>
+        <w:autoSpaceDN w:val="0"/>
+        <w:adjustRightInd w:val="0"/>
+        <w:spacing w:after="0" w:line="360" w:lineRule="auto"/>
+        <w:jc w:val="center"/>
+        <w:rPr>
+          <w:rFonts w:cstheme="minorHAnsi"/>
+        </w:rPr>
+      </w:pPr>
+    </w:p>
+    <w:p>
+      <w:pPr>
+        <w:autoSpaceDE w:val="0"/>
+        <w:autoSpaceDN w:val="0"/>
+        <w:adjustRightInd w:val="0"/>
+        <w:spacing w:after="0" w:line="360" w:lineRule="auto"/>
+        <w:contextualSpacing/>
+        <w:jc w:val="both"/>
+        <w:rPr>
+          <w:rFonts w:ascii="Times New Roman" w:hAnsi="Times New Roman" w:cs="Times New Roman"/>
+          <w:sz w:val="28"/>
+          <w:szCs w:val="28"/>
+          <w:lang w:val="uk-UA"/>
+        </w:rPr>
+      </w:pPr>
+      <w:r>
+        <w:rPr>
+          <w:rFonts w:ascii="Times New Roman" w:hAnsi="Times New Roman" w:cs="Times New Roman"/>
+          <w:b/>
+          <w:sz w:val="28"/>
+          <w:szCs w:val="28"/>
+          <w:lang w:val="ru-RU"/>
+        </w:rPr>
+        <w:t>2.2.</w:t>
+      </w:r>
+      <w:r>
+        <w:rPr>
+          <w:rFonts w:ascii="Times New Roman" w:hAnsi="Times New Roman" w:cs="Times New Roman"/>
+          <w:b/>
+          <w:sz w:val="28"/>
+          <w:szCs w:val="28"/>
+          <w:lang w:val="ru-RU"/>
+        </w:rPr>
+        <w:t xml:space="preserve"> </w:t>
+      </w:r>
+      <w:r>
+        <w:rPr>
+          <w:rFonts w:ascii="Times New Roman" w:hAnsi="Times New Roman" w:cs="Times New Roman"/>
+          <w:b/>
+          <w:sz w:val="28"/>
+          <w:szCs w:val="28"/>
+          <w:lang w:val="ru-RU"/>
+        </w:rPr>
+        <w:t xml:space="preserve"> </w:t>
+      </w:r>
+      <w:r>
+        <w:rPr>
+          <w:rFonts w:ascii="Times New Roman" w:hAnsi="Times New Roman" w:cs="Times New Roman"/>
+          <w:sz w:val="28"/>
+          <w:szCs w:val="28"/>
+          <w:lang w:val="uk-UA"/>
+        </w:rPr>
+        <w:t xml:space="preserve">Використовуючи функцію </w:t>
+      </w:r>
+      <w:r>
+        <w:rPr>
+          <w:rFonts w:ascii="Times New Roman" w:hAnsi="Times New Roman" w:cs="Times New Roman"/>
+          <w:sz w:val="28"/>
+          <w:szCs w:val="28"/>
+        </w:rPr>
+        <w:t>range</w:t>
+      </w:r>
+      <w:r>
+        <w:rPr>
+          <w:rFonts w:ascii="Times New Roman" w:hAnsi="Times New Roman" w:cs="Times New Roman"/>
+          <w:sz w:val="28"/>
+          <w:szCs w:val="28"/>
+          <w:lang w:val="ru-RU"/>
+        </w:rPr>
+        <w:t xml:space="preserve">() </w:t>
+      </w:r>
+      <w:r>
+        <w:rPr>
+          <w:rFonts w:ascii="Times New Roman" w:hAnsi="Times New Roman" w:cs="Times New Roman"/>
+          <w:sz w:val="28"/>
+          <w:szCs w:val="28"/>
+          <w:lang w:val="uk-UA"/>
+        </w:rPr>
+        <w:t>я визначив межі для кожного кількісного показника</w:t>
+      </w:r>
+      <w:r>
+        <w:rPr>
+          <w:rFonts w:ascii="Times New Roman" w:hAnsi="Times New Roman" w:cs="Times New Roman"/>
+          <w:sz w:val="28"/>
+          <w:szCs w:val="28"/>
+          <w:lang w:val="ru-RU"/>
+        </w:rPr>
+        <w:t xml:space="preserve">. </w:t>
+      </w:r>
+      <w:r>
+        <w:rPr>
+          <w:rFonts w:ascii="Times New Roman" w:hAnsi="Times New Roman" w:cs="Times New Roman"/>
+          <w:sz w:val="28"/>
+          <w:szCs w:val="28"/>
+          <w:lang w:val="uk-UA"/>
+        </w:rPr>
+        <w:t xml:space="preserve">Вивід поданий в такому порядку показників: </w:t>
+      </w:r>
+      <w:r>
+        <w:rPr>
+          <w:rFonts w:ascii="Times New Roman" w:hAnsi="Times New Roman" w:cs="Times New Roman"/>
+          <w:sz w:val="28"/>
+          <w:szCs w:val="28"/>
+        </w:rPr>
+        <w:t>mpg</w:t>
+      </w:r>
+      <w:r>
+        <w:rPr>
+          <w:rFonts w:ascii="Times New Roman" w:hAnsi="Times New Roman" w:cs="Times New Roman"/>
+          <w:sz w:val="28"/>
+          <w:szCs w:val="28"/>
+          <w:lang w:val="ru-RU"/>
+        </w:rPr>
+        <w:t xml:space="preserve">, </w:t>
+      </w:r>
+      <w:r>
+        <w:rPr>
+          <w:rFonts w:ascii="Times New Roman" w:hAnsi="Times New Roman" w:cs="Times New Roman"/>
+          <w:sz w:val="28"/>
+          <w:szCs w:val="28"/>
+        </w:rPr>
+        <w:t>displacement</w:t>
+      </w:r>
+      <w:r>
+        <w:rPr>
+          <w:rFonts w:ascii="Times New Roman" w:hAnsi="Times New Roman" w:cs="Times New Roman"/>
+          <w:sz w:val="28"/>
+          <w:szCs w:val="28"/>
+          <w:lang w:val="ru-RU"/>
+        </w:rPr>
+        <w:t xml:space="preserve">, </w:t>
+      </w:r>
+      <w:r>
+        <w:rPr>
+          <w:rFonts w:ascii="Times New Roman" w:hAnsi="Times New Roman" w:cs="Times New Roman"/>
+          <w:sz w:val="28"/>
+          <w:szCs w:val="28"/>
+        </w:rPr>
+        <w:t>horsepower</w:t>
+      </w:r>
+      <w:r>
+        <w:rPr>
+          <w:rFonts w:ascii="Times New Roman" w:hAnsi="Times New Roman" w:cs="Times New Roman"/>
+          <w:sz w:val="28"/>
+          <w:szCs w:val="28"/>
+          <w:lang w:val="ru-RU"/>
+        </w:rPr>
+        <w:t xml:space="preserve">, </w:t>
+      </w:r>
+      <w:r>
+        <w:rPr>
+          <w:rFonts w:ascii="Times New Roman" w:hAnsi="Times New Roman" w:cs="Times New Roman"/>
+          <w:sz w:val="28"/>
+          <w:szCs w:val="28"/>
+        </w:rPr>
+        <w:t>weight</w:t>
+      </w:r>
+      <w:r>
+        <w:rPr>
+          <w:rFonts w:ascii="Times New Roman" w:hAnsi="Times New Roman" w:cs="Times New Roman"/>
+          <w:sz w:val="28"/>
+          <w:szCs w:val="28"/>
+          <w:lang w:val="ru-RU"/>
+        </w:rPr>
+        <w:t xml:space="preserve">, </w:t>
+      </w:r>
+      <w:r>
+        <w:rPr>
+          <w:rFonts w:ascii="Times New Roman" w:hAnsi="Times New Roman" w:cs="Times New Roman"/>
+          <w:sz w:val="28"/>
+          <w:szCs w:val="28"/>
+        </w:rPr>
+        <w:t>acceleration</w:t>
+      </w:r>
+      <w:r>
+        <w:rPr>
+          <w:rFonts w:ascii="Times New Roman" w:hAnsi="Times New Roman" w:cs="Times New Roman"/>
+          <w:sz w:val="28"/>
+          <w:szCs w:val="28"/>
+          <w:lang w:val="uk-UA"/>
+        </w:rPr>
+        <w:t>.</w:t>
+      </w:r>
+    </w:p>
+    <w:p>
+      <w:pPr>
+        <w:autoSpaceDE w:val="0"/>
+        <w:autoSpaceDN w:val="0"/>
+        <w:adjustRightInd w:val="0"/>
+        <w:spacing w:after="0" w:line="360" w:lineRule="auto"/>
+        <w:contextualSpacing/>
+        <w:jc w:val="both"/>
+        <w:rPr>
+          <w:rFonts w:ascii="Times New Roman" w:hAnsi="Times New Roman" w:cs="Times New Roman"/>
+          <w:sz w:val="28"/>
+          <w:szCs w:val="28"/>
+          <w:lang w:val="uk-UA"/>
+        </w:rPr>
+      </w:pPr>
+    </w:p>
+    <w:p>
+      <w:pPr>
+        <w:autoSpaceDE w:val="0"/>
+        <w:autoSpaceDN w:val="0"/>
+        <w:adjustRightInd w:val="0"/>
+        <w:spacing w:after="0" w:line="360" w:lineRule="auto"/>
+        <w:contextualSpacing/>
+        <w:jc w:val="both"/>
+        <w:rPr>
+          <w:rFonts w:cstheme="minorHAnsi"/>
+          <w:lang w:val="uk-UA"/>
+        </w:rPr>
+      </w:pPr>
+      <w:r>
+        <w:rPr>
+          <w:rFonts w:cstheme="minorHAnsi"/>
+        </w:rPr>
+        <w:t>&gt;</w:t>
+      </w:r>
+      <w:proofErr w:type="spellStart"/>
+      <w:r>
+        <w:rPr>
+          <w:rFonts w:cstheme="minorHAnsi"/>
+          <w:lang w:val="uk-UA"/>
+        </w:rPr>
+        <w:t>quantitative</w:t>
+      </w:r>
+      <w:proofErr w:type="spellEnd"/>
+      <w:r>
+        <w:rPr>
+          <w:rFonts w:cstheme="minorHAnsi"/>
+          <w:lang w:val="uk-UA"/>
+        </w:rPr>
+        <w:t xml:space="preserve"> = </w:t>
+      </w:r>
+      <w:proofErr w:type="gramStart"/>
+      <w:r>
+        <w:rPr>
+          <w:rFonts w:cstheme="minorHAnsi"/>
+          <w:lang w:val="uk-UA"/>
+        </w:rPr>
+        <w:t>c(</w:t>
+      </w:r>
+      <w:proofErr w:type="gramEnd"/>
+      <w:r>
+        <w:rPr>
+          <w:rFonts w:cstheme="minorHAnsi"/>
+          <w:lang w:val="uk-UA"/>
+        </w:rPr>
+        <w:t>1, 3, 4, 5, 6)</w:t>
+      </w:r>
+      <w:proofErr w:type="spellStart"/>
+    </w:p>
+    <w:p>
+      <w:pPr>
+        <w:autoSpaceDE w:val="0"/>
+        <w:autoSpaceDN w:val="0"/>
+        <w:adjustRightInd w:val="0"/>
+        <w:spacing w:after="0" w:line="360" w:lineRule="auto"/>
+        <w:contextualSpacing/>
+        <w:jc w:val="both"/>
+        <w:rPr>
+          <w:rFonts w:cstheme="minorHAnsi"/>
+          <w:lang w:val="uk-UA"/>
+        </w:rPr>
+      </w:pPr>
+      <w:proofErr w:type="spellEnd"/>
+      <w:r>
+        <w:rPr>
+          <w:rFonts w:cstheme="minorHAnsi"/>
+        </w:rPr>
+        <w:t>&gt;</w:t>
+      </w:r>
+      <w:proofErr w:type="spellStart"/>
+      <w:r>
+        <w:rPr>
+          <w:rFonts w:cstheme="minorHAnsi"/>
+          <w:lang w:val="uk-UA"/>
+        </w:rPr>
+        <w:t>for</w:t>
+      </w:r>
+      <w:proofErr w:type="spellEnd"/>
+      <w:r>
+        <w:rPr>
+          <w:rFonts w:cstheme="minorHAnsi"/>
+          <w:lang w:val="uk-UA"/>
+        </w:rPr>
+        <w:t xml:space="preserve"> (</w:t>
+      </w:r>
+      <w:proofErr w:type="spellStart"/>
+      <w:r>
+        <w:rPr>
+          <w:rFonts w:cstheme="minorHAnsi"/>
+          <w:lang w:val="uk-UA"/>
+        </w:rPr>
+        <w:t>val</w:t>
+      </w:r>
+      <w:proofErr w:type="spellEnd"/>
+      <w:r>
+        <w:rPr>
+          <w:rFonts w:cstheme="minorHAnsi"/>
+          <w:lang w:val="uk-UA"/>
+        </w:rPr>
+        <w:t xml:space="preserve"> </w:t>
+      </w:r>
+      <w:proofErr w:type="spellStart"/>
+      <w:r>
+        <w:rPr>
+          <w:rFonts w:cstheme="minorHAnsi"/>
+          <w:lang w:val="uk-UA"/>
+        </w:rPr>
+        <w:t>in</w:t>
+      </w:r>
+      <w:proofErr w:type="spellEnd"/>
+      <w:r>
+        <w:rPr>
+          <w:rFonts w:cstheme="minorHAnsi"/>
+          <w:lang w:val="uk-UA"/>
+        </w:rPr>
+        <w:t xml:space="preserve"> </w:t>
+      </w:r>
+      <w:proofErr w:type="spellStart"/>
+      <w:r>
+        <w:rPr>
+          <w:rFonts w:cstheme="minorHAnsi"/>
+          <w:lang w:val="uk-UA"/>
+        </w:rPr>
+        <w:t>quantitative</w:t>
+      </w:r>
+      <w:proofErr w:type="spellEnd"/>
+      <w:r>
+        <w:rPr>
+          <w:rFonts w:cstheme="minorHAnsi"/>
+          <w:lang w:val="uk-UA"/>
+        </w:rPr>
+        <w:t xml:space="preserve">) </w:t>
+      </w:r>
+      <w:proofErr w:type="gramStart"/>
+      <w:r>
+        <w:rPr>
+          <w:rFonts w:cstheme="minorHAnsi"/>
+          <w:lang w:val="uk-UA"/>
+        </w:rPr>
+        <w:t xml:space="preserve">{ </w:t>
+      </w:r>
+      <w:proofErr w:type="spellStart"/>
+      <w:r>
+        <w:rPr>
+          <w:rFonts w:cstheme="minorHAnsi"/>
+          <w:lang w:val="uk-UA"/>
+        </w:rPr>
+        <w:t>print</w:t>
+      </w:r>
+      <w:proofErr w:type="spellEnd"/>
+      <w:proofErr w:type="gramEnd"/>
+      <w:r>
+        <w:rPr>
+          <w:rFonts w:cstheme="minorHAnsi"/>
+          <w:lang w:val="uk-UA"/>
+        </w:rPr>
+        <w:t>(</w:t>
+      </w:r>
+      <w:proofErr w:type="spellStart"/>
+      <w:r>
+        <w:rPr>
+          <w:rFonts w:cstheme="minorHAnsi"/>
+          <w:lang w:val="uk-UA"/>
+        </w:rPr>
+        <w:t>range</w:t>
+      </w:r>
+      <w:proofErr w:type="spellEnd"/>
+      <w:r>
+        <w:rPr>
+          <w:rFonts w:cstheme="minorHAnsi"/>
+          <w:lang w:val="uk-UA"/>
+        </w:rPr>
+        <w:t>(</w:t>
+      </w:r>
+      <w:proofErr w:type="spellStart"/>
+      <w:r>
+        <w:rPr>
+          <w:rFonts w:cstheme="minorHAnsi"/>
+          <w:lang w:val="uk-UA"/>
+        </w:rPr>
+        <w:t>autos</w:t>
+      </w:r>
+      <w:proofErr w:type="spellEnd"/>
+      <w:r>
+        <w:rPr>
+          <w:rFonts w:cstheme="minorHAnsi"/>
+          <w:lang w:val="uk-UA"/>
+        </w:rPr>
+        <w:t xml:space="preserve">[, </w:t>
+      </w:r>
+      <w:proofErr w:type="spellStart"/>
+      <w:r>
+        <w:rPr>
+          <w:rFonts w:cstheme="minorHAnsi"/>
+          <w:lang w:val="uk-UA"/>
+        </w:rPr>
+        <w:t>val</w:t>
+      </w:r>
+      <w:proofErr w:type="spellEnd"/>
+      <w:r>
+        <w:rPr>
+          <w:rFonts w:cstheme="minorHAnsi"/>
+          <w:lang w:val="uk-UA"/>
+        </w:rPr>
+        <w:t>])) }</w:t>
+      </w:r>
+    </w:p>
+    <w:p>
+      <w:pPr>
+        <w:spacing w:after="0" w:line="360" w:lineRule="auto"/>
+        <w:contextualSpacing/>
+        <w:rPr>
+          <w:rFonts w:ascii="Times New Roman" w:hAnsi="Times New Roman" w:cs="Times New Roman"/>
+          <w:sz w:val="28"/>
+          <w:szCs w:val="28"/>
+          <w:lang w:val="uk-UA"/>
+        </w:rPr>
+      </w:pPr>
+    </w:p>
+    <w:p>
+      <w:pPr>
+        <w:spacing w:after="0" w:line="360" w:lineRule="auto"/>
+        <w:contextualSpacing/>
+        <w:jc w:val="center"/>
+        <w:rPr>
+          <w:rFonts w:ascii="Times New Roman" w:hAnsi="Times New Roman" w:cs="Times New Roman"/>
+          <w:sz w:val="28"/>
+          <w:szCs w:val="28"/>
+          <w:lang w:val="uk-UA"/>
+        </w:rPr>
+      </w:pPr>
+      <w:r>
+        <w:rPr>
+          <w:rFonts w:ascii="Times New Roman" w:hAnsi="Times New Roman" w:cs="Times New Roman"/>
+          <w:sz w:val="28"/>
+          <w:szCs w:val="28"/>
+          <w:lang w:val="uk-UA"/>
+        </w:rPr>
+        <w:drawing>
+          <wp:inline distT="0" distB="0" distL="0" distR="0" wp14:anchorId="6E77904E" wp14:editId="22D20451">
+            <wp:extent cx="895565" cy="996950"/>
+            <wp:effectExtent l="0" t="0" r="0" b="0"/>
+            <wp:docPr id="14" name="Picture 14"/>
+            <wp:cNvGraphicFramePr>
+              <a:graphicFrameLocks xmlns:a="http://schemas.openxmlformats.org/drawingml/2006/main" noChangeAspect="1"/>
+            </wp:cNvGraphicFramePr>
+            <a:graphic xmlns:a="http://schemas.openxmlformats.org/drawingml/2006/main">
+              <a:graphicData uri="http://schemas.openxmlformats.org/drawingml/2006/picture">
+                <pic:pic xmlns:pic="http://schemas.openxmlformats.org/drawingml/2006/picture">
+                  <pic:nvPicPr>
+                    <pic:cNvPr id="1" name=""/>
+                    <pic:cNvPicPr/>
+                  </pic:nvPicPr>
+                  <pic:blipFill>
+                    <a:blip r:embed="rId18"/>
+                    <a:stretch>
+                      <a:fillRect/>
+                    </a:stretch>
+                  </pic:blipFill>
+                  <pic:spPr>
+                    <a:xfrm>
+                      <a:off x="0" y="0"/>
+                      <a:ext cx="905559" cy="1008076"/>
+                    </a:xfrm>
+                    <a:prstGeom prst="rect">
+                      <a:avLst/>
+                    </a:prstGeom>
+                  </pic:spPr>
+                </pic:pic>
+              </a:graphicData>
+            </a:graphic>
+          </wp:inline>
+        </w:drawing>
+      </w:r>
+    </w:p>
+    <w:p>
+      <w:pPr>
+        <w:spacing w:after="0" w:line="360" w:lineRule="auto"/>
+        <w:contextualSpacing/>
+        <w:jc w:val="center"/>
+        <w:rPr>
+          <w:rFonts w:ascii="Times New Roman" w:hAnsi="Times New Roman" w:cs="Times New Roman"/>
+          <w:sz w:val="28"/>
+          <w:szCs w:val="28"/>
+          <w:lang w:val="uk-UA"/>
+        </w:rPr>
+      </w:pPr>
+    </w:p>
+    <w:p>
+      <w:pPr>
+        <w:spacing w:after="0" w:line="360" w:lineRule="auto"/>
+        <w:contextualSpacing/>
+        <w:jc w:val="both"/>
+        <w:rPr>
+          <w:rFonts w:ascii="Times New Roman" w:hAnsi="Times New Roman" w:cs="Times New Roman"/>
+          <w:sz w:val="28"/>
+          <w:szCs w:val="28"/>
+          <w:lang w:val="uk-UA"/>
+        </w:rPr>
+      </w:pPr>
+      <w:r>
+        <w:rPr>
+          <w:rFonts w:ascii="Times New Roman" w:hAnsi="Times New Roman" w:cs="Times New Roman"/>
+          <w:b/>
+          <w:sz w:val="28"/>
+          <w:szCs w:val="28"/>
+          <w:lang w:val="uk-UA"/>
+        </w:rPr>
+        <w:t>2.3</w:t>
+      </w:r>
+      <w:r>
+        <w:rPr>
+          <w:rFonts w:ascii="Times New Roman" w:hAnsi="Times New Roman" w:cs="Times New Roman"/>
+          <w:b/>
+          <w:sz w:val="28"/>
+          <w:szCs w:val="28"/>
+          <w:lang w:val="uk-UA"/>
+        </w:rPr>
+        <w:t>.</w:t>
+      </w:r>
+      <w:r>
+        <w:rPr>
+          <w:rFonts w:ascii="Times New Roman" w:hAnsi="Times New Roman" w:cs="Times New Roman"/>
+          <w:b/>
+          <w:sz w:val="28"/>
+          <w:szCs w:val="28"/>
+          <w:lang w:val="uk-UA"/>
+        </w:rPr>
+        <w:t xml:space="preserve"> </w:t>
+      </w:r>
+      <w:r>
+        <w:rPr>
+          <w:rFonts w:ascii="Times New Roman" w:hAnsi="Times New Roman" w:cs="Times New Roman"/>
+          <w:sz w:val="28"/>
+          <w:szCs w:val="28"/>
+          <w:lang w:val="uk-UA"/>
+        </w:rPr>
+        <w:t xml:space="preserve">Обчислив середнє та стандартне відхилення для всіх кількісних показників за допомогою функцій </w:t>
+      </w:r>
+      <w:r>
+        <w:rPr>
+          <w:rFonts w:ascii="Times New Roman" w:hAnsi="Times New Roman" w:cs="Times New Roman"/>
+          <w:sz w:val="28"/>
+          <w:szCs w:val="28"/>
+        </w:rPr>
+        <w:t>mean</w:t>
+      </w:r>
+      <w:r>
+        <w:rPr>
+          <w:rFonts w:ascii="Times New Roman" w:hAnsi="Times New Roman" w:cs="Times New Roman"/>
+          <w:sz w:val="28"/>
+          <w:szCs w:val="28"/>
+          <w:lang w:val="uk-UA"/>
+        </w:rPr>
+        <w:t xml:space="preserve">() </w:t>
+      </w:r>
+      <w:r>
+        <w:rPr>
+          <w:rFonts w:ascii="Times New Roman" w:hAnsi="Times New Roman" w:cs="Times New Roman"/>
+          <w:sz w:val="28"/>
+          <w:szCs w:val="28"/>
+          <w:lang w:val="uk-UA"/>
+        </w:rPr>
+        <w:t xml:space="preserve">та </w:t>
+      </w:r>
+      <w:proofErr w:type="spellStart"/>
+      <w:r>
+        <w:rPr>
+          <w:rFonts w:ascii="Times New Roman" w:hAnsi="Times New Roman" w:cs="Times New Roman"/>
+          <w:sz w:val="28"/>
+          <w:szCs w:val="28"/>
+        </w:rPr>
+        <w:t>sd</w:t>
+      </w:r>
+      <w:proofErr w:type="spellEnd"/>
+      <w:r>
+        <w:rPr>
+          <w:rFonts w:ascii="Times New Roman" w:hAnsi="Times New Roman" w:cs="Times New Roman"/>
+          <w:sz w:val="28"/>
+          <w:szCs w:val="28"/>
+          <w:lang w:val="uk-UA"/>
+        </w:rPr>
+        <w:t>()</w:t>
+      </w:r>
+      <w:r>
+        <w:rPr>
+          <w:rFonts w:ascii="Times New Roman" w:hAnsi="Times New Roman" w:cs="Times New Roman"/>
+          <w:sz w:val="28"/>
+          <w:szCs w:val="28"/>
+          <w:lang w:val="uk-UA"/>
+        </w:rPr>
+        <w:t xml:space="preserve"> відповідно.</w:t>
+      </w:r>
+    </w:p>
+    <w:p>
+      <w:pPr>
+        <w:spacing w:after="0" w:line="360" w:lineRule="auto"/>
+        <w:contextualSpacing/>
+        <w:jc w:val="both"/>
+        <w:rPr>
+          <w:rFonts w:ascii="Times New Roman" w:hAnsi="Times New Roman" w:cs="Times New Roman"/>
+          <w:sz w:val="28"/>
+          <w:szCs w:val="28"/>
+          <w:lang w:val="uk-UA"/>
+        </w:rPr>
+      </w:pPr>
+    </w:p>
+    <w:p>
+      <w:pPr>
+        <w:spacing w:after="0" w:line="360" w:lineRule="auto"/>
+        <w:contextualSpacing/>
+        <w:jc w:val="both"/>
+        <w:rPr>
+          <w:rFonts w:cstheme="minorHAnsi"/>
+        </w:rPr>
+      </w:pPr>
+      <w:r>
+        <w:rPr>
+          <w:rFonts w:cstheme="minorHAnsi"/>
+        </w:rPr>
+        <w:t xml:space="preserve">&gt; </w:t>
+      </w:r>
+      <w:proofErr w:type="gramStart"/>
+      <w:r>
+        <w:rPr>
+          <w:rFonts w:cstheme="minorHAnsi"/>
+        </w:rPr>
+        <w:t>for</w:t>
+      </w:r>
+      <w:proofErr w:type="gramEnd"/>
+      <w:r>
+        <w:rPr>
+          <w:rFonts w:cstheme="minorHAnsi"/>
+        </w:rPr>
+        <w:t xml:space="preserve"> (</w:t>
+      </w:r>
+      <w:proofErr w:type="spellStart"/>
+      <w:r>
+        <w:rPr>
+          <w:rFonts w:cstheme="minorHAnsi"/>
+        </w:rPr>
+        <w:t>val</w:t>
+      </w:r>
+      <w:proofErr w:type="spellEnd"/>
+      <w:r>
+        <w:rPr>
+          <w:rFonts w:cstheme="minorHAnsi"/>
+        </w:rPr>
+        <w:t xml:space="preserve"> in quantitative) { print(paste("Mean", mean(autos[, </w:t>
+      </w:r>
+      <w:proofErr w:type="spellStart"/>
+      <w:r>
+        <w:rPr>
+          <w:rFonts w:cstheme="minorHAnsi"/>
+        </w:rPr>
+        <w:t>val</w:t>
+      </w:r>
+      <w:proofErr w:type="spellEnd"/>
+      <w:r>
+        <w:rPr>
+          <w:rFonts w:cstheme="minorHAnsi"/>
+        </w:rPr>
+        <w:t>]),</w:t>
+      </w:r>
+    </w:p>
+    <w:p>
+      <w:pPr>
+        <w:spacing w:after="0" w:line="360" w:lineRule="auto"/>
+        <w:contextualSpacing/>
+        <w:jc w:val="both"/>
+        <w:rPr>
+          <w:rFonts w:cstheme="minorHAnsi"/>
+        </w:rPr>
+      </w:pPr>
+      <w:r>
+        <w:rPr>
+          <w:rFonts w:cstheme="minorHAnsi"/>
+        </w:rPr>
+        <w:t xml:space="preserve">"- </w:t>
+      </w:r>
+      <w:proofErr w:type="spellStart"/>
+      <w:r>
+        <w:rPr>
+          <w:rFonts w:cstheme="minorHAnsi"/>
+        </w:rPr>
+        <w:t>Sd</w:t>
+      </w:r>
+      <w:proofErr w:type="spellEnd"/>
+      <w:r>
+        <w:rPr>
+          <w:rFonts w:cstheme="minorHAnsi"/>
+        </w:rPr>
+        <w:t xml:space="preserve">", </w:t>
+      </w:r>
+      <w:proofErr w:type="spellStart"/>
+      <w:proofErr w:type="gramStart"/>
+      <w:r>
+        <w:rPr>
+          <w:rFonts w:cstheme="minorHAnsi"/>
+        </w:rPr>
+        <w:t>sd</w:t>
+      </w:r>
+      <w:proofErr w:type="spellEnd"/>
+      <w:r>
+        <w:rPr>
+          <w:rFonts w:cstheme="minorHAnsi"/>
+        </w:rPr>
+        <w:t>(</w:t>
+      </w:r>
+      <w:proofErr w:type="gramEnd"/>
+      <w:r>
+        <w:rPr>
+          <w:rFonts w:cstheme="minorHAnsi"/>
+        </w:rPr>
+        <w:t xml:space="preserve">autos[, </w:t>
+      </w:r>
+      <w:proofErr w:type="spellStart"/>
+      <w:r>
+        <w:rPr>
+          <w:rFonts w:cstheme="minorHAnsi"/>
+        </w:rPr>
+        <w:t>val</w:t>
+      </w:r>
+      <w:proofErr w:type="spellEnd"/>
+      <w:r>
+        <w:rPr>
+          <w:rFonts w:cstheme="minorHAnsi"/>
+        </w:rPr>
+        <w:t>]))) }</w:t>
+      </w:r>
+    </w:p>
+    <w:p>
+      <w:pPr>
+        <w:spacing w:after="0" w:line="360" w:lineRule="auto"/>
+        <w:contextualSpacing/>
+        <w:jc w:val="both"/>
+        <w:rPr>
+          <w:rFonts w:cstheme="minorHAnsi"/>
+        </w:rPr>
+      </w:pPr>
+    </w:p>
+    <w:p>
+      <w:pPr>
+        <w:spacing w:after="0" w:line="360" w:lineRule="auto"/>
+        <w:contextualSpacing/>
+        <w:jc w:val="center"/>
+        <w:rPr>
+          <w:rFonts w:cstheme="minorHAnsi"/>
+        </w:rPr>
+      </w:pPr>
+      <w:r>
+        <w:rPr>
+          <w:rFonts w:cstheme="minorHAnsi"/>
+        </w:rPr>
+        <w:lastRenderedPageBreak/>
+        <w:drawing>
+          <wp:inline distT="0" distB="0" distL="0" distR="0" wp14:anchorId="1A27A9F8" wp14:editId="0A21F0F6">
+            <wp:extent cx="3476804" cy="1041400"/>
+            <wp:effectExtent l="0" t="0" r="9525" b="6350"/>
+            <wp:docPr id="15" name="Picture 15"/>
+            <wp:cNvGraphicFramePr>
+              <a:graphicFrameLocks xmlns:a="http://schemas.openxmlformats.org/drawingml/2006/main" noChangeAspect="1"/>
+            </wp:cNvGraphicFramePr>
+            <a:graphic xmlns:a="http://schemas.openxmlformats.org/drawingml/2006/main">
+              <a:graphicData uri="http://schemas.openxmlformats.org/drawingml/2006/picture">
+                <pic:pic xmlns:pic="http://schemas.openxmlformats.org/drawingml/2006/picture">
+                  <pic:nvPicPr>
+                    <pic:cNvPr id="1" name=""/>
+                    <pic:cNvPicPr/>
+                  </pic:nvPicPr>
+                  <pic:blipFill>
+                    <a:blip r:embed="rId19"/>
+                    <a:stretch>
+                      <a:fillRect/>
+                    </a:stretch>
+                  </pic:blipFill>
+                  <pic:spPr>
+                    <a:xfrm>
+                      <a:off x="0" y="0"/>
+                      <a:ext cx="3576042" cy="1071125"/>
+                    </a:xfrm>
+                    <a:prstGeom prst="rect">
+                      <a:avLst/>
+                    </a:prstGeom>
+                  </pic:spPr>
+                </pic:pic>
+              </a:graphicData>
+            </a:graphic>
+          </wp:inline>
+        </w:drawing>
+      </w:r>
+    </w:p>
+    <w:p>
+      <w:pPr>
+        <w:spacing w:after="0" w:line="360" w:lineRule="auto"/>
+        <w:contextualSpacing/>
+        <w:jc w:val="center"/>
+        <w:rPr>
+          <w:rFonts w:cstheme="minorHAnsi"/>
+        </w:rPr>
+      </w:pPr>
+    </w:p>
+    <w:p>
+      <w:pPr>
+        <w:spacing w:after="0" w:line="360" w:lineRule="auto"/>
+        <w:contextualSpacing/>
+        <w:jc w:val="both"/>
+        <w:rPr>
+          <w:rFonts w:ascii="Times New Roman" w:hAnsi="Times New Roman" w:cs="Times New Roman"/>
+          <w:sz w:val="28"/>
+          <w:szCs w:val="28"/>
+          <w:lang w:val="uk-UA"/>
+        </w:rPr>
+      </w:pPr>
+      <w:r>
+        <w:rPr>
+          <w:rFonts w:ascii="Times New Roman" w:hAnsi="Times New Roman" w:cs="Times New Roman"/>
+          <w:b/>
+          <w:sz w:val="28"/>
+          <w:szCs w:val="28"/>
+          <w:lang w:val="uk-UA"/>
+        </w:rPr>
+        <w:t>2.4</w:t>
+      </w:r>
+      <w:r>
+        <w:rPr>
+          <w:rFonts w:ascii="Times New Roman" w:hAnsi="Times New Roman" w:cs="Times New Roman"/>
+          <w:b/>
+          <w:sz w:val="28"/>
+          <w:szCs w:val="28"/>
+          <w:lang w:val="uk-UA"/>
+        </w:rPr>
+        <w:t>.</w:t>
+      </w:r>
+      <w:r>
+        <w:rPr>
+          <w:rFonts w:ascii="Times New Roman" w:hAnsi="Times New Roman" w:cs="Times New Roman"/>
+          <w:b/>
+          <w:sz w:val="28"/>
+          <w:szCs w:val="28"/>
+          <w:lang w:val="uk-UA"/>
+        </w:rPr>
+        <w:t xml:space="preserve"> </w:t>
+      </w:r>
+      <w:r>
+        <w:rPr>
+          <w:rFonts w:ascii="Times New Roman" w:hAnsi="Times New Roman" w:cs="Times New Roman"/>
+          <w:sz w:val="28"/>
+          <w:szCs w:val="28"/>
+          <w:lang w:val="uk-UA"/>
+        </w:rPr>
+        <w:t xml:space="preserve">Видалив спостереження з 10-го по 85-те з допомогою вилучення масиву заданого діапазону з нашої вибірки. Також </w:t>
+      </w:r>
+      <w:r>
+        <w:rPr>
+          <w:rFonts w:ascii="Times New Roman" w:hAnsi="Times New Roman" w:cs="Times New Roman"/>
+          <w:sz w:val="28"/>
+          <w:szCs w:val="28"/>
+          <w:lang w:val="uk-UA"/>
+        </w:rPr>
+        <w:t xml:space="preserve">переглянув дані за допомогою функції </w:t>
+      </w:r>
+      <w:r>
+        <w:rPr>
+          <w:rFonts w:ascii="Times New Roman" w:hAnsi="Times New Roman" w:cs="Times New Roman"/>
+          <w:sz w:val="28"/>
+          <w:szCs w:val="28"/>
+        </w:rPr>
+        <w:t>fix</w:t>
+      </w:r>
+      <w:r>
+        <w:rPr>
+          <w:rFonts w:ascii="Times New Roman" w:hAnsi="Times New Roman" w:cs="Times New Roman"/>
+          <w:sz w:val="28"/>
+          <w:szCs w:val="28"/>
+          <w:lang w:val="uk-UA"/>
+        </w:rPr>
+        <w:t>(</w:t>
+      </w:r>
+      <w:r>
+        <w:rPr>
+          <w:rFonts w:ascii="Times New Roman" w:hAnsi="Times New Roman" w:cs="Times New Roman"/>
+          <w:sz w:val="28"/>
+          <w:szCs w:val="28"/>
+          <w:lang w:val="uk-UA"/>
+        </w:rPr>
+        <w:t>).</w:t>
+      </w:r>
+    </w:p>
+    <w:p>
+      <w:pPr>
+        <w:spacing w:after="0" w:line="360" w:lineRule="auto"/>
+        <w:contextualSpacing/>
+        <w:jc w:val="both"/>
+        <w:rPr>
+          <w:rFonts w:ascii="Times New Roman" w:hAnsi="Times New Roman" w:cs="Times New Roman"/>
+          <w:sz w:val="28"/>
+          <w:szCs w:val="28"/>
+          <w:lang w:val="uk-UA"/>
+        </w:rPr>
+      </w:pPr>
+    </w:p>
+    <w:p>
+      <w:pPr>
+        <w:spacing w:after="0" w:line="360" w:lineRule="auto"/>
+        <w:contextualSpacing/>
+        <w:jc w:val="both"/>
+        <w:rPr>
+          <w:rFonts w:cstheme="minorHAnsi"/>
+          <w:lang w:val="uk-UA"/>
+        </w:rPr>
+      </w:pPr>
+      <w:r>
+        <w:rPr>
+          <w:rFonts w:cstheme="minorHAnsi"/>
+        </w:rPr>
+        <w:t>&gt;</w:t>
+      </w:r>
+      <w:proofErr w:type="spellStart"/>
+      <w:r>
+        <w:rPr>
+          <w:rFonts w:cstheme="minorHAnsi"/>
+          <w:lang w:val="uk-UA"/>
+        </w:rPr>
+        <w:t>autos_clipped</w:t>
+      </w:r>
+      <w:proofErr w:type="spellEnd"/>
+      <w:r>
+        <w:rPr>
+          <w:rFonts w:cstheme="minorHAnsi"/>
+          <w:lang w:val="uk-UA"/>
+        </w:rPr>
+        <w:t xml:space="preserve"> = </w:t>
+      </w:r>
+      <w:proofErr w:type="spellStart"/>
+      <w:proofErr w:type="gramStart"/>
+      <w:r>
+        <w:rPr>
+          <w:rFonts w:cstheme="minorHAnsi"/>
+          <w:lang w:val="uk-UA"/>
+        </w:rPr>
+        <w:t>autos</w:t>
+      </w:r>
+      <w:proofErr w:type="spellEnd"/>
+      <w:r>
+        <w:rPr>
+          <w:rFonts w:cstheme="minorHAnsi"/>
+          <w:lang w:val="uk-UA"/>
+        </w:rPr>
+        <w:t>[</w:t>
+      </w:r>
+      <w:proofErr w:type="gramEnd"/>
+      <w:r>
+        <w:rPr>
+          <w:rFonts w:cstheme="minorHAnsi"/>
+          <w:lang w:val="uk-UA"/>
+        </w:rPr>
+        <w:t>-c(10:84),]</w:t>
+      </w:r>
+    </w:p>
+    <w:p>
+      <w:pPr>
+        <w:spacing w:after="0" w:line="360" w:lineRule="auto"/>
+        <w:contextualSpacing/>
+        <w:jc w:val="both"/>
+        <w:rPr>
+          <w:rFonts w:cstheme="minorHAnsi"/>
+          <w:lang w:val="uk-UA"/>
+        </w:rPr>
+      </w:pPr>
+      <w:r>
+        <w:rPr>
+          <w:rFonts w:cstheme="minorHAnsi"/>
+        </w:rPr>
+        <w:t>&gt;</w:t>
+      </w:r>
+      <w:proofErr w:type="spellStart"/>
+      <w:proofErr w:type="gramStart"/>
+      <w:r>
+        <w:rPr>
+          <w:rFonts w:cstheme="minorHAnsi"/>
+          <w:lang w:val="uk-UA"/>
+        </w:rPr>
+        <w:t>fix</w:t>
+      </w:r>
+      <w:proofErr w:type="spellEnd"/>
+      <w:r>
+        <w:rPr>
+          <w:rFonts w:cstheme="minorHAnsi"/>
+          <w:lang w:val="uk-UA"/>
+        </w:rPr>
+        <w:t>(</w:t>
+      </w:r>
+      <w:proofErr w:type="spellStart"/>
+      <w:proofErr w:type="gramEnd"/>
+      <w:r>
+        <w:rPr>
+          <w:rFonts w:cstheme="minorHAnsi"/>
+          <w:lang w:val="uk-UA"/>
+        </w:rPr>
+        <w:t>autos</w:t>
+      </w:r>
+      <w:proofErr w:type="spellEnd"/>
+      <w:r>
+        <w:rPr>
+          <w:rFonts w:cstheme="minorHAnsi"/>
+        </w:rPr>
+        <w:t>_clipped</w:t>
+      </w:r>
+      <w:r>
+        <w:rPr>
+          <w:rFonts w:cstheme="minorHAnsi"/>
+          <w:lang w:val="uk-UA"/>
+        </w:rPr>
+        <w:t>)</w:t>
+      </w:r>
+    </w:p>
+    <w:p>
+      <w:pPr>
+        <w:spacing w:after="0" w:line="360" w:lineRule="auto"/>
+        <w:contextualSpacing/>
+        <w:jc w:val="both"/>
+        <w:rPr>
+          <w:rFonts w:cstheme="minorHAnsi"/>
+          <w:lang w:val="uk-UA"/>
+        </w:rPr>
+      </w:pPr>
+    </w:p>
+    <w:p>
+      <w:pPr>
+        <w:spacing w:after="0" w:line="360" w:lineRule="auto"/>
+        <w:contextualSpacing/>
+        <w:jc w:val="center"/>
+        <w:rPr>
+          <w:rFonts w:ascii="Times New Roman" w:hAnsi="Times New Roman" w:cs="Times New Roman"/>
+          <w:sz w:val="28"/>
+          <w:szCs w:val="28"/>
+          <w:lang w:val="uk-UA"/>
+        </w:rPr>
+      </w:pPr>
+      <w:r>
+        <w:rPr>
+          <w:rFonts w:ascii="Times New Roman" w:hAnsi="Times New Roman" w:cs="Times New Roman"/>
+          <w:sz w:val="28"/>
+          <w:szCs w:val="28"/>
+          <w:lang w:val="uk-UA"/>
+        </w:rPr>
+        <w:drawing>
+          <wp:inline distT="0" distB="0" distL="0" distR="0" wp14:anchorId="5C259C49" wp14:editId="26D56A0D">
+            <wp:extent cx="4599932" cy="3435350"/>
+            <wp:effectExtent l="0" t="0" r="0" b="0"/>
+            <wp:docPr id="16" name="Picture 16"/>
+            <wp:cNvGraphicFramePr>
+              <a:graphicFrameLocks xmlns:a="http://schemas.openxmlformats.org/drawingml/2006/main" noChangeAspect="1"/>
+            </wp:cNvGraphicFramePr>
+            <a:graphic xmlns:a="http://schemas.openxmlformats.org/drawingml/2006/main">
+              <a:graphicData uri="http://schemas.openxmlformats.org/drawingml/2006/picture">
+                <pic:pic xmlns:pic="http://schemas.openxmlformats.org/drawingml/2006/picture">
+                  <pic:nvPicPr>
+                    <pic:cNvPr id="1" name=""/>
+                    <pic:cNvPicPr/>
+                  </pic:nvPicPr>
+                  <pic:blipFill>
+                    <a:blip r:embed="rId20"/>
+                    <a:stretch>
+                      <a:fillRect/>
+                    </a:stretch>
+                  </pic:blipFill>
+                  <pic:spPr>
+                    <a:xfrm>
+                      <a:off x="0" y="0"/>
+                      <a:ext cx="4615381" cy="3446887"/>
+                    </a:xfrm>
+                    <a:prstGeom prst="rect">
+                      <a:avLst/>
+                    </a:prstGeom>
+                  </pic:spPr>
+                </pic:pic>
+              </a:graphicData>
+            </a:graphic>
+          </wp:inline>
+        </w:drawing>
+      </w:r>
+    </w:p>
+    <w:p>
+      <w:pPr>
+        <w:spacing w:after="0" w:line="360" w:lineRule="auto"/>
+        <w:contextualSpacing/>
+        <w:jc w:val="both"/>
+        <w:rPr>
+          <w:rFonts w:ascii="Times New Roman" w:hAnsi="Times New Roman" w:cs="Times New Roman"/>
+          <w:sz w:val="28"/>
+          <w:szCs w:val="28"/>
+          <w:lang w:val="uk-UA"/>
+        </w:rPr>
+      </w:pPr>
+    </w:p>
+    <w:p>
+      <w:pPr>
+        <w:spacing w:after="0" w:line="360" w:lineRule="auto"/>
+        <w:contextualSpacing/>
+        <w:jc w:val="both"/>
+        <w:rPr>
+          <w:rFonts w:ascii="Times New Roman" w:hAnsi="Times New Roman" w:cs="Times New Roman"/>
+          <w:sz w:val="28"/>
+          <w:szCs w:val="28"/>
+          <w:lang w:val="uk-UA"/>
+        </w:rPr>
+      </w:pPr>
+      <w:r>
+        <w:rPr>
+          <w:rFonts w:ascii="Times New Roman" w:hAnsi="Times New Roman" w:cs="Times New Roman"/>
+          <w:sz w:val="28"/>
+          <w:szCs w:val="28"/>
+          <w:lang w:val="uk-UA"/>
+        </w:rPr>
+        <w:t xml:space="preserve">Обчислив середнє та стандартне відхилення для всіх кількісних показників за допомогою функцій </w:t>
+      </w:r>
+      <w:r>
+        <w:rPr>
+          <w:rFonts w:ascii="Times New Roman" w:hAnsi="Times New Roman" w:cs="Times New Roman"/>
+          <w:sz w:val="28"/>
+          <w:szCs w:val="28"/>
+        </w:rPr>
+        <w:t>mean</w:t>
+      </w:r>
+      <w:r>
+        <w:rPr>
+          <w:rFonts w:ascii="Times New Roman" w:hAnsi="Times New Roman" w:cs="Times New Roman"/>
+          <w:sz w:val="28"/>
+          <w:szCs w:val="28"/>
+          <w:lang w:val="uk-UA"/>
+        </w:rPr>
+        <w:t xml:space="preserve">() </w:t>
+      </w:r>
+      <w:r>
+        <w:rPr>
+          <w:rFonts w:ascii="Times New Roman" w:hAnsi="Times New Roman" w:cs="Times New Roman"/>
+          <w:sz w:val="28"/>
+          <w:szCs w:val="28"/>
+          <w:lang w:val="uk-UA"/>
+        </w:rPr>
+        <w:t xml:space="preserve">та </w:t>
+      </w:r>
+      <w:proofErr w:type="spellStart"/>
+      <w:r>
+        <w:rPr>
+          <w:rFonts w:ascii="Times New Roman" w:hAnsi="Times New Roman" w:cs="Times New Roman"/>
+          <w:sz w:val="28"/>
+          <w:szCs w:val="28"/>
+        </w:rPr>
+        <w:t>sd</w:t>
+      </w:r>
+      <w:proofErr w:type="spellEnd"/>
+      <w:r>
+        <w:rPr>
+          <w:rFonts w:ascii="Times New Roman" w:hAnsi="Times New Roman" w:cs="Times New Roman"/>
+          <w:sz w:val="28"/>
+          <w:szCs w:val="28"/>
+          <w:lang w:val="uk-UA"/>
+        </w:rPr>
+        <w:t>()</w:t>
+      </w:r>
+      <w:r>
+        <w:rPr>
+          <w:rFonts w:ascii="Times New Roman" w:hAnsi="Times New Roman" w:cs="Times New Roman"/>
+          <w:sz w:val="28"/>
+          <w:szCs w:val="28"/>
+          <w:lang w:val="uk-UA"/>
+        </w:rPr>
+        <w:t xml:space="preserve"> відповідно.</w:t>
+      </w:r>
+    </w:p>
+    <w:p>
+      <w:pPr>
+        <w:spacing w:after="0" w:line="360" w:lineRule="auto"/>
+        <w:contextualSpacing/>
+        <w:jc w:val="center"/>
+        <w:rPr>
+          <w:rFonts w:ascii="Times New Roman" w:hAnsi="Times New Roman" w:cs="Times New Roman"/>
+          <w:sz w:val="28"/>
+          <w:szCs w:val="28"/>
+          <w:lang w:val="uk-UA"/>
+        </w:rPr>
+      </w:pPr>
+      <w:r>
+        <w:rPr>
+          <w:rFonts w:ascii="Times New Roman" w:hAnsi="Times New Roman" w:cs="Times New Roman"/>
+          <w:sz w:val="28"/>
+          <w:szCs w:val="28"/>
+          <w:lang w:val="uk-UA"/>
+        </w:rPr>
+        <w:lastRenderedPageBreak/>
+        <w:drawing>
+          <wp:inline distT="0" distB="0" distL="0" distR="0" wp14:anchorId="25407A19" wp14:editId="2589BF9A">
+            <wp:extent cx="3355973" cy="958850"/>
+            <wp:effectExtent l="0" t="0" r="0" b="0"/>
+            <wp:docPr id="17" name="Picture 17"/>
+            <wp:cNvGraphicFramePr>
+              <a:graphicFrameLocks xmlns:a="http://schemas.openxmlformats.org/drawingml/2006/main" noChangeAspect="1"/>
+            </wp:cNvGraphicFramePr>
+            <a:graphic xmlns:a="http://schemas.openxmlformats.org/drawingml/2006/main">
+              <a:graphicData uri="http://schemas.openxmlformats.org/drawingml/2006/picture">
+                <pic:pic xmlns:pic="http://schemas.openxmlformats.org/drawingml/2006/picture">
+                  <pic:nvPicPr>
+                    <pic:cNvPr id="1" name=""/>
+                    <pic:cNvPicPr/>
+                  </pic:nvPicPr>
+                  <pic:blipFill>
+                    <a:blip r:embed="rId21"/>
+                    <a:stretch>
+                      <a:fillRect/>
+                    </a:stretch>
+                  </pic:blipFill>
+                  <pic:spPr>
+                    <a:xfrm>
+                      <a:off x="0" y="0"/>
+                      <a:ext cx="3359131" cy="959752"/>
+                    </a:xfrm>
+                    <a:prstGeom prst="rect">
+                      <a:avLst/>
+                    </a:prstGeom>
+                  </pic:spPr>
+                </pic:pic>
+              </a:graphicData>
+            </a:graphic>
+          </wp:inline>
+        </w:drawing>
+      </w:r>
+    </w:p>
+    <w:p>
+      <w:pPr>
+        <w:spacing w:after="0" w:line="360" w:lineRule="auto"/>
+        <w:contextualSpacing/>
+        <w:jc w:val="both"/>
+        <w:rPr>
+          <w:rFonts w:ascii="Times New Roman" w:hAnsi="Times New Roman" w:cs="Times New Roman"/>
+          <w:sz w:val="28"/>
+          <w:szCs w:val="28"/>
+          <w:lang w:val="uk-UA"/>
+        </w:rPr>
+      </w:pPr>
+    </w:p>
+    <w:p>
+      <w:pPr>
+        <w:spacing w:after="0" w:line="360" w:lineRule="auto"/>
+        <w:contextualSpacing/>
+        <w:jc w:val="both"/>
+        <w:rPr>
+          <w:rFonts w:ascii="Times New Roman" w:hAnsi="Times New Roman" w:cs="Times New Roman"/>
+          <w:sz w:val="28"/>
+          <w:szCs w:val="28"/>
+          <w:lang w:val="uk-UA"/>
+        </w:rPr>
+      </w:pPr>
+      <w:r>
+        <w:rPr>
+          <w:rFonts w:ascii="Times New Roman" w:hAnsi="Times New Roman" w:cs="Times New Roman"/>
+          <w:sz w:val="28"/>
+          <w:szCs w:val="28"/>
+          <w:lang w:val="uk-UA"/>
+        </w:rPr>
+        <w:t xml:space="preserve">Результати свідчать про те, що для наступних показників відбулося </w:t>
+      </w:r>
+    </w:p>
+    <w:p>
+      <w:pPr>
+        <w:spacing w:after="0" w:line="360" w:lineRule="auto"/>
+        <w:ind w:firstLine="708"/>
+        <w:contextualSpacing/>
+        <w:jc w:val="both"/>
+        <w:rPr>
+          <w:rFonts w:ascii="Times New Roman" w:hAnsi="Times New Roman" w:cs="Times New Roman"/>
+          <w:sz w:val="28"/>
+          <w:szCs w:val="28"/>
+          <w:lang w:val="uk-UA"/>
+        </w:rPr>
+      </w:pPr>
+      <w:r>
+        <w:rPr>
+          <w:rFonts w:ascii="Times New Roman" w:hAnsi="Times New Roman" w:cs="Times New Roman"/>
+          <w:sz w:val="28"/>
+          <w:szCs w:val="28"/>
+          <w:lang w:val="uk-UA"/>
+        </w:rPr>
+        <w:t>зростання середнього</w:t>
+      </w:r>
+      <w:r>
+        <w:rPr>
+          <w:rFonts w:ascii="Times New Roman" w:hAnsi="Times New Roman" w:cs="Times New Roman"/>
+          <w:sz w:val="28"/>
+          <w:szCs w:val="28"/>
+          <w:lang w:val="uk-UA"/>
+        </w:rPr>
+        <w:t xml:space="preserve"> </w:t>
+      </w:r>
+      <w:r>
+        <w:rPr>
+          <w:rFonts w:ascii="Times New Roman" w:hAnsi="Times New Roman" w:cs="Times New Roman"/>
+          <w:sz w:val="28"/>
+          <w:szCs w:val="28"/>
+        </w:rPr>
+        <w:sym w:font="Wingdings" w:char="F0E0"/>
+      </w:r>
+      <w:r>
+        <w:rPr>
+          <w:rFonts w:ascii="Times New Roman" w:hAnsi="Times New Roman" w:cs="Times New Roman"/>
+          <w:sz w:val="28"/>
+          <w:szCs w:val="28"/>
+          <w:lang w:val="uk-UA"/>
+        </w:rPr>
+        <w:t xml:space="preserve">  </w:t>
+      </w:r>
+      <w:r>
+        <w:rPr>
+          <w:rFonts w:ascii="Times New Roman" w:hAnsi="Times New Roman" w:cs="Times New Roman"/>
+          <w:sz w:val="28"/>
+          <w:szCs w:val="28"/>
+        </w:rPr>
+        <w:t>mpg</w:t>
+      </w:r>
+      <w:r>
+        <w:rPr>
+          <w:rFonts w:ascii="Times New Roman" w:hAnsi="Times New Roman" w:cs="Times New Roman"/>
+          <w:sz w:val="28"/>
+          <w:szCs w:val="28"/>
+          <w:lang w:val="uk-UA"/>
+        </w:rPr>
+        <w:t xml:space="preserve">, </w:t>
+      </w:r>
+      <w:r>
+        <w:rPr>
+          <w:rFonts w:ascii="Times New Roman" w:hAnsi="Times New Roman" w:cs="Times New Roman"/>
+          <w:sz w:val="28"/>
+          <w:szCs w:val="28"/>
+        </w:rPr>
+        <w:t>acceleration</w:t>
+      </w:r>
+    </w:p>
+    <w:p>
+      <w:pPr>
+        <w:spacing w:after="0" w:line="360" w:lineRule="auto"/>
+        <w:ind w:firstLine="708"/>
+        <w:contextualSpacing/>
+        <w:jc w:val="both"/>
+        <w:rPr>
+          <w:rFonts w:ascii="Times New Roman" w:hAnsi="Times New Roman" w:cs="Times New Roman"/>
+          <w:sz w:val="28"/>
+          <w:szCs w:val="28"/>
+          <w:lang w:val="uk-UA"/>
+        </w:rPr>
+      </w:pPr>
+      <w:r>
+        <w:rPr>
+          <w:rFonts w:ascii="Times New Roman" w:hAnsi="Times New Roman" w:cs="Times New Roman"/>
+          <w:sz w:val="28"/>
+          <w:szCs w:val="28"/>
+          <w:lang w:val="uk-UA"/>
+        </w:rPr>
+        <w:t xml:space="preserve">спадання середнього </w:t>
+      </w:r>
+      <w:r>
+        <w:rPr>
+          <w:rFonts w:ascii="Times New Roman" w:hAnsi="Times New Roman" w:cs="Times New Roman"/>
+          <w:sz w:val="28"/>
+          <w:szCs w:val="28"/>
+        </w:rPr>
+        <w:sym w:font="Wingdings" w:char="F0E0"/>
+      </w:r>
+      <w:r>
+        <w:rPr>
+          <w:rFonts w:ascii="Times New Roman" w:hAnsi="Times New Roman" w:cs="Times New Roman"/>
+          <w:sz w:val="28"/>
+          <w:szCs w:val="28"/>
+          <w:lang w:val="uk-UA"/>
+        </w:rPr>
+        <w:t xml:space="preserve"> </w:t>
+      </w:r>
+      <w:r>
+        <w:rPr>
+          <w:rFonts w:ascii="Times New Roman" w:hAnsi="Times New Roman" w:cs="Times New Roman"/>
+          <w:sz w:val="28"/>
+          <w:szCs w:val="28"/>
+        </w:rPr>
+        <w:t>displacement</w:t>
+      </w:r>
+      <w:r>
+        <w:rPr>
+          <w:rFonts w:ascii="Times New Roman" w:hAnsi="Times New Roman" w:cs="Times New Roman"/>
+          <w:sz w:val="28"/>
+          <w:szCs w:val="28"/>
+          <w:lang w:val="uk-UA"/>
+        </w:rPr>
+        <w:t xml:space="preserve">, </w:t>
+      </w:r>
+      <w:r>
+        <w:rPr>
+          <w:rFonts w:ascii="Times New Roman" w:hAnsi="Times New Roman" w:cs="Times New Roman"/>
+          <w:sz w:val="28"/>
+          <w:szCs w:val="28"/>
+        </w:rPr>
+        <w:t>horsepower</w:t>
+      </w:r>
+      <w:r>
+        <w:rPr>
+          <w:rFonts w:ascii="Times New Roman" w:hAnsi="Times New Roman" w:cs="Times New Roman"/>
+          <w:sz w:val="28"/>
+          <w:szCs w:val="28"/>
+          <w:lang w:val="uk-UA"/>
+        </w:rPr>
+        <w:t xml:space="preserve">, </w:t>
+      </w:r>
+      <w:r>
+        <w:rPr>
+          <w:rFonts w:ascii="Times New Roman" w:hAnsi="Times New Roman" w:cs="Times New Roman"/>
+          <w:sz w:val="28"/>
+          <w:szCs w:val="28"/>
+        </w:rPr>
+        <w:t>weight</w:t>
+      </w:r>
+    </w:p>
+    <w:p>
+      <w:pPr>
+        <w:spacing w:after="0" w:line="360" w:lineRule="auto"/>
+        <w:ind w:firstLine="708"/>
+        <w:contextualSpacing/>
+        <w:jc w:val="both"/>
+        <w:rPr>
+          <w:rFonts w:ascii="Times New Roman" w:hAnsi="Times New Roman" w:cs="Times New Roman"/>
+          <w:sz w:val="28"/>
+          <w:szCs w:val="28"/>
+          <w:lang w:val="uk-UA"/>
+        </w:rPr>
+      </w:pPr>
+    </w:p>
+    <w:p>
+      <w:pPr>
+        <w:spacing w:after="0" w:line="360" w:lineRule="auto"/>
+        <w:ind w:firstLine="708"/>
+        <w:contextualSpacing/>
+        <w:jc w:val="both"/>
+        <w:rPr>
+          <w:rFonts w:ascii="Times New Roman" w:hAnsi="Times New Roman" w:cs="Times New Roman"/>
+          <w:sz w:val="28"/>
+          <w:szCs w:val="28"/>
+          <w:lang w:val="uk-UA"/>
+        </w:rPr>
+      </w:pPr>
+      <w:r>
+        <w:rPr>
+          <w:rFonts w:ascii="Times New Roman" w:hAnsi="Times New Roman" w:cs="Times New Roman"/>
+          <w:sz w:val="28"/>
+          <w:szCs w:val="28"/>
+          <w:lang w:val="uk-UA"/>
+        </w:rPr>
+        <w:t xml:space="preserve">зростання стандартного відхилення </w:t>
+      </w:r>
+      <w:r>
+        <w:rPr>
+          <w:rFonts w:ascii="Times New Roman" w:hAnsi="Times New Roman" w:cs="Times New Roman"/>
+          <w:sz w:val="28"/>
+          <w:szCs w:val="28"/>
+        </w:rPr>
+        <w:sym w:font="Wingdings" w:char="F0E0"/>
+      </w:r>
+      <w:r>
+        <w:rPr>
+          <w:rFonts w:ascii="Times New Roman" w:hAnsi="Times New Roman" w:cs="Times New Roman"/>
+          <w:sz w:val="28"/>
+          <w:szCs w:val="28"/>
+          <w:lang w:val="uk-UA"/>
+        </w:rPr>
+        <w:t xml:space="preserve"> </w:t>
+      </w:r>
+      <w:r>
+        <w:rPr>
+          <w:rFonts w:ascii="Times New Roman" w:hAnsi="Times New Roman" w:cs="Times New Roman"/>
+          <w:sz w:val="28"/>
+          <w:szCs w:val="28"/>
+        </w:rPr>
+        <w:t>mpg</w:t>
+      </w:r>
+    </w:p>
+    <w:p>
+      <w:pPr>
+        <w:spacing w:after="0" w:line="360" w:lineRule="auto"/>
+        <w:ind w:firstLine="708"/>
+        <w:contextualSpacing/>
+        <w:jc w:val="both"/>
+        <w:rPr>
+          <w:rFonts w:ascii="Times New Roman" w:hAnsi="Times New Roman" w:cs="Times New Roman"/>
+          <w:sz w:val="28"/>
+          <w:szCs w:val="28"/>
+          <w:lang w:val="uk-UA"/>
+        </w:rPr>
+      </w:pPr>
+      <w:bookmarkStart w:id="0" w:name="_GoBack"/>
+      <w:bookmarkEnd w:id="0"/>
+      <w:r>
+        <w:rPr>
+          <w:rFonts w:ascii="Times New Roman" w:hAnsi="Times New Roman" w:cs="Times New Roman"/>
+          <w:sz w:val="28"/>
+          <w:szCs w:val="28"/>
+          <w:lang w:val="uk-UA"/>
+        </w:rPr>
+        <w:t xml:space="preserve">спадання стандартного відхилення </w:t>
+      </w:r>
+      <w:r>
+        <w:rPr>
+          <w:rFonts w:ascii="Times New Roman" w:hAnsi="Times New Roman" w:cs="Times New Roman"/>
+          <w:sz w:val="28"/>
+          <w:szCs w:val="28"/>
+        </w:rPr>
+        <w:sym w:font="Wingdings" w:char="F0E0"/>
+      </w:r>
+      <w:r>
+        <w:rPr>
+          <w:rFonts w:ascii="Times New Roman" w:hAnsi="Times New Roman" w:cs="Times New Roman"/>
+          <w:sz w:val="28"/>
+          <w:szCs w:val="28"/>
+          <w:lang w:val="uk-UA"/>
+        </w:rPr>
+        <w:t xml:space="preserve"> </w:t>
+      </w:r>
+      <w:r>
+        <w:rPr>
+          <w:rFonts w:ascii="Times New Roman" w:hAnsi="Times New Roman" w:cs="Times New Roman"/>
+          <w:sz w:val="28"/>
+          <w:szCs w:val="28"/>
+        </w:rPr>
+        <w:t>displacement</w:t>
+      </w:r>
+      <w:r>
+        <w:rPr>
+          <w:rFonts w:ascii="Times New Roman" w:hAnsi="Times New Roman" w:cs="Times New Roman"/>
+          <w:sz w:val="28"/>
+          <w:szCs w:val="28"/>
+          <w:lang w:val="uk-UA"/>
+        </w:rPr>
+        <w:t xml:space="preserve">, </w:t>
+      </w:r>
+      <w:r>
+        <w:rPr>
+          <w:rFonts w:ascii="Times New Roman" w:hAnsi="Times New Roman" w:cs="Times New Roman"/>
+          <w:sz w:val="28"/>
+          <w:szCs w:val="28"/>
+        </w:rPr>
+        <w:t>horsepower</w:t>
+      </w:r>
+      <w:r>
+        <w:rPr>
+          <w:rFonts w:ascii="Times New Roman" w:hAnsi="Times New Roman" w:cs="Times New Roman"/>
+          <w:sz w:val="28"/>
+          <w:szCs w:val="28"/>
+          <w:lang w:val="uk-UA"/>
+        </w:rPr>
+        <w:t xml:space="preserve">, </w:t>
+      </w:r>
+      <w:r>
+        <w:rPr>
+          <w:rFonts w:ascii="Times New Roman" w:hAnsi="Times New Roman" w:cs="Times New Roman"/>
+          <w:sz w:val="28"/>
+          <w:szCs w:val="28"/>
+        </w:rPr>
+        <w:t>weight</w:t>
+      </w:r>
+      <w:r>
+        <w:rPr>
+          <w:rFonts w:ascii="Times New Roman" w:hAnsi="Times New Roman" w:cs="Times New Roman"/>
+          <w:sz w:val="28"/>
+          <w:szCs w:val="28"/>
+          <w:lang w:val="uk-UA"/>
+        </w:rPr>
+        <w:t xml:space="preserve">, </w:t>
+      </w:r>
+      <w:r>
+        <w:rPr>
+          <w:rFonts w:ascii="Times New Roman" w:hAnsi="Times New Roman" w:cs="Times New Roman"/>
+          <w:sz w:val="28"/>
+          <w:szCs w:val="28"/>
+        </w:rPr>
+        <w:t>acceleration</w:t>
+      </w:r>
+    </w:p>
+    <w:p>
+      <w:pPr>
+        <w:spacing w:after="0" w:line="360" w:lineRule="auto"/>
+        <w:ind w:firstLine="708"/>
+        <w:contextualSpacing/>
+        <w:jc w:val="both"/>
+        <w:rPr>
+          <w:rFonts w:ascii="Times New Roman" w:hAnsi="Times New Roman" w:cs="Times New Roman"/>
+          <w:sz w:val="28"/>
+          <w:szCs w:val="28"/>
+          <w:lang w:val="uk-UA"/>
+        </w:rPr>
+      </w:pPr>
+    </w:p>
+    <w:p>
+      <w:pPr>
+        <w:spacing w:after="0" w:line="360" w:lineRule="auto"/>
+        <w:contextualSpacing/>
+        <w:jc w:val="center"/>
+        <w:rPr>
+          <w:rFonts w:ascii="Times New Roman" w:hAnsi="Times New Roman" w:cs="Times New Roman"/>
+          <w:sz w:val="28"/>
+          <w:szCs w:val="28"/>
+          <w:lang w:val="uk-UA"/>
+        </w:rPr>
+      </w:pPr>
+      <w:r>
+        <w:rPr>
+          <w:rFonts w:ascii="Times New Roman" w:hAnsi="Times New Roman" w:cs="Times New Roman"/>
+          <w:sz w:val="28"/>
+          <w:szCs w:val="28"/>
+          <w:lang w:val="ru-RU"/>
+        </w:rPr>
+        <w:drawing>
+          <wp:inline distT="0" distB="0" distL="0" distR="0" wp14:anchorId="5E8721CA" wp14:editId="1A730CEE">
+            <wp:extent cx="4502150" cy="968294"/>
+            <wp:effectExtent l="0" t="0" r="0" b="3810"/>
+            <wp:docPr id="19" name="Picture 19"/>
+            <wp:cNvGraphicFramePr>
+              <a:graphicFrameLocks xmlns:a="http://schemas.openxmlformats.org/drawingml/2006/main" noChangeAspect="1"/>
+            </wp:cNvGraphicFramePr>
+            <a:graphic xmlns:a="http://schemas.openxmlformats.org/drawingml/2006/main">
+              <a:graphicData uri="http://schemas.openxmlformats.org/drawingml/2006/picture">
+                <pic:pic xmlns:pic="http://schemas.openxmlformats.org/drawingml/2006/picture">
+                  <pic:nvPicPr>
+                    <pic:cNvPr id="1" name=""/>
+                    <pic:cNvPicPr/>
+                  </pic:nvPicPr>
+                  <pic:blipFill>
+                    <a:blip r:embed="rId22"/>
+                    <a:stretch>
+                      <a:fillRect/>
+                    </a:stretch>
+                  </pic:blipFill>
+                  <pic:spPr>
+                    <a:xfrm>
+                      <a:off x="0" y="0"/>
+                      <a:ext cx="4568830" cy="982635"/>
+                    </a:xfrm>
+                    <a:prstGeom prst="rect">
+                      <a:avLst/>
+                    </a:prstGeom>
+                  </pic:spPr>
+                </pic:pic>
+              </a:graphicData>
+            </a:graphic>
+          </wp:inline>
+        </w:drawing>
+      </w:r>
+    </w:p>
+    <w:p>
+      <w:pPr>
+        <w:spacing w:after="0" w:line="360" w:lineRule="auto"/>
+        <w:contextualSpacing/>
+        <w:jc w:val="center"/>
+        <w:rPr>
+          <w:rFonts w:ascii="Times New Roman" w:hAnsi="Times New Roman" w:cs="Times New Roman"/>
+          <w:b/>
+          <w:sz w:val="28"/>
+          <w:szCs w:val="28"/>
+          <w:lang w:val="uk-UA"/>
+        </w:rPr>
+      </w:pPr>
+    </w:p>
+    <w:p>
+      <w:pPr>
+        <w:spacing w:after="0" w:line="360" w:lineRule="auto"/>
+        <w:contextualSpacing/>
+        <w:jc w:val="center"/>
+        <w:rPr>
+          <w:rFonts w:ascii="Times New Roman" w:hAnsi="Times New Roman" w:cs="Times New Roman"/>
+          <w:sz w:val="28"/>
+          <w:szCs w:val="28"/>
+          <w:lang w:val="uk-UA"/>
+        </w:rPr>
+      </w:pPr>
+      <w:r>
+        <w:rPr>
+          <w:rFonts w:ascii="Times New Roman" w:hAnsi="Times New Roman" w:cs="Times New Roman"/>
+          <w:b/>
+          <w:bCs/>
+          <w:sz w:val="28"/>
+          <w:szCs w:val="28"/>
+          <w:lang w:val="uk-UA"/>
+        </w:rPr>
+        <w:t>Пункт 3 (</w:t>
+      </w:r>
+      <w:r>
+        <w:rPr>
+          <w:rFonts w:ascii="Times New Roman" w:hAnsi="Times New Roman" w:cs="Times New Roman"/>
+          <w:b/>
+          <w:bCs/>
+          <w:sz w:val="28"/>
+          <w:szCs w:val="28"/>
+        </w:rPr>
+        <w:t>Boston</w:t>
+      </w:r>
+      <w:r>
+        <w:rPr>
+          <w:rFonts w:ascii="Times New Roman" w:hAnsi="Times New Roman" w:cs="Times New Roman"/>
+          <w:b/>
+          <w:bCs/>
+          <w:sz w:val="28"/>
+          <w:szCs w:val="28"/>
+          <w:lang w:val="uk-UA"/>
+        </w:rPr>
+        <w:t>)</w:t>
+      </w:r>
+    </w:p>
+    <w:p>
+      <w:pPr>
+        <w:spacing w:after="0" w:line="360" w:lineRule="auto"/>
+        <w:contextualSpacing/>
+        <w:rPr>
+          <w:rFonts w:ascii="Times New Roman" w:hAnsi="Times New Roman" w:cs="Times New Roman"/>
+          <w:sz w:val="28"/>
+          <w:szCs w:val="28"/>
+          <w:lang w:val="uk-UA"/>
         </w:rPr>
       </w:pPr>
     </w:p>
@@ -2963,7 +6090,7 @@
 </file>
 
 <file path=word/numbering.xml><?xml version="1.0" encoding="utf-8"?>
-<w:numbering xmlns:wpc="http://schemas.microsoft.com/office/word/2010/wordprocessingCanvas" xmlns:cx="http://schemas.microsoft.com/office/drawing/2014/chartex" xmlns:cx1="http://schemas.microsoft.com/office/drawing/2015/9/8/chartex" xmlns:cx2="http://schemas.microsoft.com/office/drawing/2015/10/21/chartex" xmlns:cx3="http://schemas.microsoft.com/office/drawing/2016/5/9/chartex" xmlns:cx4="http://schemas.microsoft.com/office/drawing/2016/5/10/chartex" xmlns:cx5="http://schemas.microsoft.com/office/drawing/2016/5/11/chartex" xmlns:cx6="http://schemas.microsoft.com/office/drawing/2016/5/12/chartex" xmlns:cx7="http://schemas.microsoft.com/office/drawing/2016/5/13/chartex" xmlns:cx8="http://schemas.microsoft.com/office/drawing/2016/5/14/chartex" xmlns:mc="http://schemas.openxmlformats.org/markup-compatibility/2006" xmlns:aink="http://schemas.microsoft.com/office/drawing/2016/ink" xmlns:am3d="http://schemas.microsoft.com/office/drawing/2017/model3d" xmlns:o="urn:schemas-microsoft-com:office:office" xmlns:r="http://schemas.openxmlformats.org/officeDocument/2006/relationships" xmlns:m="http://schemas.openxmlformats.org/officeDocument/2006/math" xmlns:v="urn:schemas-microsoft-com:vml" xmlns:wp14="http://schemas.microsoft.com/office/word/2010/wordprocessingDrawing" xmlns:wp="http://schemas.openxmlformats.org/drawingml/2006/wordprocessingDrawing" xmlns:w10="urn:schemas-microsoft-com:office:word" xmlns:w="http://schemas.openxmlformats.org/wordprocessingml/2006/main" xmlns:w14="http://schemas.microsoft.com/office/word/2010/wordml" xmlns:w15="http://schemas.microsoft.com/office/word/2012/wordml" xmlns:w16cex="http://schemas.microsoft.com/office/word/2018/wordml/cex" xmlns:w16cid="http://schemas.microsoft.com/office/word/2016/wordml/cid" xmlns:w16="http://schemas.microsoft.com/office/word/2018/wordml" xmlns:w16sdtdh="http://schemas.microsoft.com/office/word/2020/wordml/sdtdatahash" xmlns:w16se="http://schemas.microsoft.com/office/word/2015/wordml/symex" xmlns:wpg="http://schemas.microsoft.com/office/word/2010/wordprocessingGroup" xmlns:wpi="http://schemas.microsoft.com/office/word/2010/wordprocessingInk" xmlns:wne="http://schemas.microsoft.com/office/word/2006/wordml" xmlns:wps="http://schemas.microsoft.com/office/word/2010/wordprocessingShape" mc:Ignorable="w14 w15 w16se w16cid w16 w16cex w16sdtdh wp14">
+<w:numbering xmlns:wpc="http://schemas.microsoft.com/office/word/2010/wordprocessingCanvas" xmlns:cx="http://schemas.microsoft.com/office/drawing/2014/chartex" xmlns:cx1="http://schemas.microsoft.com/office/drawing/2015/9/8/chartex" xmlns:mc="http://schemas.openxmlformats.org/markup-compatibility/2006" xmlns:o="urn:schemas-microsoft-com:office:office" xmlns:r="http://schemas.openxmlformats.org/officeDocument/2006/relationships" xmlns:m="http://schemas.openxmlformats.org/officeDocument/2006/math" xmlns:v="urn:schemas-microsoft-com:vml" xmlns:wp14="http://schemas.microsoft.com/office/word/2010/wordprocessingDrawing" xmlns:wp="http://schemas.openxmlformats.org/drawingml/2006/wordprocessingDrawing" xmlns:w10="urn:schemas-microsoft-com:office:word" xmlns:w="http://schemas.openxmlformats.org/wordprocessingml/2006/main" xmlns:w14="http://schemas.microsoft.com/office/word/2010/wordml" xmlns:w15="http://schemas.microsoft.com/office/word/2012/wordml" xmlns:w16se="http://schemas.microsoft.com/office/word/2015/wordml/symex" xmlns:wpg="http://schemas.microsoft.com/office/word/2010/wordprocessingGroup" xmlns:wpi="http://schemas.microsoft.com/office/word/2010/wordprocessingInk" xmlns:wne="http://schemas.microsoft.com/office/word/2006/wordml" xmlns:wps="http://schemas.microsoft.com/office/word/2010/wordprocessingShape" mc:Ignorable="w14 w15 w16se wp14">
   <w:abstractNum w:abstractNumId="0" w15:restartNumberingAfterBreak="0">
     <w:nsid w:val="036161A6"/>
     <w:multiLevelType w:val="multilevel"/>
@@ -3512,6 +6639,119 @@
       <w:pPr>
         <w:ind w:left="6480" w:hanging="180"/>
       </w:pPr>
+    </w:lvl>
+  </w:abstractNum>
+  <w:abstractNum w:abstractNumId="6" w15:restartNumberingAfterBreak="0">
+    <w:nsid w:val="75B5009F"/>
+    <w:multiLevelType w:val="hybridMultilevel"/>
+    <w:tmpl w:val="FC1EB942"/>
+    <w:lvl w:ilvl="0" w:tplc="04090001">
+      <w:start w:val="1"/>
+      <w:numFmt w:val="bullet"/>
+      <w:lvlText w:val=""/>
+      <w:lvlJc w:val="left"/>
+      <w:pPr>
+        <w:ind w:left="720" w:hanging="360"/>
+      </w:pPr>
+      <w:rPr>
+        <w:rFonts w:ascii="Symbol" w:hAnsi="Symbol" w:hint="default"/>
+      </w:rPr>
+    </w:lvl>
+    <w:lvl w:ilvl="1" w:tplc="04090003" w:tentative="1">
+      <w:start w:val="1"/>
+      <w:numFmt w:val="bullet"/>
+      <w:lvlText w:val="o"/>
+      <w:lvlJc w:val="left"/>
+      <w:pPr>
+        <w:ind w:left="1440" w:hanging="360"/>
+      </w:pPr>
+      <w:rPr>
+        <w:rFonts w:ascii="Courier New" w:hAnsi="Courier New" w:cs="Courier New" w:hint="default"/>
+      </w:rPr>
+    </w:lvl>
+    <w:lvl w:ilvl="2" w:tplc="04090005" w:tentative="1">
+      <w:start w:val="1"/>
+      <w:numFmt w:val="bullet"/>
+      <w:lvlText w:val=""/>
+      <w:lvlJc w:val="left"/>
+      <w:pPr>
+        <w:ind w:left="2160" w:hanging="360"/>
+      </w:pPr>
+      <w:rPr>
+        <w:rFonts w:ascii="Wingdings" w:hAnsi="Wingdings" w:hint="default"/>
+      </w:rPr>
+    </w:lvl>
+    <w:lvl w:ilvl="3" w:tplc="04090001" w:tentative="1">
+      <w:start w:val="1"/>
+      <w:numFmt w:val="bullet"/>
+      <w:lvlText w:val=""/>
+      <w:lvlJc w:val="left"/>
+      <w:pPr>
+        <w:ind w:left="2880" w:hanging="360"/>
+      </w:pPr>
+      <w:rPr>
+        <w:rFonts w:ascii="Symbol" w:hAnsi="Symbol" w:hint="default"/>
+      </w:rPr>
+    </w:lvl>
+    <w:lvl w:ilvl="4" w:tplc="04090003" w:tentative="1">
+      <w:start w:val="1"/>
+      <w:numFmt w:val="bullet"/>
+      <w:lvlText w:val="o"/>
+      <w:lvlJc w:val="left"/>
+      <w:pPr>
+        <w:ind w:left="3600" w:hanging="360"/>
+      </w:pPr>
+      <w:rPr>
+        <w:rFonts w:ascii="Courier New" w:hAnsi="Courier New" w:cs="Courier New" w:hint="default"/>
+      </w:rPr>
+    </w:lvl>
+    <w:lvl w:ilvl="5" w:tplc="04090005" w:tentative="1">
+      <w:start w:val="1"/>
+      <w:numFmt w:val="bullet"/>
+      <w:lvlText w:val=""/>
+      <w:lvlJc w:val="left"/>
+      <w:pPr>
+        <w:ind w:left="4320" w:hanging="360"/>
+      </w:pPr>
+      <w:rPr>
+        <w:rFonts w:ascii="Wingdings" w:hAnsi="Wingdings" w:hint="default"/>
+      </w:rPr>
+    </w:lvl>
+    <w:lvl w:ilvl="6" w:tplc="04090001" w:tentative="1">
+      <w:start w:val="1"/>
+      <w:numFmt w:val="bullet"/>
+      <w:lvlText w:val=""/>
+      <w:lvlJc w:val="left"/>
+      <w:pPr>
+        <w:ind w:left="5040" w:hanging="360"/>
+      </w:pPr>
+      <w:rPr>
+        <w:rFonts w:ascii="Symbol" w:hAnsi="Symbol" w:hint="default"/>
+      </w:rPr>
+    </w:lvl>
+    <w:lvl w:ilvl="7" w:tplc="04090003" w:tentative="1">
+      <w:start w:val="1"/>
+      <w:numFmt w:val="bullet"/>
+      <w:lvlText w:val="o"/>
+      <w:lvlJc w:val="left"/>
+      <w:pPr>
+        <w:ind w:left="5760" w:hanging="360"/>
+      </w:pPr>
+      <w:rPr>
+        <w:rFonts w:ascii="Courier New" w:hAnsi="Courier New" w:cs="Courier New" w:hint="default"/>
+      </w:rPr>
+    </w:lvl>
+    <w:lvl w:ilvl="8" w:tplc="04090005" w:tentative="1">
+      <w:start w:val="1"/>
+      <w:numFmt w:val="bullet"/>
+      <w:lvlText w:val=""/>
+      <w:lvlJc w:val="left"/>
+      <w:pPr>
+        <w:ind w:left="6480" w:hanging="360"/>
+      </w:pPr>
+      <w:rPr>
+        <w:rFonts w:ascii="Wingdings" w:hAnsi="Wingdings" w:hint="default"/>
+      </w:rPr>
     </w:lvl>
   </w:abstractNum>
   <w:num w:numId="1">
@@ -3532,11 +6772,14 @@
   <w:num w:numId="6">
     <w:abstractNumId w:val="1"/>
   </w:num>
+  <w:num w:numId="7">
+    <w:abstractNumId w:val="6"/>
+  </w:num>
 </w:numbering>
 </file>
 
 <file path=word/styles.xml><?xml version="1.0" encoding="utf-8"?>
-<w:styles xmlns:mc="http://schemas.openxmlformats.org/markup-compatibility/2006" xmlns:r="http://schemas.openxmlformats.org/officeDocument/2006/relationships" xmlns:w="http://schemas.openxmlformats.org/wordprocessingml/2006/main" xmlns:w14="http://schemas.microsoft.com/office/word/2010/wordml" xmlns:w15="http://schemas.microsoft.com/office/word/2012/wordml" xmlns:w16cex="http://schemas.microsoft.com/office/word/2018/wordml/cex" xmlns:w16cid="http://schemas.microsoft.com/office/word/2016/wordml/cid" xmlns:w16="http://schemas.microsoft.com/office/word/2018/wordml" xmlns:w16sdtdh="http://schemas.microsoft.com/office/word/2020/wordml/sdtdatahash" xmlns:w16se="http://schemas.microsoft.com/office/word/2015/wordml/symex" mc:Ignorable="w14 w15 w16se w16cid w16 w16cex w16sdtdh">
+<w:styles xmlns:mc="http://schemas.openxmlformats.org/markup-compatibility/2006" xmlns:r="http://schemas.openxmlformats.org/officeDocument/2006/relationships" xmlns:w="http://schemas.openxmlformats.org/wordprocessingml/2006/main" xmlns:w14="http://schemas.microsoft.com/office/word/2010/wordml" xmlns:w15="http://schemas.microsoft.com/office/word/2012/wordml" xmlns:w16se="http://schemas.microsoft.com/office/word/2015/wordml/symex" mc:Ignorable="w14 w15 w16se">
   <w:docDefaults>
     <w:rPrDefault>
       <w:rPr>
@@ -3552,7 +6795,7 @@
       </w:pPr>
     </w:pPrDefault>
   </w:docDefaults>
-  <w:latentStyles w:defLockedState="0" w:defUIPriority="99" w:defSemiHidden="0" w:defUnhideWhenUsed="0" w:defQFormat="0" w:count="376">
+  <w:latentStyles w:defLockedState="0" w:defUIPriority="99" w:defSemiHidden="0" w:defUnhideWhenUsed="0" w:defQFormat="0" w:count="371">
     <w:lsdException w:name="Normal" w:uiPriority="0" w:qFormat="1"/>
     <w:lsdException w:name="heading 1" w:uiPriority="9" w:qFormat="1"/>
     <w:lsdException w:name="heading 2" w:semiHidden="1" w:uiPriority="9" w:unhideWhenUsed="1" w:qFormat="1"/>
@@ -3924,13 +7167,8 @@
     <w:lsdException w:name="List Table 5 Dark Accent 6" w:uiPriority="50"/>
     <w:lsdException w:name="List Table 6 Colorful Accent 6" w:uiPriority="51"/>
     <w:lsdException w:name="List Table 7 Colorful Accent 6" w:uiPriority="52"/>
-    <w:lsdException w:name="Mention" w:semiHidden="1" w:unhideWhenUsed="1"/>
-    <w:lsdException w:name="Smart Hyperlink" w:semiHidden="1" w:unhideWhenUsed="1"/>
-    <w:lsdException w:name="Hashtag" w:semiHidden="1" w:unhideWhenUsed="1"/>
-    <w:lsdException w:name="Unresolved Mention" w:semiHidden="1" w:unhideWhenUsed="1"/>
-    <w:lsdException w:name="Smart Link" w:semiHidden="1" w:unhideWhenUsed="1"/>
   </w:latentStyles>
-  <w:style w:type="paragraph" w:default="1" w:styleId="a">
+  <w:style w:type="paragraph" w:default="1" w:styleId="Normal">
     <w:name w:val="Normal"/>
     <w:qFormat/>
     <w:rsid w:val="00F150F9"/>
@@ -3938,13 +7176,13 @@
       <w:lang w:val="en-US"/>
     </w:rPr>
   </w:style>
-  <w:style w:type="character" w:default="1" w:styleId="a0">
+  <w:style w:type="character" w:default="1" w:styleId="DefaultParagraphFont">
     <w:name w:val="Default Paragraph Font"/>
     <w:uiPriority w:val="1"/>
     <w:semiHidden/>
     <w:unhideWhenUsed/>
   </w:style>
-  <w:style w:type="table" w:default="1" w:styleId="a1">
+  <w:style w:type="table" w:default="1" w:styleId="TableNormal">
     <w:name w:val="Normal Table"/>
     <w:uiPriority w:val="99"/>
     <w:semiHidden/>
@@ -3959,15 +7197,15 @@
       </w:tblCellMar>
     </w:tblPr>
   </w:style>
-  <w:style w:type="numbering" w:default="1" w:styleId="a2">
+  <w:style w:type="numbering" w:default="1" w:styleId="NoList">
     <w:name w:val="No List"/>
     <w:uiPriority w:val="99"/>
     <w:semiHidden/>
     <w:unhideWhenUsed/>
   </w:style>
-  <w:style w:type="paragraph" w:styleId="a3">
+  <w:style w:type="paragraph" w:styleId="ListParagraph">
     <w:name w:val="List Paragraph"/>
-    <w:basedOn w:val="a"/>
+    <w:basedOn w:val="Normal"/>
     <w:uiPriority w:val="34"/>
     <w:qFormat/>
     <w:rsid w:val="00D358BC"/>
@@ -3976,9 +7214,9 @@
       <w:contextualSpacing/>
     </w:pPr>
   </w:style>
-  <w:style w:type="character" w:styleId="a4">
+  <w:style w:type="character" w:styleId="Hyperlink">
     <w:name w:val="Hyperlink"/>
-    <w:basedOn w:val="a0"/>
+    <w:basedOn w:val="DefaultParagraphFont"/>
     <w:uiPriority w:val="99"/>
     <w:unhideWhenUsed/>
     <w:rsid w:val="00D358BC"/>
@@ -3989,7 +7227,7 @@
   </w:style>
   <w:style w:type="character" w:customStyle="1" w:styleId="1">
     <w:name w:val="Незакрита згадка1"/>
-    <w:basedOn w:val="a0"/>
+    <w:basedOn w:val="DefaultParagraphFont"/>
     <w:uiPriority w:val="99"/>
     <w:semiHidden/>
     <w:unhideWhenUsed/>
@@ -3999,9 +7237,9 @@
       <w:shd w:val="clear" w:color="auto" w:fill="E1DFDD"/>
     </w:rPr>
   </w:style>
-  <w:style w:type="character" w:styleId="a5">
+  <w:style w:type="character" w:styleId="FollowedHyperlink">
     <w:name w:val="FollowedHyperlink"/>
-    <w:basedOn w:val="a0"/>
+    <w:basedOn w:val="DefaultParagraphFont"/>
     <w:uiPriority w:val="99"/>
     <w:semiHidden/>
     <w:unhideWhenUsed/>
@@ -4013,7 +7251,7 @@
   </w:style>
   <w:style w:type="character" w:customStyle="1" w:styleId="jlqj4b">
     <w:name w:val="jlqj4b"/>
-    <w:basedOn w:val="a0"/>
+    <w:basedOn w:val="DefaultParagraphFont"/>
     <w:rsid w:val="00D91E19"/>
   </w:style>
 </w:styles>
@@ -4319,7 +7557,7 @@
 </file>
 
 <file path=customXml/itemProps1.xml><?xml version="1.0" encoding="utf-8"?>
-<ds:datastoreItem xmlns:ds="http://schemas.openxmlformats.org/officeDocument/2006/customXml" ds:itemID="{AD782FD1-DA26-451B-B9E1-7A3854BD1BCF}">
+<ds:datastoreItem xmlns:ds="http://schemas.openxmlformats.org/officeDocument/2006/customXml" ds:itemID="{8758F316-3BA0-4DF2-BBDC-7DB5B1ABBF07}">
   <ds:schemaRefs>
     <ds:schemaRef ds:uri="http://schemas.openxmlformats.org/officeDocument/2006/bibliography"/>
   </ds:schemaRefs>

</xml_diff>

<commit_message>
Added some shit about 2.5 and created pdf
</commit_message>
<xml_diff>
--- a/Lab1/Results_Lab1.docx
+++ b/Lab1/Results_Lab1.docx
@@ -1,6 +1,6 @@
 
 <file path=word/document.xml><?xml version="1.0" encoding="utf-8"?>
-<w:document xmlns:wpc="http://schemas.microsoft.com/office/word/2010/wordprocessingCanvas" xmlns:cx="http://schemas.microsoft.com/office/drawing/2014/chartex" xmlns:cx1="http://schemas.microsoft.com/office/drawing/2015/9/8/chartex" xmlns:cx2="http://schemas.microsoft.com/office/drawing/2015/10/21/chartex" xmlns:cx3="http://schemas.microsoft.com/office/drawing/2016/5/9/chartex" xmlns:cx4="http://schemas.microsoft.com/office/drawing/2016/5/10/chartex" xmlns:cx5="http://schemas.microsoft.com/office/drawing/2016/5/11/chartex" xmlns:cx6="http://schemas.microsoft.com/office/drawing/2016/5/12/chartex" xmlns:cx7="http://schemas.microsoft.com/office/drawing/2016/5/13/chartex" xmlns:cx8="http://schemas.microsoft.com/office/drawing/2016/5/14/chartex" xmlns:mc="http://schemas.openxmlformats.org/markup-compatibility/2006" xmlns:aink="http://schemas.microsoft.com/office/drawing/2016/ink" xmlns:am3d="http://schemas.microsoft.com/office/drawing/2017/model3d" xmlns:o="urn:schemas-microsoft-com:office:office" xmlns:r="http://schemas.openxmlformats.org/officeDocument/2006/relationships" xmlns:m="http://schemas.openxmlformats.org/officeDocument/2006/math" xmlns:v="urn:schemas-microsoft-com:vml" xmlns:wp14="http://schemas.microsoft.com/office/word/2010/wordprocessingDrawing" xmlns:wp="http://schemas.openxmlformats.org/drawingml/2006/wordprocessingDrawing" xmlns:w10="urn:schemas-microsoft-com:office:word" xmlns:w="http://schemas.openxmlformats.org/wordprocessingml/2006/main" xmlns:w14="http://schemas.microsoft.com/office/word/2010/wordml" xmlns:w15="http://schemas.microsoft.com/office/word/2012/wordml" xmlns:w16cex="http://schemas.microsoft.com/office/word/2018/wordml/cex" xmlns:w16cid="http://schemas.microsoft.com/office/word/2016/wordml/cid" xmlns:w16="http://schemas.microsoft.com/office/word/2018/wordml" xmlns:w16sdtdh="http://schemas.microsoft.com/office/word/2020/wordml/sdtdatahash" xmlns:w16se="http://schemas.microsoft.com/office/word/2015/wordml/symex" xmlns:wpg="http://schemas.microsoft.com/office/word/2010/wordprocessingGroup" xmlns:wpi="http://schemas.microsoft.com/office/word/2010/wordprocessingInk" xmlns:wne="http://schemas.microsoft.com/office/word/2006/wordml" xmlns:wps="http://schemas.microsoft.com/office/word/2010/wordprocessingShape" mc:Ignorable="w14 w15 w16se w16cid w16 w16cex w16sdtdh wp14">
+<w:document xmlns:wpc="http://schemas.microsoft.com/office/word/2010/wordprocessingCanvas" xmlns:cx="http://schemas.microsoft.com/office/drawing/2014/chartex" xmlns:cx1="http://schemas.microsoft.com/office/drawing/2015/9/8/chartex" xmlns:mc="http://schemas.openxmlformats.org/markup-compatibility/2006" xmlns:o="urn:schemas-microsoft-com:office:office" xmlns:r="http://schemas.openxmlformats.org/officeDocument/2006/relationships" xmlns:m="http://schemas.openxmlformats.org/officeDocument/2006/math" xmlns:v="urn:schemas-microsoft-com:vml" xmlns:wp14="http://schemas.microsoft.com/office/word/2010/wordprocessingDrawing" xmlns:wp="http://schemas.openxmlformats.org/drawingml/2006/wordprocessingDrawing" xmlns:w10="urn:schemas-microsoft-com:office:word" xmlns:w="http://schemas.openxmlformats.org/wordprocessingml/2006/main" xmlns:w14="http://schemas.microsoft.com/office/word/2010/wordml" xmlns:w15="http://schemas.microsoft.com/office/word/2012/wordml" xmlns:w16se="http://schemas.microsoft.com/office/word/2015/wordml/symex" xmlns:wpg="http://schemas.microsoft.com/office/word/2010/wordprocessingGroup" xmlns:wpi="http://schemas.microsoft.com/office/word/2010/wordprocessingInk" xmlns:wne="http://schemas.microsoft.com/office/word/2006/wordml" xmlns:wps="http://schemas.microsoft.com/office/word/2010/wordprocessingShape" mc:Ignorable="w14 w15 w16se wp14">
   <w:body>
     <w:p>
       <w:pPr>
@@ -900,7 +900,7 @@
     </w:p>
     <w:p>
       <w:pPr>
-        <w:pStyle w:val="a3"/>
+        <w:pStyle w:val="ListParagraph"/>
         <w:numPr>
           <w:ilvl w:val="1"/>
           <w:numId w:val="8"/>
@@ -957,7 +957,7 @@
     </w:p>
     <w:p>
       <w:pPr>
-        <w:pStyle w:val="a3"/>
+        <w:pStyle w:val="ListParagraph"/>
         <w:spacing w:after="0" w:line="360" w:lineRule="auto"/>
         <w:ind w:left="0"/>
         <w:jc w:val="center"/>
@@ -1022,7 +1022,7 @@
     </w:p>
     <w:p>
       <w:pPr>
-        <w:pStyle w:val="a3"/>
+        <w:pStyle w:val="ListParagraph"/>
         <w:spacing w:after="0" w:line="360" w:lineRule="auto"/>
         <w:ind w:left="0"/>
         <w:rPr>
@@ -1035,7 +1035,7 @@
     </w:p>
     <w:p>
       <w:pPr>
-        <w:pStyle w:val="a3"/>
+        <w:pStyle w:val="ListParagraph"/>
         <w:numPr>
           <w:ilvl w:val="1"/>
           <w:numId w:val="8"/>
@@ -1095,7 +1095,7 @@
     </w:p>
     <w:p>
       <w:pPr>
-        <w:pStyle w:val="a3"/>
+        <w:pStyle w:val="ListParagraph"/>
         <w:spacing w:after="0" w:line="360" w:lineRule="auto"/>
         <w:ind w:left="0"/>
         <w:jc w:val="both"/>
@@ -1154,7 +1154,7 @@
     </w:p>
     <w:p>
       <w:pPr>
-        <w:pStyle w:val="a3"/>
+        <w:pStyle w:val="ListParagraph"/>
         <w:spacing w:after="0" w:line="360" w:lineRule="auto"/>
         <w:ind w:left="0"/>
         <w:jc w:val="both"/>
@@ -1236,7 +1236,7 @@
     </w:p>
     <w:p>
       <w:pPr>
-        <w:pStyle w:val="a3"/>
+        <w:pStyle w:val="ListParagraph"/>
         <w:spacing w:after="0" w:line="360" w:lineRule="auto"/>
         <w:ind w:left="0"/>
         <w:jc w:val="both"/>
@@ -1294,7 +1294,7 @@
     </w:p>
     <w:p>
       <w:pPr>
-        <w:pStyle w:val="a3"/>
+        <w:pStyle w:val="ListParagraph"/>
         <w:spacing w:after="0" w:line="360" w:lineRule="auto"/>
         <w:ind w:left="0"/>
         <w:jc w:val="both"/>
@@ -1308,7 +1308,7 @@
     </w:p>
     <w:p>
       <w:pPr>
-        <w:pStyle w:val="a3"/>
+        <w:pStyle w:val="ListParagraph"/>
         <w:spacing w:after="0" w:line="360" w:lineRule="auto"/>
         <w:ind w:left="0" w:firstLine="360"/>
         <w:jc w:val="both"/>
@@ -1443,7 +1443,7 @@
     </w:p>
     <w:p>
       <w:pPr>
-        <w:pStyle w:val="a3"/>
+        <w:pStyle w:val="ListParagraph"/>
         <w:spacing w:after="0" w:line="360" w:lineRule="auto"/>
         <w:ind w:left="0"/>
         <w:jc w:val="both"/>
@@ -1516,7 +1516,7 @@
     </w:p>
     <w:p>
       <w:pPr>
-        <w:pStyle w:val="a3"/>
+        <w:pStyle w:val="ListParagraph"/>
         <w:spacing w:after="0" w:line="360" w:lineRule="auto"/>
         <w:ind w:left="0"/>
         <w:jc w:val="both"/>
@@ -1531,7 +1531,7 @@
     </w:p>
     <w:p>
       <w:pPr>
-        <w:pStyle w:val="a3"/>
+        <w:pStyle w:val="ListParagraph"/>
         <w:spacing w:after="0" w:line="360" w:lineRule="auto"/>
         <w:ind w:left="0"/>
         <w:jc w:val="center"/>
@@ -1597,7 +1597,7 @@
     </w:p>
     <w:p>
       <w:pPr>
-        <w:pStyle w:val="a3"/>
+        <w:pStyle w:val="ListParagraph"/>
         <w:spacing w:after="0" w:line="360" w:lineRule="auto"/>
         <w:ind w:left="0"/>
         <w:jc w:val="both"/>
@@ -2041,6 +2041,7 @@
         <w:rPr>
           <w:rFonts w:ascii="Times New Roman" w:hAnsi="Times New Roman" w:cs="Times New Roman"/>
           <w:bCs/>
+          <w:noProof/>
           <w:sz w:val="28"/>
           <w:szCs w:val="28"/>
         </w:rPr>
@@ -3018,6 +3019,7 @@
         <w:contextualSpacing/>
         <w:rPr>
           <w:rFonts w:cstheme="minorHAnsi"/>
+          <w:lang w:val="ru-RU"/>
         </w:rPr>
       </w:pPr>
     </w:p>
@@ -4377,7 +4379,7 @@
     </w:p>
     <w:p>
       <w:pPr>
-        <w:pStyle w:val="a3"/>
+        <w:pStyle w:val="ListParagraph"/>
         <w:numPr>
           <w:ilvl w:val="0"/>
           <w:numId w:val="7"/>
@@ -4430,7 +4432,7 @@
     </w:p>
     <w:p>
       <w:pPr>
-        <w:pStyle w:val="a3"/>
+        <w:pStyle w:val="ListParagraph"/>
         <w:numPr>
           <w:ilvl w:val="0"/>
           <w:numId w:val="7"/>
@@ -5711,7 +5713,7 @@
     </w:p>
     <w:p>
       <w:pPr>
-        <w:pStyle w:val="a3"/>
+        <w:pStyle w:val="ListParagraph"/>
         <w:numPr>
           <w:ilvl w:val="0"/>
           <w:numId w:val="10"/>
@@ -5775,7 +5777,7 @@
     </w:p>
     <w:p>
       <w:pPr>
-        <w:pStyle w:val="a3"/>
+        <w:pStyle w:val="ListParagraph"/>
         <w:numPr>
           <w:ilvl w:val="0"/>
           <w:numId w:val="10"/>
@@ -5870,7 +5872,7 @@
     </w:p>
     <w:p>
       <w:pPr>
-        <w:pStyle w:val="a3"/>
+        <w:pStyle w:val="ListParagraph"/>
         <w:numPr>
           <w:ilvl w:val="0"/>
           <w:numId w:val="10"/>
@@ -5917,7 +5919,7 @@
     </w:p>
     <w:p>
       <w:pPr>
-        <w:pStyle w:val="a3"/>
+        <w:pStyle w:val="ListParagraph"/>
         <w:numPr>
           <w:ilvl w:val="0"/>
           <w:numId w:val="10"/>
@@ -6457,7 +6459,7 @@
           <w:color w:val="000000"/>
           <w:sz w:val="28"/>
           <w:szCs w:val="28"/>
-          <w:lang w:val="uk-UA"/>
+          <w:lang w:val="ru-RU"/>
         </w:rPr>
       </w:pPr>
       <w:r>
@@ -6498,7 +6500,123 @@
           <w:szCs w:val="28"/>
           <w:lang w:val="uk-UA"/>
         </w:rPr>
-        <w:t>можна сказати, що серед кількісних показників є досить чітко виражена лінійна залежність між собою.</w:t>
+        <w:t xml:space="preserve">можна сказати, що серед кількісних показників є досить </w:t>
+      </w:r>
+      <w:r>
+        <w:rPr>
+          <w:rFonts w:ascii="Times New Roman" w:hAnsi="Times New Roman" w:cs="Times New Roman"/>
+          <w:color w:val="000000"/>
+          <w:sz w:val="28"/>
+          <w:szCs w:val="28"/>
+          <w:lang w:val="uk-UA"/>
+        </w:rPr>
+        <w:t xml:space="preserve">часто </w:t>
+      </w:r>
+      <w:r>
+        <w:rPr>
+          <w:rFonts w:ascii="Times New Roman" w:hAnsi="Times New Roman" w:cs="Times New Roman"/>
+          <w:color w:val="000000"/>
+          <w:sz w:val="28"/>
+          <w:szCs w:val="28"/>
+          <w:lang w:val="uk-UA"/>
+        </w:rPr>
+        <w:t>виражена лінійна залежність між собою.</w:t>
+      </w:r>
+      <w:r>
+        <w:rPr>
+          <w:rFonts w:ascii="Times New Roman" w:hAnsi="Times New Roman" w:cs="Times New Roman"/>
+          <w:color w:val="000000"/>
+          <w:sz w:val="28"/>
+          <w:szCs w:val="28"/>
+          <w:lang w:val="uk-UA"/>
+        </w:rPr>
+        <w:t xml:space="preserve"> </w:t>
+      </w:r>
+      <w:r>
+        <w:rPr>
+          <w:rFonts w:ascii="Times New Roman" w:hAnsi="Times New Roman" w:cs="Times New Roman"/>
+          <w:color w:val="000000"/>
+          <w:sz w:val="28"/>
+          <w:szCs w:val="28"/>
+          <w:lang w:val="ru-RU"/>
+        </w:rPr>
+        <w:t xml:space="preserve">Також певні нелінійні зв’язки є між показником </w:t>
+      </w:r>
+      <w:r>
+        <w:rPr>
+          <w:rFonts w:ascii="Times New Roman" w:hAnsi="Times New Roman" w:cs="Times New Roman"/>
+          <w:color w:val="000000"/>
+          <w:sz w:val="28"/>
+          <w:szCs w:val="28"/>
+        </w:rPr>
+        <w:t>mpg</w:t>
+      </w:r>
+      <w:r>
+        <w:rPr>
+          <w:rFonts w:ascii="Times New Roman" w:hAnsi="Times New Roman" w:cs="Times New Roman"/>
+          <w:color w:val="000000"/>
+          <w:sz w:val="28"/>
+          <w:szCs w:val="28"/>
+          <w:lang w:val="ru-RU"/>
+        </w:rPr>
+        <w:t xml:space="preserve"> та показниками </w:t>
+      </w:r>
+      <w:r>
+        <w:rPr>
+          <w:rFonts w:ascii="Times New Roman" w:hAnsi="Times New Roman" w:cs="Times New Roman"/>
+          <w:color w:val="000000"/>
+          <w:sz w:val="28"/>
+          <w:szCs w:val="28"/>
+        </w:rPr>
+        <w:t>displacement</w:t>
+      </w:r>
+      <w:r>
+        <w:rPr>
+          <w:rFonts w:ascii="Times New Roman" w:hAnsi="Times New Roman" w:cs="Times New Roman"/>
+          <w:color w:val="000000"/>
+          <w:sz w:val="28"/>
+          <w:szCs w:val="28"/>
+          <w:lang w:val="ru-RU"/>
+        </w:rPr>
+        <w:t xml:space="preserve">, </w:t>
+      </w:r>
+      <w:r>
+        <w:rPr>
+          <w:rFonts w:ascii="Times New Roman" w:hAnsi="Times New Roman" w:cs="Times New Roman"/>
+          <w:color w:val="000000"/>
+          <w:sz w:val="28"/>
+          <w:szCs w:val="28"/>
+        </w:rPr>
+        <w:t>horsepower</w:t>
+      </w:r>
+      <w:r>
+        <w:rPr>
+          <w:rFonts w:ascii="Times New Roman" w:hAnsi="Times New Roman" w:cs="Times New Roman"/>
+          <w:color w:val="000000"/>
+          <w:sz w:val="28"/>
+          <w:szCs w:val="28"/>
+          <w:lang w:val="ru-RU"/>
+        </w:rPr>
+        <w:t xml:space="preserve"> та </w:t>
+      </w:r>
+      <w:r>
+        <w:rPr>
+          <w:rFonts w:ascii="Times New Roman" w:hAnsi="Times New Roman" w:cs="Times New Roman"/>
+          <w:color w:val="000000"/>
+          <w:sz w:val="28"/>
+          <w:szCs w:val="28"/>
+        </w:rPr>
+        <w:t>weight</w:t>
+      </w:r>
+      <w:r>
+        <w:rPr>
+          <w:rFonts w:ascii="Times New Roman" w:hAnsi="Times New Roman" w:cs="Times New Roman"/>
+          <w:color w:val="000000"/>
+          <w:sz w:val="28"/>
+          <w:szCs w:val="28"/>
+          <w:lang w:val="ru-RU"/>
+        </w:rPr>
+        <w:t>.</w:t>
       </w:r>
     </w:p>
     <w:p>
@@ -6703,7 +6821,6 @@
           <w:sz w:val="28"/>
           <w:szCs w:val="28"/>
         </w:rPr>
-        <w:lastRenderedPageBreak/>
         <w:drawing>
           <wp:inline distT="0" distB="0" distL="0" distR="0" wp14:anchorId="04002582" wp14:editId="4EE96C27">
             <wp:extent cx="5043985" cy="4974747"/>
@@ -6906,6 +7023,62 @@
         <w:jc w:val="center"/>
         <w:rPr>
           <w:rFonts w:ascii="Times New Roman" w:hAnsi="Times New Roman" w:cs="Times New Roman"/>
+          <w:bCs/>
+          <w:sz w:val="28"/>
+          <w:szCs w:val="28"/>
+          <w:lang w:val="uk-UA"/>
+        </w:rPr>
+      </w:pPr>
+    </w:p>
+    <w:p>
+      <w:pPr>
+        <w:spacing w:after="0" w:line="360" w:lineRule="auto"/>
+        <w:contextualSpacing/>
+        <w:jc w:val="center"/>
+        <w:rPr>
+          <w:rFonts w:ascii="Times New Roman" w:hAnsi="Times New Roman" w:cs="Times New Roman"/>
+          <w:bCs/>
+          <w:sz w:val="28"/>
+          <w:szCs w:val="28"/>
+          <w:lang w:val="uk-UA"/>
+        </w:rPr>
+      </w:pPr>
+    </w:p>
+    <w:p>
+      <w:pPr>
+        <w:spacing w:after="0" w:line="360" w:lineRule="auto"/>
+        <w:contextualSpacing/>
+        <w:jc w:val="center"/>
+        <w:rPr>
+          <w:rFonts w:ascii="Times New Roman" w:hAnsi="Times New Roman" w:cs="Times New Roman"/>
+          <w:bCs/>
+          <w:sz w:val="28"/>
+          <w:szCs w:val="28"/>
+          <w:lang w:val="uk-UA"/>
+        </w:rPr>
+      </w:pPr>
+    </w:p>
+    <w:p>
+      <w:pPr>
+        <w:spacing w:after="0" w:line="360" w:lineRule="auto"/>
+        <w:contextualSpacing/>
+        <w:jc w:val="center"/>
+        <w:rPr>
+          <w:rFonts w:ascii="Times New Roman" w:hAnsi="Times New Roman" w:cs="Times New Roman"/>
+          <w:bCs/>
+          <w:sz w:val="28"/>
+          <w:szCs w:val="28"/>
+          <w:lang w:val="uk-UA"/>
+        </w:rPr>
+      </w:pPr>
+    </w:p>
+    <w:p>
+      <w:pPr>
+        <w:spacing w:after="0" w:line="360" w:lineRule="auto"/>
+        <w:contextualSpacing/>
+        <w:jc w:val="center"/>
+        <w:rPr>
+          <w:rFonts w:ascii="Times New Roman" w:hAnsi="Times New Roman" w:cs="Times New Roman"/>
           <w:sz w:val="28"/>
           <w:szCs w:val="28"/>
           <w:lang w:val="uk-UA"/>
@@ -6920,6 +7093,7 @@
           <w:szCs w:val="28"/>
           <w:lang w:val="uk-UA"/>
         </w:rPr>
+        <w:lastRenderedPageBreak/>
         <w:t>Пункт 3 (</w:t>
       </w:r>
       <w:r>
@@ -7038,7 +7212,6 @@
           <w:sz w:val="28"/>
           <w:szCs w:val="28"/>
         </w:rPr>
-        <w:lastRenderedPageBreak/>
         <w:drawing>
           <wp:inline distT="0" distB="0" distL="0" distR="0" wp14:anchorId="72752A11" wp14:editId="30FC4398">
             <wp:extent cx="5013699" cy="3901440"/>
@@ -8512,8 +8685,19 @@
           <w:szCs w:val="28"/>
           <w:lang w:val="uk-UA"/>
         </w:rPr>
-        <w:t xml:space="preserve"> межах від 12.6 до 22 з модою зі значенням </w:t>
-      </w:r>
+        <w:t xml:space="preserve"> межах від 12.6 до 22 з модою </w:t>
+      </w:r>
+      <w:r>
+        <w:rPr>
+          <w:rFonts w:ascii="Times New Roman" w:hAnsi="Times New Roman" w:cs="Times New Roman"/>
+          <w:sz w:val="28"/>
+          <w:szCs w:val="28"/>
+          <w:lang w:val="uk-UA"/>
+        </w:rPr>
+        <w:t xml:space="preserve">в значенні </w:t>
+      </w:r>
+      <w:bookmarkStart w:id="0" w:name="_GoBack"/>
+      <w:bookmarkEnd w:id="0"/>
       <w:r>
         <w:rPr>
           <w:rFonts w:ascii="Times New Roman" w:hAnsi="Times New Roman" w:cs="Times New Roman"/>
@@ -9332,7 +9516,7 @@
     </w:p>
     <w:p>
       <w:pPr>
-        <w:pStyle w:val="a3"/>
+        <w:pStyle w:val="ListParagraph"/>
         <w:numPr>
           <w:ilvl w:val="0"/>
           <w:numId w:val="9"/>
@@ -9553,7 +9737,7 @@
     </w:p>
     <w:p>
       <w:pPr>
-        <w:pStyle w:val="a3"/>
+        <w:pStyle w:val="ListParagraph"/>
         <w:numPr>
           <w:ilvl w:val="0"/>
           <w:numId w:val="9"/>
@@ -9687,7 +9871,7 @@
 </file>
 
 <file path=word/endnotes.xml><?xml version="1.0" encoding="utf-8"?>
-<w:endnotes xmlns:wpc="http://schemas.microsoft.com/office/word/2010/wordprocessingCanvas" xmlns:cx="http://schemas.microsoft.com/office/drawing/2014/chartex" xmlns:cx1="http://schemas.microsoft.com/office/drawing/2015/9/8/chartex" xmlns:cx2="http://schemas.microsoft.com/office/drawing/2015/10/21/chartex" xmlns:cx3="http://schemas.microsoft.com/office/drawing/2016/5/9/chartex" xmlns:cx4="http://schemas.microsoft.com/office/drawing/2016/5/10/chartex" xmlns:cx5="http://schemas.microsoft.com/office/drawing/2016/5/11/chartex" xmlns:cx6="http://schemas.microsoft.com/office/drawing/2016/5/12/chartex" xmlns:cx7="http://schemas.microsoft.com/office/drawing/2016/5/13/chartex" xmlns:cx8="http://schemas.microsoft.com/office/drawing/2016/5/14/chartex" xmlns:mc="http://schemas.openxmlformats.org/markup-compatibility/2006" xmlns:aink="http://schemas.microsoft.com/office/drawing/2016/ink" xmlns:am3d="http://schemas.microsoft.com/office/drawing/2017/model3d" xmlns:o="urn:schemas-microsoft-com:office:office" xmlns:r="http://schemas.openxmlformats.org/officeDocument/2006/relationships" xmlns:m="http://schemas.openxmlformats.org/officeDocument/2006/math" xmlns:v="urn:schemas-microsoft-com:vml" xmlns:wp14="http://schemas.microsoft.com/office/word/2010/wordprocessingDrawing" xmlns:wp="http://schemas.openxmlformats.org/drawingml/2006/wordprocessingDrawing" xmlns:w10="urn:schemas-microsoft-com:office:word" xmlns:w="http://schemas.openxmlformats.org/wordprocessingml/2006/main" xmlns:w14="http://schemas.microsoft.com/office/word/2010/wordml" xmlns:w15="http://schemas.microsoft.com/office/word/2012/wordml" xmlns:w16cex="http://schemas.microsoft.com/office/word/2018/wordml/cex" xmlns:w16cid="http://schemas.microsoft.com/office/word/2016/wordml/cid" xmlns:w16="http://schemas.microsoft.com/office/word/2018/wordml" xmlns:w16sdtdh="http://schemas.microsoft.com/office/word/2020/wordml/sdtdatahash" xmlns:w16se="http://schemas.microsoft.com/office/word/2015/wordml/symex" xmlns:wpg="http://schemas.microsoft.com/office/word/2010/wordprocessingGroup" xmlns:wpi="http://schemas.microsoft.com/office/word/2010/wordprocessingInk" xmlns:wne="http://schemas.microsoft.com/office/word/2006/wordml" xmlns:wps="http://schemas.microsoft.com/office/word/2010/wordprocessingShape" mc:Ignorable="w14 w15 w16se w16cid w16 w16cex w16sdtdh wp14">
+<w:endnotes xmlns:wpc="http://schemas.microsoft.com/office/word/2010/wordprocessingCanvas" xmlns:cx="http://schemas.microsoft.com/office/drawing/2014/chartex" xmlns:cx1="http://schemas.microsoft.com/office/drawing/2015/9/8/chartex" xmlns:mc="http://schemas.openxmlformats.org/markup-compatibility/2006" xmlns:o="urn:schemas-microsoft-com:office:office" xmlns:r="http://schemas.openxmlformats.org/officeDocument/2006/relationships" xmlns:m="http://schemas.openxmlformats.org/officeDocument/2006/math" xmlns:v="urn:schemas-microsoft-com:vml" xmlns:wp14="http://schemas.microsoft.com/office/word/2010/wordprocessingDrawing" xmlns:wp="http://schemas.openxmlformats.org/drawingml/2006/wordprocessingDrawing" xmlns:w10="urn:schemas-microsoft-com:office:word" xmlns:w="http://schemas.openxmlformats.org/wordprocessingml/2006/main" xmlns:w14="http://schemas.microsoft.com/office/word/2010/wordml" xmlns:w15="http://schemas.microsoft.com/office/word/2012/wordml" xmlns:w16se="http://schemas.microsoft.com/office/word/2015/wordml/symex" xmlns:wpg="http://schemas.microsoft.com/office/word/2010/wordprocessingGroup" xmlns:wpi="http://schemas.microsoft.com/office/word/2010/wordprocessingInk" xmlns:wne="http://schemas.microsoft.com/office/word/2006/wordml" xmlns:wps="http://schemas.microsoft.com/office/word/2010/wordprocessingShape" mc:Ignorable="w14 w15 w16se wp14">
   <w:endnote w:type="separator" w:id="-1">
     <w:p>
       <w:pPr>
@@ -9712,7 +9896,7 @@
 </file>
 
 <file path=word/footnotes.xml><?xml version="1.0" encoding="utf-8"?>
-<w:footnotes xmlns:wpc="http://schemas.microsoft.com/office/word/2010/wordprocessingCanvas" xmlns:cx="http://schemas.microsoft.com/office/drawing/2014/chartex" xmlns:cx1="http://schemas.microsoft.com/office/drawing/2015/9/8/chartex" xmlns:cx2="http://schemas.microsoft.com/office/drawing/2015/10/21/chartex" xmlns:cx3="http://schemas.microsoft.com/office/drawing/2016/5/9/chartex" xmlns:cx4="http://schemas.microsoft.com/office/drawing/2016/5/10/chartex" xmlns:cx5="http://schemas.microsoft.com/office/drawing/2016/5/11/chartex" xmlns:cx6="http://schemas.microsoft.com/office/drawing/2016/5/12/chartex" xmlns:cx7="http://schemas.microsoft.com/office/drawing/2016/5/13/chartex" xmlns:cx8="http://schemas.microsoft.com/office/drawing/2016/5/14/chartex" xmlns:mc="http://schemas.openxmlformats.org/markup-compatibility/2006" xmlns:aink="http://schemas.microsoft.com/office/drawing/2016/ink" xmlns:am3d="http://schemas.microsoft.com/office/drawing/2017/model3d" xmlns:o="urn:schemas-microsoft-com:office:office" xmlns:r="http://schemas.openxmlformats.org/officeDocument/2006/relationships" xmlns:m="http://schemas.openxmlformats.org/officeDocument/2006/math" xmlns:v="urn:schemas-microsoft-com:vml" xmlns:wp14="http://schemas.microsoft.com/office/word/2010/wordprocessingDrawing" xmlns:wp="http://schemas.openxmlformats.org/drawingml/2006/wordprocessingDrawing" xmlns:w10="urn:schemas-microsoft-com:office:word" xmlns:w="http://schemas.openxmlformats.org/wordprocessingml/2006/main" xmlns:w14="http://schemas.microsoft.com/office/word/2010/wordml" xmlns:w15="http://schemas.microsoft.com/office/word/2012/wordml" xmlns:w16cex="http://schemas.microsoft.com/office/word/2018/wordml/cex" xmlns:w16cid="http://schemas.microsoft.com/office/word/2016/wordml/cid" xmlns:w16="http://schemas.microsoft.com/office/word/2018/wordml" xmlns:w16sdtdh="http://schemas.microsoft.com/office/word/2020/wordml/sdtdatahash" xmlns:w16se="http://schemas.microsoft.com/office/word/2015/wordml/symex" xmlns:wpg="http://schemas.microsoft.com/office/word/2010/wordprocessingGroup" xmlns:wpi="http://schemas.microsoft.com/office/word/2010/wordprocessingInk" xmlns:wne="http://schemas.microsoft.com/office/word/2006/wordml" xmlns:wps="http://schemas.microsoft.com/office/word/2010/wordprocessingShape" mc:Ignorable="w14 w15 w16se w16cid w16 w16cex w16sdtdh wp14">
+<w:footnotes xmlns:wpc="http://schemas.microsoft.com/office/word/2010/wordprocessingCanvas" xmlns:cx="http://schemas.microsoft.com/office/drawing/2014/chartex" xmlns:cx1="http://schemas.microsoft.com/office/drawing/2015/9/8/chartex" xmlns:mc="http://schemas.openxmlformats.org/markup-compatibility/2006" xmlns:o="urn:schemas-microsoft-com:office:office" xmlns:r="http://schemas.openxmlformats.org/officeDocument/2006/relationships" xmlns:m="http://schemas.openxmlformats.org/officeDocument/2006/math" xmlns:v="urn:schemas-microsoft-com:vml" xmlns:wp14="http://schemas.microsoft.com/office/word/2010/wordprocessingDrawing" xmlns:wp="http://schemas.openxmlformats.org/drawingml/2006/wordprocessingDrawing" xmlns:w10="urn:schemas-microsoft-com:office:word" xmlns:w="http://schemas.openxmlformats.org/wordprocessingml/2006/main" xmlns:w14="http://schemas.microsoft.com/office/word/2010/wordml" xmlns:w15="http://schemas.microsoft.com/office/word/2012/wordml" xmlns:w16se="http://schemas.microsoft.com/office/word/2015/wordml/symex" xmlns:wpg="http://schemas.microsoft.com/office/word/2010/wordprocessingGroup" xmlns:wpi="http://schemas.microsoft.com/office/word/2010/wordprocessingInk" xmlns:wne="http://schemas.microsoft.com/office/word/2006/wordml" xmlns:wps="http://schemas.microsoft.com/office/word/2010/wordprocessingShape" mc:Ignorable="w14 w15 w16se wp14">
   <w:footnote w:type="separator" w:id="-1">
     <w:p>
       <w:pPr>
@@ -9737,7 +9921,7 @@
 </file>
 
 <file path=word/numbering.xml><?xml version="1.0" encoding="utf-8"?>
-<w:numbering xmlns:wpc="http://schemas.microsoft.com/office/word/2010/wordprocessingCanvas" xmlns:cx="http://schemas.microsoft.com/office/drawing/2014/chartex" xmlns:cx1="http://schemas.microsoft.com/office/drawing/2015/9/8/chartex" xmlns:cx2="http://schemas.microsoft.com/office/drawing/2015/10/21/chartex" xmlns:cx3="http://schemas.microsoft.com/office/drawing/2016/5/9/chartex" xmlns:cx4="http://schemas.microsoft.com/office/drawing/2016/5/10/chartex" xmlns:cx5="http://schemas.microsoft.com/office/drawing/2016/5/11/chartex" xmlns:cx6="http://schemas.microsoft.com/office/drawing/2016/5/12/chartex" xmlns:cx7="http://schemas.microsoft.com/office/drawing/2016/5/13/chartex" xmlns:cx8="http://schemas.microsoft.com/office/drawing/2016/5/14/chartex" xmlns:mc="http://schemas.openxmlformats.org/markup-compatibility/2006" xmlns:aink="http://schemas.microsoft.com/office/drawing/2016/ink" xmlns:am3d="http://schemas.microsoft.com/office/drawing/2017/model3d" xmlns:o="urn:schemas-microsoft-com:office:office" xmlns:r="http://schemas.openxmlformats.org/officeDocument/2006/relationships" xmlns:m="http://schemas.openxmlformats.org/officeDocument/2006/math" xmlns:v="urn:schemas-microsoft-com:vml" xmlns:wp14="http://schemas.microsoft.com/office/word/2010/wordprocessingDrawing" xmlns:wp="http://schemas.openxmlformats.org/drawingml/2006/wordprocessingDrawing" xmlns:w10="urn:schemas-microsoft-com:office:word" xmlns:w="http://schemas.openxmlformats.org/wordprocessingml/2006/main" xmlns:w14="http://schemas.microsoft.com/office/word/2010/wordml" xmlns:w15="http://schemas.microsoft.com/office/word/2012/wordml" xmlns:w16cex="http://schemas.microsoft.com/office/word/2018/wordml/cex" xmlns:w16cid="http://schemas.microsoft.com/office/word/2016/wordml/cid" xmlns:w16="http://schemas.microsoft.com/office/word/2018/wordml" xmlns:w16sdtdh="http://schemas.microsoft.com/office/word/2020/wordml/sdtdatahash" xmlns:w16se="http://schemas.microsoft.com/office/word/2015/wordml/symex" xmlns:wpg="http://schemas.microsoft.com/office/word/2010/wordprocessingGroup" xmlns:wpi="http://schemas.microsoft.com/office/word/2010/wordprocessingInk" xmlns:wne="http://schemas.microsoft.com/office/word/2006/wordml" xmlns:wps="http://schemas.microsoft.com/office/word/2010/wordprocessingShape" mc:Ignorable="w14 w15 w16se w16cid w16 w16cex w16sdtdh wp14">
+<w:numbering xmlns:wpc="http://schemas.microsoft.com/office/word/2010/wordprocessingCanvas" xmlns:cx="http://schemas.microsoft.com/office/drawing/2014/chartex" xmlns:cx1="http://schemas.microsoft.com/office/drawing/2015/9/8/chartex" xmlns:mc="http://schemas.openxmlformats.org/markup-compatibility/2006" xmlns:o="urn:schemas-microsoft-com:office:office" xmlns:r="http://schemas.openxmlformats.org/officeDocument/2006/relationships" xmlns:m="http://schemas.openxmlformats.org/officeDocument/2006/math" xmlns:v="urn:schemas-microsoft-com:vml" xmlns:wp14="http://schemas.microsoft.com/office/word/2010/wordprocessingDrawing" xmlns:wp="http://schemas.openxmlformats.org/drawingml/2006/wordprocessingDrawing" xmlns:w10="urn:schemas-microsoft-com:office:word" xmlns:w="http://schemas.openxmlformats.org/wordprocessingml/2006/main" xmlns:w14="http://schemas.microsoft.com/office/word/2010/wordml" xmlns:w15="http://schemas.microsoft.com/office/word/2012/wordml" xmlns:w16se="http://schemas.microsoft.com/office/word/2015/wordml/symex" xmlns:wpg="http://schemas.microsoft.com/office/word/2010/wordprocessingGroup" xmlns:wpi="http://schemas.microsoft.com/office/word/2010/wordprocessingInk" xmlns:wne="http://schemas.microsoft.com/office/word/2006/wordml" xmlns:wps="http://schemas.microsoft.com/office/word/2010/wordprocessingShape" mc:Ignorable="w14 w15 w16se wp14">
   <w:abstractNum w:abstractNumId="0" w15:restartNumberingAfterBreak="0">
     <w:nsid w:val="036161A6"/>
     <w:multiLevelType w:val="multilevel"/>
@@ -10783,7 +10967,7 @@
 </file>
 
 <file path=word/styles.xml><?xml version="1.0" encoding="utf-8"?>
-<w:styles xmlns:mc="http://schemas.openxmlformats.org/markup-compatibility/2006" xmlns:r="http://schemas.openxmlformats.org/officeDocument/2006/relationships" xmlns:w="http://schemas.openxmlformats.org/wordprocessingml/2006/main" xmlns:w14="http://schemas.microsoft.com/office/word/2010/wordml" xmlns:w15="http://schemas.microsoft.com/office/word/2012/wordml" xmlns:w16cex="http://schemas.microsoft.com/office/word/2018/wordml/cex" xmlns:w16cid="http://schemas.microsoft.com/office/word/2016/wordml/cid" xmlns:w16="http://schemas.microsoft.com/office/word/2018/wordml" xmlns:w16sdtdh="http://schemas.microsoft.com/office/word/2020/wordml/sdtdatahash" xmlns:w16se="http://schemas.microsoft.com/office/word/2015/wordml/symex" mc:Ignorable="w14 w15 w16se w16cid w16 w16cex w16sdtdh">
+<w:styles xmlns:mc="http://schemas.openxmlformats.org/markup-compatibility/2006" xmlns:r="http://schemas.openxmlformats.org/officeDocument/2006/relationships" xmlns:w="http://schemas.openxmlformats.org/wordprocessingml/2006/main" xmlns:w14="http://schemas.microsoft.com/office/word/2010/wordml" xmlns:w15="http://schemas.microsoft.com/office/word/2012/wordml" xmlns:w16se="http://schemas.microsoft.com/office/word/2015/wordml/symex" mc:Ignorable="w14 w15 w16se">
   <w:docDefaults>
     <w:rPrDefault>
       <w:rPr>
@@ -10799,7 +10983,7 @@
       </w:pPr>
     </w:pPrDefault>
   </w:docDefaults>
-  <w:latentStyles w:defLockedState="0" w:defUIPriority="99" w:defSemiHidden="0" w:defUnhideWhenUsed="0" w:defQFormat="0" w:count="376">
+  <w:latentStyles w:defLockedState="0" w:defUIPriority="99" w:defSemiHidden="0" w:defUnhideWhenUsed="0" w:defQFormat="0" w:count="371">
     <w:lsdException w:name="Normal" w:uiPriority="0" w:qFormat="1"/>
     <w:lsdException w:name="heading 1" w:uiPriority="9" w:qFormat="1"/>
     <w:lsdException w:name="heading 2" w:semiHidden="1" w:uiPriority="9" w:unhideWhenUsed="1" w:qFormat="1"/>
@@ -10905,6 +11089,7 @@
     <w:lsdException w:name="HTML Sample" w:semiHidden="1" w:unhideWhenUsed="1"/>
     <w:lsdException w:name="HTML Typewriter" w:semiHidden="1" w:unhideWhenUsed="1"/>
     <w:lsdException w:name="HTML Variable" w:semiHidden="1" w:unhideWhenUsed="1"/>
+    <w:lsdException w:name="Normal Table" w:semiHidden="1" w:unhideWhenUsed="1"/>
     <w:lsdException w:name="annotation subject" w:semiHidden="1" w:unhideWhenUsed="1"/>
     <w:lsdException w:name="No List" w:semiHidden="1" w:unhideWhenUsed="1"/>
     <w:lsdException w:name="Outline List 1" w:semiHidden="1" w:unhideWhenUsed="1"/>
@@ -10947,8 +11132,11 @@
     <w:lsdException w:name="Table Contemporary" w:semiHidden="1" w:unhideWhenUsed="1"/>
     <w:lsdException w:name="Table Elegant" w:semiHidden="1" w:unhideWhenUsed="1"/>
     <w:lsdException w:name="Table Professional" w:semiHidden="1" w:unhideWhenUsed="1"/>
+    <w:lsdException w:name="Table Subtle 1" w:semiHidden="1" w:unhideWhenUsed="1"/>
     <w:lsdException w:name="Table Subtle 2" w:semiHidden="1" w:unhideWhenUsed="1"/>
     <w:lsdException w:name="Table Web 1" w:semiHidden="1" w:unhideWhenUsed="1"/>
+    <w:lsdException w:name="Table Web 2" w:semiHidden="1" w:unhideWhenUsed="1"/>
+    <w:lsdException w:name="Table Web 3" w:semiHidden="1" w:unhideWhenUsed="1"/>
     <w:lsdException w:name="Balloon Text" w:semiHidden="1" w:unhideWhenUsed="1"/>
     <w:lsdException w:name="Table Grid" w:uiPriority="39"/>
     <w:lsdException w:name="Table Theme" w:semiHidden="1" w:unhideWhenUsed="1"/>
@@ -11167,13 +11355,8 @@
     <w:lsdException w:name="List Table 5 Dark Accent 6" w:uiPriority="50"/>
     <w:lsdException w:name="List Table 6 Colorful Accent 6" w:uiPriority="51"/>
     <w:lsdException w:name="List Table 7 Colorful Accent 6" w:uiPriority="52"/>
-    <w:lsdException w:name="Mention" w:semiHidden="1" w:unhideWhenUsed="1"/>
-    <w:lsdException w:name="Smart Hyperlink" w:semiHidden="1" w:unhideWhenUsed="1"/>
-    <w:lsdException w:name="Hashtag" w:semiHidden="1" w:unhideWhenUsed="1"/>
-    <w:lsdException w:name="Unresolved Mention" w:semiHidden="1" w:unhideWhenUsed="1"/>
-    <w:lsdException w:name="Smart Link" w:semiHidden="1" w:unhideWhenUsed="1"/>
   </w:latentStyles>
-  <w:style w:type="paragraph" w:default="1" w:styleId="a">
+  <w:style w:type="paragraph" w:default="1" w:styleId="Normal">
     <w:name w:val="Normal"/>
     <w:qFormat/>
     <w:rsid w:val="00F150F9"/>
@@ -11181,13 +11364,13 @@
       <w:lang w:val="en-US"/>
     </w:rPr>
   </w:style>
-  <w:style w:type="character" w:default="1" w:styleId="a0">
+  <w:style w:type="character" w:default="1" w:styleId="DefaultParagraphFont">
     <w:name w:val="Default Paragraph Font"/>
     <w:uiPriority w:val="1"/>
     <w:semiHidden/>
     <w:unhideWhenUsed/>
   </w:style>
-  <w:style w:type="table" w:default="1" w:styleId="a1">
+  <w:style w:type="table" w:default="1" w:styleId="TableNormal">
     <w:name w:val="Normal Table"/>
     <w:uiPriority w:val="99"/>
     <w:semiHidden/>
@@ -11202,15 +11385,15 @@
       </w:tblCellMar>
     </w:tblPr>
   </w:style>
-  <w:style w:type="numbering" w:default="1" w:styleId="a2">
+  <w:style w:type="numbering" w:default="1" w:styleId="NoList">
     <w:name w:val="No List"/>
     <w:uiPriority w:val="99"/>
     <w:semiHidden/>
     <w:unhideWhenUsed/>
   </w:style>
-  <w:style w:type="paragraph" w:styleId="a3">
+  <w:style w:type="paragraph" w:styleId="ListParagraph">
     <w:name w:val="List Paragraph"/>
-    <w:basedOn w:val="a"/>
+    <w:basedOn w:val="Normal"/>
     <w:uiPriority w:val="34"/>
     <w:qFormat/>
     <w:rsid w:val="00D358BC"/>
@@ -11219,9 +11402,9 @@
       <w:contextualSpacing/>
     </w:pPr>
   </w:style>
-  <w:style w:type="character" w:styleId="a4">
+  <w:style w:type="character" w:styleId="Hyperlink">
     <w:name w:val="Hyperlink"/>
-    <w:basedOn w:val="a0"/>
+    <w:basedOn w:val="DefaultParagraphFont"/>
     <w:uiPriority w:val="99"/>
     <w:unhideWhenUsed/>
     <w:rsid w:val="00D358BC"/>
@@ -11232,7 +11415,7 @@
   </w:style>
   <w:style w:type="character" w:customStyle="1" w:styleId="1">
     <w:name w:val="Незакрита згадка1"/>
-    <w:basedOn w:val="a0"/>
+    <w:basedOn w:val="DefaultParagraphFont"/>
     <w:uiPriority w:val="99"/>
     <w:semiHidden/>
     <w:unhideWhenUsed/>
@@ -11242,9 +11425,9 @@
       <w:shd w:val="clear" w:color="auto" w:fill="E1DFDD"/>
     </w:rPr>
   </w:style>
-  <w:style w:type="character" w:styleId="a5">
+  <w:style w:type="character" w:styleId="FollowedHyperlink">
     <w:name w:val="FollowedHyperlink"/>
-    <w:basedOn w:val="a0"/>
+    <w:basedOn w:val="DefaultParagraphFont"/>
     <w:uiPriority w:val="99"/>
     <w:semiHidden/>
     <w:unhideWhenUsed/>
@@ -11256,12 +11439,12 @@
   </w:style>
   <w:style w:type="character" w:customStyle="1" w:styleId="jlqj4b">
     <w:name w:val="jlqj4b"/>
-    <w:basedOn w:val="a0"/>
+    <w:basedOn w:val="DefaultParagraphFont"/>
     <w:rsid w:val="00D91E19"/>
   </w:style>
-  <w:style w:type="character" w:styleId="HTML">
+  <w:style w:type="character" w:styleId="HTMLCode">
     <w:name w:val="HTML Code"/>
-    <w:basedOn w:val="a0"/>
+    <w:basedOn w:val="DefaultParagraphFont"/>
     <w:uiPriority w:val="99"/>
     <w:semiHidden/>
     <w:unhideWhenUsed/>
@@ -11272,10 +11455,10 @@
       <w:szCs w:val="20"/>
     </w:rPr>
   </w:style>
-  <w:style w:type="paragraph" w:styleId="a6">
+  <w:style w:type="paragraph" w:styleId="Header">
     <w:name w:val="header"/>
-    <w:basedOn w:val="a"/>
-    <w:link w:val="a7"/>
+    <w:basedOn w:val="Normal"/>
+    <w:link w:val="HeaderChar"/>
     <w:uiPriority w:val="99"/>
     <w:unhideWhenUsed/>
     <w:rsid w:val="003149EB"/>
@@ -11287,20 +11470,20 @@
       <w:spacing w:after="0" w:line="240" w:lineRule="auto"/>
     </w:pPr>
   </w:style>
-  <w:style w:type="character" w:customStyle="1" w:styleId="a7">
-    <w:name w:val="Верхній колонтитул Знак"/>
-    <w:basedOn w:val="a0"/>
-    <w:link w:val="a6"/>
+  <w:style w:type="character" w:customStyle="1" w:styleId="HeaderChar">
+    <w:name w:val="Header Char"/>
+    <w:basedOn w:val="DefaultParagraphFont"/>
+    <w:link w:val="Header"/>
     <w:uiPriority w:val="99"/>
     <w:rsid w:val="003149EB"/>
     <w:rPr>
       <w:lang w:val="en-US"/>
     </w:rPr>
   </w:style>
-  <w:style w:type="paragraph" w:styleId="a8">
+  <w:style w:type="paragraph" w:styleId="Footer">
     <w:name w:val="footer"/>
-    <w:basedOn w:val="a"/>
-    <w:link w:val="a9"/>
+    <w:basedOn w:val="Normal"/>
+    <w:link w:val="FooterChar"/>
     <w:uiPriority w:val="99"/>
     <w:unhideWhenUsed/>
     <w:rsid w:val="003149EB"/>
@@ -11312,10 +11495,10 @@
       <w:spacing w:after="0" w:line="240" w:lineRule="auto"/>
     </w:pPr>
   </w:style>
-  <w:style w:type="character" w:customStyle="1" w:styleId="a9">
-    <w:name w:val="Нижній колонтитул Знак"/>
-    <w:basedOn w:val="a0"/>
-    <w:link w:val="a8"/>
+  <w:style w:type="character" w:customStyle="1" w:styleId="FooterChar">
+    <w:name w:val="Footer Char"/>
+    <w:basedOn w:val="DefaultParagraphFont"/>
+    <w:link w:val="Footer"/>
     <w:uiPriority w:val="99"/>
     <w:rsid w:val="003149EB"/>
     <w:rPr>
@@ -11625,7 +11808,7 @@
 </file>
 
 <file path=customXml/itemProps1.xml><?xml version="1.0" encoding="utf-8"?>
-<ds:datastoreItem xmlns:ds="http://schemas.openxmlformats.org/officeDocument/2006/customXml" ds:itemID="{2BF29C48-D6E4-426D-836D-5F4545CE5CBF}">
+<ds:datastoreItem xmlns:ds="http://schemas.openxmlformats.org/officeDocument/2006/customXml" ds:itemID="{3A757DA4-4EE6-4E2C-BC77-47AE7383E9E9}">
   <ds:schemaRefs>
     <ds:schemaRef ds:uri="http://schemas.openxmlformats.org/officeDocument/2006/bibliography"/>
   </ds:schemaRefs>

</xml_diff>